<commit_message>
update access keys for localstack
</commit_message>
<xml_diff>
--- a/25 - R710 Proxmox Add Nomad job - localstack SQS.docx
+++ b/25 - R710 Proxmox Add Nomad job - localstack SQS.docx
@@ -586,7 +586,7 @@
         <w:rPr>
           <w:b/>
         </w:rPr>
-        <w:t xml:space="preserve"> = ignore</w:t>
+        <w:t xml:space="preserve"> = test</w:t>
       </w:r>
     </w:p>
     <w:p>
@@ -605,7 +605,7 @@
         <w:rPr>
           <w:b/>
         </w:rPr>
-        <w:t xml:space="preserve"> = ignore</w:t>
+        <w:t xml:space="preserve"> = test</w:t>
       </w:r>
     </w:p>
     <w:p>
@@ -3908,7 +3908,7 @@
         <w:rPr>
           <w:b/>
         </w:rPr>
-        <w:t>ignore</w:t>
+        <w:t>test</w:t>
       </w:r>
     </w:p>
     <w:p>
@@ -3922,7 +3922,7 @@
         <w:rPr>
           <w:b/>
         </w:rPr>
-        <w:t>ignore</w:t>
+        <w:t>test</w:t>
       </w:r>
     </w:p>
     <w:p>
@@ -4214,7 +4214,7 @@
         <w:rPr>
           <w:b/>
         </w:rPr>
-        <w:t xml:space="preserve"> = ignore</w:t>
+        <w:t xml:space="preserve"> = test</w:t>
       </w:r>
     </w:p>
     <w:p>
@@ -4233,8 +4233,10 @@
         <w:rPr>
           <w:b/>
         </w:rPr>
-        <w:t xml:space="preserve"> = ignore</w:t>
-      </w:r>
+        <w:t xml:space="preserve"> = test</w:t>
+      </w:r>
+      <w:bookmarkStart w:id="0" w:name="_GoBack"/>
+      <w:bookmarkEnd w:id="0"/>
       <w:r>
         <w:br/>
       </w:r>
@@ -20240,8 +20242,6 @@
         </w:rPr>
         <w:t xml:space="preserve">0000000000/welcome-email-queue </w:t>
       </w:r>
-      <w:bookmarkStart w:id="0" w:name="_GoBack"/>
-      <w:bookmarkEnd w:id="0"/>
       <w:r>
         <w:rPr>
           <w:b/>

</xml_diff>

<commit_message>
Update nomad file and the called script to init SQS queues at power up
</commit_message>
<xml_diff>
--- a/25 - R710 Proxmox Add Nomad job - localstack SQS.docx
+++ b/25 - R710 Proxmox Add Nomad job - localstack SQS.docx
@@ -909,13 +909,25 @@
         <w:rPr>
           <w:highlight w:val="yellow"/>
         </w:rPr>
-        <w:t xml:space="preserve"> SQS retaining created queues after reboot as </w:t>
-      </w:r>
-      <w:proofErr w:type="spellStart"/>
+        <w:t xml:space="preserve"> SQS retaining created queues after reboot </w:t>
+      </w:r>
       <w:r>
         <w:rPr>
           <w:highlight w:val="yellow"/>
         </w:rPr>
+        <w:t xml:space="preserve">[by commenting out line with ‘DATA_DIR’ in it] </w:t>
+      </w:r>
+      <w:r>
+        <w:rPr>
+          <w:highlight w:val="yellow"/>
+        </w:rPr>
+        <w:t xml:space="preserve">as </w:t>
+      </w:r>
+      <w:proofErr w:type="spellStart"/>
+      <w:r>
+        <w:rPr>
+          <w:highlight w:val="yellow"/>
+        </w:rPr>
         <w:t>localstack</w:t>
       </w:r>
       <w:proofErr w:type="spellEnd"/>
@@ -2600,6 +2612,7 @@
           <w:sz w:val="18"/>
           <w:szCs w:val="18"/>
         </w:rPr>
+        <w:lastRenderedPageBreak/>
         <w:t xml:space="preserve">          </w:t>
       </w:r>
       <w:proofErr w:type="gramStart"/>
@@ -2654,7 +2667,6 @@
           <w:sz w:val="18"/>
           <w:szCs w:val="18"/>
         </w:rPr>
-        <w:lastRenderedPageBreak/>
         <w:t xml:space="preserve">        </w:t>
       </w:r>
       <w:proofErr w:type="gramStart"/>
@@ -4362,6 +4374,7 @@
         <w:t xml:space="preserve">        </w:t>
       </w:r>
       <w:proofErr w:type="spellStart"/>
+      <w:proofErr w:type="gramStart"/>
       <w:r>
         <w:rPr>
           <w:rFonts w:ascii="Courier New" w:hAnsi="Courier New" w:cs="Courier New"/>
@@ -4371,6 +4384,7 @@
         <w:t>args</w:t>
       </w:r>
       <w:proofErr w:type="spellEnd"/>
+      <w:proofErr w:type="gramEnd"/>
       <w:r>
         <w:rPr>
           <w:rFonts w:ascii="Courier New" w:hAnsi="Courier New" w:cs="Courier New"/>
@@ -4422,42 +4436,6 @@
           <w:sz w:val="18"/>
           <w:szCs w:val="18"/>
         </w:rPr>
-        <w:t>aws-cli;export</w:t>
-      </w:r>
-      <w:proofErr w:type="spellEnd"/>
-      <w:r>
-        <w:rPr>
-          <w:rFonts w:ascii="Courier New" w:hAnsi="Courier New" w:cs="Courier New"/>
-          <w:sz w:val="18"/>
-          <w:szCs w:val="18"/>
-        </w:rPr>
-        <w:t xml:space="preserve"> AWS_DEFAULT_REGION=us-east-1;aws configure set </w:t>
-      </w:r>
-      <w:proofErr w:type="spellStart"/>
-      <w:r>
-        <w:rPr>
-          <w:rFonts w:ascii="Courier New" w:hAnsi="Courier New" w:cs="Courier New"/>
-          <w:sz w:val="18"/>
-          <w:szCs w:val="18"/>
-        </w:rPr>
-        <w:t>aws_access_key_id</w:t>
-      </w:r>
-      <w:proofErr w:type="spellEnd"/>
-      <w:r>
-        <w:rPr>
-          <w:rFonts w:ascii="Courier New" w:hAnsi="Courier New" w:cs="Courier New"/>
-          <w:sz w:val="18"/>
-          <w:szCs w:val="18"/>
-        </w:rPr>
-        <w:t xml:space="preserve"> test --profile=default; </w:t>
-      </w:r>
-      <w:proofErr w:type="spellStart"/>
-      <w:r>
-        <w:rPr>
-          <w:rFonts w:ascii="Courier New" w:hAnsi="Courier New" w:cs="Courier New"/>
-          <w:sz w:val="18"/>
-          <w:szCs w:val="18"/>
-        </w:rPr>
         <w:t>aws</w:t>
       </w:r>
       <w:proofErr w:type="spellEnd"/>
@@ -4467,421 +4445,7 @@
           <w:sz w:val="18"/>
           <w:szCs w:val="18"/>
         </w:rPr>
-        <w:t xml:space="preserve"> configure set </w:t>
-      </w:r>
-      <w:proofErr w:type="spellStart"/>
-      <w:r>
-        <w:rPr>
-          <w:rFonts w:ascii="Courier New" w:hAnsi="Courier New" w:cs="Courier New"/>
-          <w:sz w:val="18"/>
-          <w:szCs w:val="18"/>
-        </w:rPr>
-        <w:t>aws_secret_access_key</w:t>
-      </w:r>
-      <w:proofErr w:type="spellEnd"/>
-      <w:r>
-        <w:rPr>
-          <w:rFonts w:ascii="Courier New" w:hAnsi="Courier New" w:cs="Courier New"/>
-          <w:sz w:val="18"/>
-          <w:szCs w:val="18"/>
-        </w:rPr>
-        <w:t xml:space="preserve"> test --profile=</w:t>
-      </w:r>
-      <w:proofErr w:type="spellStart"/>
-      <w:r>
-        <w:rPr>
-          <w:rFonts w:ascii="Courier New" w:hAnsi="Courier New" w:cs="Courier New"/>
-          <w:sz w:val="18"/>
-          <w:szCs w:val="18"/>
-        </w:rPr>
-        <w:t>default;echo</w:t>
-      </w:r>
-      <w:proofErr w:type="spellEnd"/>
-      <w:r>
-        <w:rPr>
-          <w:rFonts w:ascii="Courier New" w:hAnsi="Courier New" w:cs="Courier New"/>
-          <w:sz w:val="18"/>
-          <w:szCs w:val="18"/>
-        </w:rPr>
-        <w:t xml:space="preserve"> -n 'Waiting for 10 </w:t>
-      </w:r>
-      <w:proofErr w:type="spellStart"/>
-      <w:r>
-        <w:rPr>
-          <w:rFonts w:ascii="Courier New" w:hAnsi="Courier New" w:cs="Courier New"/>
-          <w:sz w:val="18"/>
-          <w:szCs w:val="18"/>
-        </w:rPr>
-        <w:t>seconds';sleep</w:t>
-      </w:r>
-      <w:proofErr w:type="spellEnd"/>
-      <w:r>
-        <w:rPr>
-          <w:rFonts w:ascii="Courier New" w:hAnsi="Courier New" w:cs="Courier New"/>
-          <w:sz w:val="18"/>
-          <w:szCs w:val="18"/>
-        </w:rPr>
-        <w:t xml:space="preserve"> 10;echo -n '\</w:t>
-      </w:r>
-      <w:proofErr w:type="spellStart"/>
-      <w:r>
-        <w:rPr>
-          <w:rFonts w:ascii="Courier New" w:hAnsi="Courier New" w:cs="Courier New"/>
-          <w:sz w:val="18"/>
-          <w:szCs w:val="18"/>
-        </w:rPr>
-        <w:t>nCreating</w:t>
-      </w:r>
-      <w:proofErr w:type="spellEnd"/>
-      <w:r>
-        <w:rPr>
-          <w:rFonts w:ascii="Courier New" w:hAnsi="Courier New" w:cs="Courier New"/>
-          <w:sz w:val="18"/>
-          <w:szCs w:val="18"/>
-        </w:rPr>
-        <w:t xml:space="preserve"> queues';</w:t>
-      </w:r>
-      <w:proofErr w:type="spellStart"/>
-      <w:r>
-        <w:rPr>
-          <w:rFonts w:ascii="Courier New" w:hAnsi="Courier New" w:cs="Courier New"/>
-          <w:sz w:val="18"/>
-          <w:szCs w:val="18"/>
-        </w:rPr>
-        <w:t>aws</w:t>
-      </w:r>
-      <w:proofErr w:type="spellEnd"/>
-      <w:r>
-        <w:rPr>
-          <w:rFonts w:ascii="Courier New" w:hAnsi="Courier New" w:cs="Courier New"/>
-          <w:sz w:val="18"/>
-          <w:szCs w:val="18"/>
-        </w:rPr>
-        <w:t xml:space="preserve"> --endpoint-</w:t>
-      </w:r>
-      <w:proofErr w:type="spellStart"/>
-      <w:r>
-        <w:rPr>
-          <w:rFonts w:ascii="Courier New" w:hAnsi="Courier New" w:cs="Courier New"/>
-          <w:sz w:val="18"/>
-          <w:szCs w:val="18"/>
-        </w:rPr>
-        <w:t>url</w:t>
-      </w:r>
-      <w:proofErr w:type="spellEnd"/>
-      <w:r>
-        <w:rPr>
-          <w:rFonts w:ascii="Courier New" w:hAnsi="Courier New" w:cs="Courier New"/>
-          <w:sz w:val="18"/>
-          <w:szCs w:val="18"/>
-        </w:rPr>
-        <w:t xml:space="preserve">=http://192.168.124.162:4566 </w:t>
-      </w:r>
-      <w:proofErr w:type="spellStart"/>
-      <w:r>
-        <w:rPr>
-          <w:rFonts w:ascii="Courier New" w:hAnsi="Courier New" w:cs="Courier New"/>
-          <w:sz w:val="18"/>
-          <w:szCs w:val="18"/>
-        </w:rPr>
-        <w:t>sqs</w:t>
-      </w:r>
-      <w:proofErr w:type="spellEnd"/>
-      <w:r>
-        <w:rPr>
-          <w:rFonts w:ascii="Courier New" w:hAnsi="Courier New" w:cs="Courier New"/>
-          <w:sz w:val="18"/>
-          <w:szCs w:val="18"/>
-        </w:rPr>
-        <w:t xml:space="preserve"> create-queue --queue-name </w:t>
-      </w:r>
-      <w:proofErr w:type="spellStart"/>
-      <w:r>
-        <w:rPr>
-          <w:rFonts w:ascii="Courier New" w:hAnsi="Courier New" w:cs="Courier New"/>
-          <w:sz w:val="18"/>
-          <w:szCs w:val="18"/>
-        </w:rPr>
-        <w:t>develop-deadletter-service-events;aws</w:t>
-      </w:r>
-      <w:proofErr w:type="spellEnd"/>
-      <w:r>
-        <w:rPr>
-          <w:rFonts w:ascii="Courier New" w:hAnsi="Courier New" w:cs="Courier New"/>
-          <w:sz w:val="18"/>
-          <w:szCs w:val="18"/>
-        </w:rPr>
-        <w:t xml:space="preserve"> --endpoint-</w:t>
-      </w:r>
-      <w:proofErr w:type="spellStart"/>
-      <w:r>
-        <w:rPr>
-          <w:rFonts w:ascii="Courier New" w:hAnsi="Courier New" w:cs="Courier New"/>
-          <w:sz w:val="18"/>
-          <w:szCs w:val="18"/>
-        </w:rPr>
-        <w:t>url</w:t>
-      </w:r>
-      <w:proofErr w:type="spellEnd"/>
-      <w:r>
-        <w:rPr>
-          <w:rFonts w:ascii="Courier New" w:hAnsi="Courier New" w:cs="Courier New"/>
-          <w:sz w:val="18"/>
-          <w:szCs w:val="18"/>
-        </w:rPr>
-        <w:t xml:space="preserve">=http://192.168.124.162:4566 </w:t>
-      </w:r>
-      <w:proofErr w:type="spellStart"/>
-      <w:r>
-        <w:rPr>
-          <w:rFonts w:ascii="Courier New" w:hAnsi="Courier New" w:cs="Courier New"/>
-          <w:sz w:val="18"/>
-          <w:szCs w:val="18"/>
-        </w:rPr>
-        <w:t>sqs</w:t>
-      </w:r>
-      <w:proofErr w:type="spellEnd"/>
-      <w:r>
-        <w:rPr>
-          <w:rFonts w:ascii="Courier New" w:hAnsi="Courier New" w:cs="Courier New"/>
-          <w:sz w:val="18"/>
-          <w:szCs w:val="18"/>
-        </w:rPr>
-        <w:t xml:space="preserve"> create-queue --queue-name </w:t>
-      </w:r>
-      <w:proofErr w:type="spellStart"/>
-      <w:r>
-        <w:rPr>
-          <w:rFonts w:ascii="Courier New" w:hAnsi="Courier New" w:cs="Courier New"/>
-          <w:sz w:val="18"/>
-          <w:szCs w:val="18"/>
-        </w:rPr>
-        <w:t>develop-inbound-service-events;aws</w:t>
-      </w:r>
-      <w:proofErr w:type="spellEnd"/>
-      <w:r>
-        <w:rPr>
-          <w:rFonts w:ascii="Courier New" w:hAnsi="Courier New" w:cs="Courier New"/>
-          <w:sz w:val="18"/>
-          <w:szCs w:val="18"/>
-        </w:rPr>
-        <w:t xml:space="preserve"> --endpoint-</w:t>
-      </w:r>
-      <w:proofErr w:type="spellStart"/>
-      <w:r>
-        <w:rPr>
-          <w:rFonts w:ascii="Courier New" w:hAnsi="Courier New" w:cs="Courier New"/>
-          <w:sz w:val="18"/>
-          <w:szCs w:val="18"/>
-        </w:rPr>
-        <w:t>url</w:t>
-      </w:r>
-      <w:proofErr w:type="spellEnd"/>
-      <w:r>
-        <w:rPr>
-          <w:rFonts w:ascii="Courier New" w:hAnsi="Courier New" w:cs="Courier New"/>
-          <w:sz w:val="18"/>
-          <w:szCs w:val="18"/>
-        </w:rPr>
-        <w:t xml:space="preserve">=http://192.168.124.162:4566 </w:t>
-      </w:r>
-      <w:proofErr w:type="spellStart"/>
-      <w:r>
-        <w:rPr>
-          <w:rFonts w:ascii="Courier New" w:hAnsi="Courier New" w:cs="Courier New"/>
-          <w:sz w:val="18"/>
-          <w:szCs w:val="18"/>
-        </w:rPr>
-        <w:t>sqs</w:t>
-      </w:r>
-      <w:proofErr w:type="spellEnd"/>
-      <w:r>
-        <w:rPr>
-          <w:rFonts w:ascii="Courier New" w:hAnsi="Courier New" w:cs="Courier New"/>
-          <w:sz w:val="18"/>
-          <w:szCs w:val="18"/>
-        </w:rPr>
-        <w:t xml:space="preserve"> create-queue --queue-name </w:t>
-      </w:r>
-      <w:proofErr w:type="spellStart"/>
-      <w:r>
-        <w:rPr>
-          <w:rFonts w:ascii="Courier New" w:hAnsi="Courier New" w:cs="Courier New"/>
-          <w:sz w:val="18"/>
-          <w:szCs w:val="18"/>
-        </w:rPr>
-        <w:t>develop-deadletter-deployer-messages;aws</w:t>
-      </w:r>
-      <w:proofErr w:type="spellEnd"/>
-      <w:r>
-        <w:rPr>
-          <w:rFonts w:ascii="Courier New" w:hAnsi="Courier New" w:cs="Courier New"/>
-          <w:sz w:val="18"/>
-          <w:szCs w:val="18"/>
-        </w:rPr>
-        <w:t xml:space="preserve"> --endpoint-</w:t>
-      </w:r>
-      <w:proofErr w:type="spellStart"/>
-      <w:r>
-        <w:rPr>
-          <w:rFonts w:ascii="Courier New" w:hAnsi="Courier New" w:cs="Courier New"/>
-          <w:sz w:val="18"/>
-          <w:szCs w:val="18"/>
-        </w:rPr>
-        <w:t>url</w:t>
-      </w:r>
-      <w:proofErr w:type="spellEnd"/>
-      <w:r>
-        <w:rPr>
-          <w:rFonts w:ascii="Courier New" w:hAnsi="Courier New" w:cs="Courier New"/>
-          <w:sz w:val="18"/>
-          <w:szCs w:val="18"/>
-        </w:rPr>
-        <w:t xml:space="preserve">=http://192.168.124.162:4566 </w:t>
-      </w:r>
-      <w:proofErr w:type="spellStart"/>
-      <w:r>
-        <w:rPr>
-          <w:rFonts w:ascii="Courier New" w:hAnsi="Courier New" w:cs="Courier New"/>
-          <w:sz w:val="18"/>
-          <w:szCs w:val="18"/>
-        </w:rPr>
-        <w:t>sqs</w:t>
-      </w:r>
-      <w:proofErr w:type="spellEnd"/>
-      <w:r>
-        <w:rPr>
-          <w:rFonts w:ascii="Courier New" w:hAnsi="Courier New" w:cs="Courier New"/>
-          <w:sz w:val="18"/>
-          <w:szCs w:val="18"/>
-        </w:rPr>
-        <w:t xml:space="preserve"> create-queue --queue-name </w:t>
-      </w:r>
-      <w:proofErr w:type="spellStart"/>
-      <w:r>
-        <w:rPr>
-          <w:rFonts w:ascii="Courier New" w:hAnsi="Courier New" w:cs="Courier New"/>
-          <w:sz w:val="18"/>
-          <w:szCs w:val="18"/>
-        </w:rPr>
-        <w:t>develop-inbound-deployer-messages;aws</w:t>
-      </w:r>
-      <w:proofErr w:type="spellEnd"/>
-      <w:r>
-        <w:rPr>
-          <w:rFonts w:ascii="Courier New" w:hAnsi="Courier New" w:cs="Courier New"/>
-          <w:sz w:val="18"/>
-          <w:szCs w:val="18"/>
-        </w:rPr>
-        <w:t xml:space="preserve"> --endpoint-</w:t>
-      </w:r>
-      <w:proofErr w:type="spellStart"/>
-      <w:r>
-        <w:rPr>
-          <w:rFonts w:ascii="Courier New" w:hAnsi="Courier New" w:cs="Courier New"/>
-          <w:sz w:val="18"/>
-          <w:szCs w:val="18"/>
-        </w:rPr>
-        <w:t>url</w:t>
-      </w:r>
-      <w:proofErr w:type="spellEnd"/>
-      <w:r>
-        <w:rPr>
-          <w:rFonts w:ascii="Courier New" w:hAnsi="Courier New" w:cs="Courier New"/>
-          <w:sz w:val="18"/>
-          <w:szCs w:val="18"/>
-        </w:rPr>
-        <w:t xml:space="preserve">=http://192.168.124.162:4566 </w:t>
-      </w:r>
-      <w:proofErr w:type="spellStart"/>
-      <w:r>
-        <w:rPr>
-          <w:rFonts w:ascii="Courier New" w:hAnsi="Courier New" w:cs="Courier New"/>
-          <w:sz w:val="18"/>
-          <w:szCs w:val="18"/>
-        </w:rPr>
-        <w:t>sqs</w:t>
-      </w:r>
-      <w:proofErr w:type="spellEnd"/>
-      <w:r>
-        <w:rPr>
-          <w:rFonts w:ascii="Courier New" w:hAnsi="Courier New" w:cs="Courier New"/>
-          <w:sz w:val="18"/>
-          <w:szCs w:val="18"/>
-        </w:rPr>
-        <w:t xml:space="preserve"> create-queue --queue-name develop-service-event-results --attributes </w:t>
-      </w:r>
-      <w:proofErr w:type="spellStart"/>
-      <w:r>
-        <w:rPr>
-          <w:rFonts w:ascii="Courier New" w:hAnsi="Courier New" w:cs="Courier New"/>
-          <w:sz w:val="18"/>
-          <w:szCs w:val="18"/>
-        </w:rPr>
-        <w:t>VisibilityTimeout</w:t>
-      </w:r>
-      <w:proofErr w:type="spellEnd"/>
-      <w:r>
-        <w:rPr>
-          <w:rFonts w:ascii="Courier New" w:hAnsi="Courier New" w:cs="Courier New"/>
-          <w:sz w:val="18"/>
-          <w:szCs w:val="18"/>
-        </w:rPr>
-        <w:t>=1,MessageRetentionPeriod=900;ls /l2;/l2/</w:t>
-      </w:r>
-      <w:proofErr w:type="spellStart"/>
-      <w:r>
-        <w:rPr>
-          <w:rFonts w:ascii="Courier New" w:hAnsi="Courier New" w:cs="Courier New"/>
-          <w:sz w:val="18"/>
-          <w:szCs w:val="18"/>
-        </w:rPr>
-        <w:t>connect.sh;echo</w:t>
-      </w:r>
-      <w:proofErr w:type="spellEnd"/>
-      <w:r>
-        <w:rPr>
-          <w:rFonts w:ascii="Courier New" w:hAnsi="Courier New" w:cs="Courier New"/>
-          <w:sz w:val="18"/>
-          <w:szCs w:val="18"/>
-        </w:rPr>
-        <w:t xml:space="preserve"> -n '\</w:t>
-      </w:r>
-      <w:proofErr w:type="spellStart"/>
-      <w:r>
-        <w:rPr>
-          <w:rFonts w:ascii="Courier New" w:hAnsi="Courier New" w:cs="Courier New"/>
-          <w:sz w:val="18"/>
-          <w:szCs w:val="18"/>
-        </w:rPr>
-        <w:t>nFinished</w:t>
-      </w:r>
-      <w:proofErr w:type="spellEnd"/>
-      <w:r>
-        <w:rPr>
-          <w:rFonts w:ascii="Courier New" w:hAnsi="Courier New" w:cs="Courier New"/>
-          <w:sz w:val="18"/>
-          <w:szCs w:val="18"/>
-        </w:rPr>
-        <w:t xml:space="preserve"> queue </w:t>
-      </w:r>
-      <w:proofErr w:type="spellStart"/>
-      <w:r>
-        <w:rPr>
-          <w:rFonts w:ascii="Courier New" w:hAnsi="Courier New" w:cs="Courier New"/>
-          <w:sz w:val="18"/>
-          <w:szCs w:val="18"/>
-        </w:rPr>
-        <w:t>setup';sleep</w:t>
-      </w:r>
-      <w:proofErr w:type="spellEnd"/>
-      <w:r>
-        <w:rPr>
-          <w:rFonts w:ascii="Courier New" w:hAnsi="Courier New" w:cs="Courier New"/>
-          <w:sz w:val="18"/>
-          <w:szCs w:val="18"/>
-        </w:rPr>
-        <w:t xml:space="preserve"> 2;"]</w:t>
+        <w:t>-cli;/l2/connect.sh;"]</w:t>
       </w:r>
     </w:p>
     <w:p>
@@ -5055,7 +4619,7 @@
           <w:sz w:val="18"/>
           <w:szCs w:val="18"/>
         </w:rPr>
-        <w:t xml:space="preserve"> = 128</w:t>
+        <w:t xml:space="preserve"> = 256</w:t>
       </w:r>
     </w:p>
     <w:p>
@@ -5149,6 +4713,7 @@
         </w:rPr>
       </w:pPr>
       <w:r>
+        <w:lastRenderedPageBreak/>
         <w:t xml:space="preserve">In </w:t>
       </w:r>
       <w:r>
@@ -5224,6 +4789,388 @@
       <w:r>
         <w:br/>
       </w:r>
+      <w:r>
+        <w:rPr>
+          <w:rFonts w:ascii="Courier New" w:hAnsi="Courier New" w:cs="Courier New"/>
+          <w:sz w:val="18"/>
+          <w:szCs w:val="18"/>
+        </w:rPr>
+        <w:t>#!/bin/bash</w:t>
+      </w:r>
+    </w:p>
+    <w:p>
+      <w:pPr>
+        <w:pStyle w:val="ListParagraph"/>
+        <w:rPr>
+          <w:rFonts w:ascii="Courier New" w:hAnsi="Courier New" w:cs="Courier New"/>
+          <w:sz w:val="18"/>
+          <w:szCs w:val="18"/>
+        </w:rPr>
+      </w:pPr>
+    </w:p>
+    <w:p>
+      <w:pPr>
+        <w:pStyle w:val="ListParagraph"/>
+        <w:rPr>
+          <w:rFonts w:ascii="Courier New" w:hAnsi="Courier New" w:cs="Courier New"/>
+          <w:sz w:val="18"/>
+          <w:szCs w:val="18"/>
+        </w:rPr>
+      </w:pPr>
+      <w:proofErr w:type="gramStart"/>
+      <w:r>
+        <w:rPr>
+          <w:rFonts w:ascii="Courier New" w:hAnsi="Courier New" w:cs="Courier New"/>
+          <w:sz w:val="18"/>
+          <w:szCs w:val="18"/>
+        </w:rPr>
+        <w:t>set</w:t>
+      </w:r>
+      <w:proofErr w:type="gramEnd"/>
+      <w:r>
+        <w:rPr>
+          <w:rFonts w:ascii="Courier New" w:hAnsi="Courier New" w:cs="Courier New"/>
+          <w:sz w:val="18"/>
+          <w:szCs w:val="18"/>
+        </w:rPr>
+        <w:t xml:space="preserve"> -e # 'e' to stop on error (non zero return from script)</w:t>
+      </w:r>
+    </w:p>
+    <w:p>
+      <w:pPr>
+        <w:pStyle w:val="ListParagraph"/>
+        <w:rPr>
+          <w:rFonts w:ascii="Courier New" w:hAnsi="Courier New" w:cs="Courier New"/>
+          <w:sz w:val="18"/>
+          <w:szCs w:val="18"/>
+        </w:rPr>
+      </w:pPr>
+    </w:p>
+    <w:p>
+      <w:pPr>
+        <w:pStyle w:val="ListParagraph"/>
+        <w:rPr>
+          <w:rFonts w:ascii="Courier New" w:hAnsi="Courier New" w:cs="Courier New"/>
+          <w:sz w:val="18"/>
+          <w:szCs w:val="18"/>
+        </w:rPr>
+      </w:pPr>
+      <w:r>
+        <w:rPr>
+          <w:rFonts w:ascii="Courier New" w:hAnsi="Courier New" w:cs="Courier New"/>
+          <w:sz w:val="18"/>
+          <w:szCs w:val="18"/>
+        </w:rPr>
+        <w:t xml:space="preserve"># NOTE: if you change this file, nomad will not automatically pick it </w:t>
+      </w:r>
+      <w:proofErr w:type="gramStart"/>
+      <w:r>
+        <w:rPr>
+          <w:rFonts w:ascii="Courier New" w:hAnsi="Courier New" w:cs="Courier New"/>
+          <w:sz w:val="18"/>
+          <w:szCs w:val="18"/>
+        </w:rPr>
+        <w:t>up ...</w:t>
+      </w:r>
+      <w:proofErr w:type="gramEnd"/>
+    </w:p>
+    <w:p>
+      <w:pPr>
+        <w:pStyle w:val="ListParagraph"/>
+        <w:rPr>
+          <w:rFonts w:ascii="Courier New" w:hAnsi="Courier New" w:cs="Courier New"/>
+          <w:sz w:val="18"/>
+          <w:szCs w:val="18"/>
+        </w:rPr>
+      </w:pPr>
+      <w:r>
+        <w:rPr>
+          <w:rFonts w:ascii="Courier New" w:hAnsi="Courier New" w:cs="Courier New"/>
+          <w:sz w:val="18"/>
+          <w:szCs w:val="18"/>
+        </w:rPr>
+        <w:t xml:space="preserve">#       </w:t>
+      </w:r>
+      <w:proofErr w:type="gramStart"/>
+      <w:r>
+        <w:rPr>
+          <w:rFonts w:ascii="Courier New" w:hAnsi="Courier New" w:cs="Courier New"/>
+          <w:sz w:val="18"/>
+          <w:szCs w:val="18"/>
+        </w:rPr>
+        <w:t>you</w:t>
+      </w:r>
+      <w:proofErr w:type="gramEnd"/>
+      <w:r>
+        <w:rPr>
+          <w:rFonts w:ascii="Courier New" w:hAnsi="Courier New" w:cs="Courier New"/>
+          <w:sz w:val="18"/>
+          <w:szCs w:val="18"/>
+        </w:rPr>
+        <w:t xml:space="preserve"> have to stop and re-start the </w:t>
+      </w:r>
+      <w:proofErr w:type="spellStart"/>
+      <w:r>
+        <w:rPr>
+          <w:rFonts w:ascii="Courier New" w:hAnsi="Courier New" w:cs="Courier New"/>
+          <w:sz w:val="18"/>
+          <w:szCs w:val="18"/>
+        </w:rPr>
+        <w:t>localstack-sqs</w:t>
+      </w:r>
+      <w:proofErr w:type="spellEnd"/>
+      <w:r>
+        <w:rPr>
+          <w:rFonts w:ascii="Courier New" w:hAnsi="Courier New" w:cs="Courier New"/>
+          <w:sz w:val="18"/>
+          <w:szCs w:val="18"/>
+        </w:rPr>
+        <w:t xml:space="preserve"> Job in nomad GUI.</w:t>
+      </w:r>
+    </w:p>
+    <w:p>
+      <w:pPr>
+        <w:pStyle w:val="ListParagraph"/>
+        <w:rPr>
+          <w:rFonts w:ascii="Courier New" w:hAnsi="Courier New" w:cs="Courier New"/>
+          <w:sz w:val="18"/>
+          <w:szCs w:val="18"/>
+        </w:rPr>
+      </w:pPr>
+    </w:p>
+    <w:p>
+      <w:pPr>
+        <w:pStyle w:val="ListParagraph"/>
+        <w:rPr>
+          <w:rFonts w:ascii="Courier New" w:hAnsi="Courier New" w:cs="Courier New"/>
+          <w:sz w:val="18"/>
+          <w:szCs w:val="18"/>
+        </w:rPr>
+      </w:pPr>
+      <w:proofErr w:type="gramStart"/>
+      <w:r>
+        <w:rPr>
+          <w:rFonts w:ascii="Courier New" w:hAnsi="Courier New" w:cs="Courier New"/>
+          <w:sz w:val="18"/>
+          <w:szCs w:val="18"/>
+        </w:rPr>
+        <w:t>export</w:t>
+      </w:r>
+      <w:proofErr w:type="gramEnd"/>
+      <w:r>
+        <w:rPr>
+          <w:rFonts w:ascii="Courier New" w:hAnsi="Courier New" w:cs="Courier New"/>
+          <w:sz w:val="18"/>
+          <w:szCs w:val="18"/>
+        </w:rPr>
+        <w:t xml:space="preserve"> AWS_DEFAULT_REGION=us-east-1</w:t>
+      </w:r>
+    </w:p>
+    <w:p>
+      <w:pPr>
+        <w:pStyle w:val="ListParagraph"/>
+        <w:rPr>
+          <w:rFonts w:ascii="Courier New" w:hAnsi="Courier New" w:cs="Courier New"/>
+          <w:sz w:val="18"/>
+          <w:szCs w:val="18"/>
+        </w:rPr>
+      </w:pPr>
+      <w:proofErr w:type="spellStart"/>
+      <w:proofErr w:type="gramStart"/>
+      <w:r>
+        <w:rPr>
+          <w:rFonts w:ascii="Courier New" w:hAnsi="Courier New" w:cs="Courier New"/>
+          <w:sz w:val="18"/>
+          <w:szCs w:val="18"/>
+        </w:rPr>
+        <w:t>aws</w:t>
+      </w:r>
+      <w:proofErr w:type="spellEnd"/>
+      <w:proofErr w:type="gramEnd"/>
+      <w:r>
+        <w:rPr>
+          <w:rFonts w:ascii="Courier New" w:hAnsi="Courier New" w:cs="Courier New"/>
+          <w:sz w:val="18"/>
+          <w:szCs w:val="18"/>
+        </w:rPr>
+        <w:t xml:space="preserve"> configure set </w:t>
+      </w:r>
+      <w:proofErr w:type="spellStart"/>
+      <w:r>
+        <w:rPr>
+          <w:rFonts w:ascii="Courier New" w:hAnsi="Courier New" w:cs="Courier New"/>
+          <w:sz w:val="18"/>
+          <w:szCs w:val="18"/>
+        </w:rPr>
+        <w:t>aws_access_key_id</w:t>
+      </w:r>
+      <w:proofErr w:type="spellEnd"/>
+      <w:r>
+        <w:rPr>
+          <w:rFonts w:ascii="Courier New" w:hAnsi="Courier New" w:cs="Courier New"/>
+          <w:sz w:val="18"/>
+          <w:szCs w:val="18"/>
+        </w:rPr>
+        <w:t xml:space="preserve"> test --profile=default</w:t>
+      </w:r>
+    </w:p>
+    <w:p>
+      <w:pPr>
+        <w:pStyle w:val="ListParagraph"/>
+        <w:rPr>
+          <w:rFonts w:ascii="Courier New" w:hAnsi="Courier New" w:cs="Courier New"/>
+          <w:sz w:val="18"/>
+          <w:szCs w:val="18"/>
+        </w:rPr>
+      </w:pPr>
+      <w:proofErr w:type="spellStart"/>
+      <w:proofErr w:type="gramStart"/>
+      <w:r>
+        <w:rPr>
+          <w:rFonts w:ascii="Courier New" w:hAnsi="Courier New" w:cs="Courier New"/>
+          <w:sz w:val="18"/>
+          <w:szCs w:val="18"/>
+        </w:rPr>
+        <w:t>aws</w:t>
+      </w:r>
+      <w:proofErr w:type="spellEnd"/>
+      <w:proofErr w:type="gramEnd"/>
+      <w:r>
+        <w:rPr>
+          <w:rFonts w:ascii="Courier New" w:hAnsi="Courier New" w:cs="Courier New"/>
+          <w:sz w:val="18"/>
+          <w:szCs w:val="18"/>
+        </w:rPr>
+        <w:t xml:space="preserve"> configure set </w:t>
+      </w:r>
+      <w:proofErr w:type="spellStart"/>
+      <w:r>
+        <w:rPr>
+          <w:rFonts w:ascii="Courier New" w:hAnsi="Courier New" w:cs="Courier New"/>
+          <w:sz w:val="18"/>
+          <w:szCs w:val="18"/>
+        </w:rPr>
+        <w:t>aws_secret_access_key</w:t>
+      </w:r>
+      <w:proofErr w:type="spellEnd"/>
+      <w:r>
+        <w:rPr>
+          <w:rFonts w:ascii="Courier New" w:hAnsi="Courier New" w:cs="Courier New"/>
+          <w:sz w:val="18"/>
+          <w:szCs w:val="18"/>
+        </w:rPr>
+        <w:t xml:space="preserve"> test --profile=default</w:t>
+      </w:r>
+    </w:p>
+    <w:p>
+      <w:pPr>
+        <w:pStyle w:val="ListParagraph"/>
+        <w:rPr>
+          <w:rFonts w:ascii="Courier New" w:hAnsi="Courier New" w:cs="Courier New"/>
+          <w:sz w:val="18"/>
+          <w:szCs w:val="18"/>
+        </w:rPr>
+      </w:pPr>
+      <w:r>
+        <w:rPr>
+          <w:rFonts w:ascii="Courier New" w:hAnsi="Courier New" w:cs="Courier New"/>
+          <w:sz w:val="18"/>
+          <w:szCs w:val="18"/>
+        </w:rPr>
+        <w:t xml:space="preserve"> </w:t>
+      </w:r>
+    </w:p>
+    <w:p>
+      <w:pPr>
+        <w:pStyle w:val="ListParagraph"/>
+        <w:rPr>
+          <w:rFonts w:ascii="Courier New" w:hAnsi="Courier New" w:cs="Courier New"/>
+          <w:sz w:val="18"/>
+          <w:szCs w:val="18"/>
+        </w:rPr>
+      </w:pPr>
+      <w:proofErr w:type="gramStart"/>
+      <w:r>
+        <w:rPr>
+          <w:rFonts w:ascii="Courier New" w:hAnsi="Courier New" w:cs="Courier New"/>
+          <w:sz w:val="18"/>
+          <w:szCs w:val="18"/>
+        </w:rPr>
+        <w:t>echo</w:t>
+      </w:r>
+      <w:proofErr w:type="gramEnd"/>
+      <w:r>
+        <w:rPr>
+          <w:rFonts w:ascii="Courier New" w:hAnsi="Courier New" w:cs="Courier New"/>
+          <w:sz w:val="18"/>
+          <w:szCs w:val="18"/>
+        </w:rPr>
+        <w:t xml:space="preserve"> -n "Waiting for 10 seconds"</w:t>
+      </w:r>
+    </w:p>
+    <w:p>
+      <w:pPr>
+        <w:pStyle w:val="ListParagraph"/>
+        <w:rPr>
+          <w:rFonts w:ascii="Courier New" w:hAnsi="Courier New" w:cs="Courier New"/>
+          <w:sz w:val="18"/>
+          <w:szCs w:val="18"/>
+        </w:rPr>
+      </w:pPr>
+      <w:r>
+        <w:rPr>
+          <w:rFonts w:ascii="Courier New" w:hAnsi="Courier New" w:cs="Courier New"/>
+          <w:sz w:val="18"/>
+          <w:szCs w:val="18"/>
+        </w:rPr>
+        <w:t xml:space="preserve"># give </w:t>
+      </w:r>
+      <w:proofErr w:type="spellStart"/>
+      <w:r>
+        <w:rPr>
+          <w:rFonts w:ascii="Courier New" w:hAnsi="Courier New" w:cs="Courier New"/>
+          <w:sz w:val="18"/>
+          <w:szCs w:val="18"/>
+        </w:rPr>
+        <w:t>localstack</w:t>
+      </w:r>
+      <w:proofErr w:type="spellEnd"/>
+      <w:r>
+        <w:rPr>
+          <w:rFonts w:ascii="Courier New" w:hAnsi="Courier New" w:cs="Courier New"/>
+          <w:sz w:val="18"/>
+          <w:szCs w:val="18"/>
+        </w:rPr>
+        <w:t xml:space="preserve"> SQS a chance to get past initial </w:t>
+      </w:r>
+      <w:proofErr w:type="spellStart"/>
+      <w:r>
+        <w:rPr>
+          <w:rFonts w:ascii="Courier New" w:hAnsi="Courier New" w:cs="Courier New"/>
+          <w:sz w:val="18"/>
+          <w:szCs w:val="18"/>
+        </w:rPr>
+        <w:t>startup</w:t>
+      </w:r>
+      <w:proofErr w:type="spellEnd"/>
+      <w:r>
+        <w:rPr>
+          <w:rFonts w:ascii="Courier New" w:hAnsi="Courier New" w:cs="Courier New"/>
+          <w:sz w:val="18"/>
+          <w:szCs w:val="18"/>
+        </w:rPr>
+        <w:t xml:space="preserve"> before requesting it to make new queues</w:t>
+      </w:r>
+    </w:p>
+    <w:p>
+      <w:pPr>
+        <w:pStyle w:val="ListParagraph"/>
+        <w:rPr>
+          <w:rFonts w:ascii="Courier New" w:hAnsi="Courier New" w:cs="Courier New"/>
+          <w:sz w:val="18"/>
+          <w:szCs w:val="18"/>
+        </w:rPr>
+      </w:pPr>
       <w:bookmarkStart w:id="0" w:name="_GoBack"/>
       <w:bookmarkEnd w:id="0"/>
       <w:r>
@@ -5232,18 +5179,1811 @@
           <w:sz w:val="18"/>
           <w:szCs w:val="18"/>
         </w:rPr>
-        <w:t>#!/bin/bash -</w:t>
-      </w:r>
-      <w:proofErr w:type="spellStart"/>
-      <w:r>
-        <w:rPr>
-          <w:rFonts w:ascii="Courier New" w:hAnsi="Courier New" w:cs="Courier New"/>
-          <w:sz w:val="18"/>
-          <w:szCs w:val="18"/>
-        </w:rPr>
-        <w:t>eu</w:t>
-      </w:r>
-      <w:proofErr w:type="spellEnd"/>
+        <w:t>sleep 10</w:t>
+      </w:r>
+    </w:p>
+    <w:p>
+      <w:pPr>
+        <w:pStyle w:val="ListParagraph"/>
+        <w:rPr>
+          <w:rFonts w:ascii="Courier New" w:hAnsi="Courier New" w:cs="Courier New"/>
+          <w:sz w:val="18"/>
+          <w:szCs w:val="18"/>
+        </w:rPr>
+      </w:pPr>
+      <w:proofErr w:type="gramStart"/>
+      <w:r>
+        <w:rPr>
+          <w:rFonts w:ascii="Courier New" w:hAnsi="Courier New" w:cs="Courier New"/>
+          <w:sz w:val="18"/>
+          <w:szCs w:val="18"/>
+        </w:rPr>
+        <w:t>echo</w:t>
+      </w:r>
+      <w:proofErr w:type="gramEnd"/>
+      <w:r>
+        <w:rPr>
+          <w:rFonts w:ascii="Courier New" w:hAnsi="Courier New" w:cs="Courier New"/>
+          <w:sz w:val="18"/>
+          <w:szCs w:val="18"/>
+        </w:rPr>
+        <w:t xml:space="preserve"> ""</w:t>
+      </w:r>
+    </w:p>
+    <w:p>
+      <w:pPr>
+        <w:pStyle w:val="ListParagraph"/>
+        <w:rPr>
+          <w:rFonts w:ascii="Courier New" w:hAnsi="Courier New" w:cs="Courier New"/>
+          <w:sz w:val="18"/>
+          <w:szCs w:val="18"/>
+        </w:rPr>
+      </w:pPr>
+      <w:proofErr w:type="gramStart"/>
+      <w:r>
+        <w:rPr>
+          <w:rFonts w:ascii="Courier New" w:hAnsi="Courier New" w:cs="Courier New"/>
+          <w:sz w:val="18"/>
+          <w:szCs w:val="18"/>
+        </w:rPr>
+        <w:t>echo</w:t>
+      </w:r>
+      <w:proofErr w:type="gramEnd"/>
+      <w:r>
+        <w:rPr>
+          <w:rFonts w:ascii="Courier New" w:hAnsi="Courier New" w:cs="Courier New"/>
+          <w:sz w:val="18"/>
+          <w:szCs w:val="18"/>
+        </w:rPr>
+        <w:t xml:space="preserve"> -n "Creating queues:"</w:t>
+      </w:r>
+    </w:p>
+    <w:p>
+      <w:pPr>
+        <w:pStyle w:val="ListParagraph"/>
+        <w:rPr>
+          <w:rFonts w:ascii="Courier New" w:hAnsi="Courier New" w:cs="Courier New"/>
+          <w:sz w:val="18"/>
+          <w:szCs w:val="18"/>
+        </w:rPr>
+      </w:pPr>
+      <w:proofErr w:type="gramStart"/>
+      <w:r>
+        <w:rPr>
+          <w:rFonts w:ascii="Courier New" w:hAnsi="Courier New" w:cs="Courier New"/>
+          <w:sz w:val="18"/>
+          <w:szCs w:val="18"/>
+        </w:rPr>
+        <w:t>echo</w:t>
+      </w:r>
+      <w:proofErr w:type="gramEnd"/>
+      <w:r>
+        <w:rPr>
+          <w:rFonts w:ascii="Courier New" w:hAnsi="Courier New" w:cs="Courier New"/>
+          <w:sz w:val="18"/>
+          <w:szCs w:val="18"/>
+        </w:rPr>
+        <w:t xml:space="preserve"> ""</w:t>
+      </w:r>
+    </w:p>
+    <w:p>
+      <w:pPr>
+        <w:pStyle w:val="ListParagraph"/>
+        <w:rPr>
+          <w:rFonts w:ascii="Courier New" w:hAnsi="Courier New" w:cs="Courier New"/>
+          <w:sz w:val="18"/>
+          <w:szCs w:val="18"/>
+        </w:rPr>
+      </w:pPr>
+    </w:p>
+    <w:p>
+      <w:pPr>
+        <w:pStyle w:val="ListParagraph"/>
+        <w:rPr>
+          <w:rFonts w:ascii="Courier New" w:hAnsi="Courier New" w:cs="Courier New"/>
+          <w:sz w:val="18"/>
+          <w:szCs w:val="18"/>
+        </w:rPr>
+      </w:pPr>
+      <w:r>
+        <w:rPr>
+          <w:rFonts w:ascii="Courier New" w:hAnsi="Courier New" w:cs="Courier New"/>
+          <w:sz w:val="18"/>
+          <w:szCs w:val="18"/>
+        </w:rPr>
+        <w:t xml:space="preserve"># If this script is run from command line (outside of Nomad) then don't over-write existing </w:t>
+      </w:r>
+      <w:proofErr w:type="gramStart"/>
+      <w:r>
+        <w:rPr>
+          <w:rFonts w:ascii="Courier New" w:hAnsi="Courier New" w:cs="Courier New"/>
+          <w:sz w:val="18"/>
+          <w:szCs w:val="18"/>
+        </w:rPr>
+        <w:t>queue ...</w:t>
+      </w:r>
+      <w:proofErr w:type="gramEnd"/>
+    </w:p>
+    <w:p>
+      <w:pPr>
+        <w:pStyle w:val="ListParagraph"/>
+        <w:rPr>
+          <w:rFonts w:ascii="Courier New" w:hAnsi="Courier New" w:cs="Courier New"/>
+          <w:sz w:val="18"/>
+          <w:szCs w:val="18"/>
+        </w:rPr>
+      </w:pPr>
+      <w:r>
+        <w:rPr>
+          <w:rFonts w:ascii="Courier New" w:hAnsi="Courier New" w:cs="Courier New"/>
+          <w:sz w:val="18"/>
+          <w:szCs w:val="18"/>
+        </w:rPr>
+        <w:t>#</w:t>
+      </w:r>
+    </w:p>
+    <w:p>
+      <w:pPr>
+        <w:pStyle w:val="ListParagraph"/>
+        <w:rPr>
+          <w:rFonts w:ascii="Courier New" w:hAnsi="Courier New" w:cs="Courier New"/>
+          <w:sz w:val="18"/>
+          <w:szCs w:val="18"/>
+        </w:rPr>
+      </w:pPr>
+      <w:r>
+        <w:rPr>
+          <w:rFonts w:ascii="Courier New" w:hAnsi="Courier New" w:cs="Courier New"/>
+          <w:sz w:val="18"/>
+          <w:szCs w:val="18"/>
+        </w:rPr>
+        <w:t># NOTE:</w:t>
+      </w:r>
+    </w:p>
+    <w:p>
+      <w:pPr>
+        <w:pStyle w:val="ListParagraph"/>
+        <w:rPr>
+          <w:rFonts w:ascii="Courier New" w:hAnsi="Courier New" w:cs="Courier New"/>
+          <w:sz w:val="18"/>
+          <w:szCs w:val="18"/>
+        </w:rPr>
+      </w:pPr>
+      <w:r>
+        <w:rPr>
+          <w:rFonts w:ascii="Courier New" w:hAnsi="Courier New" w:cs="Courier New"/>
+          <w:sz w:val="18"/>
+          <w:szCs w:val="18"/>
+        </w:rPr>
+        <w:t xml:space="preserve"># In Nomad for each queue that does not exist, the </w:t>
+      </w:r>
+      <w:proofErr w:type="spellStart"/>
+      <w:r>
+        <w:rPr>
+          <w:rFonts w:ascii="Courier New" w:hAnsi="Courier New" w:cs="Courier New"/>
+          <w:sz w:val="18"/>
+          <w:szCs w:val="18"/>
+        </w:rPr>
+        <w:t>stderr</w:t>
+      </w:r>
+      <w:proofErr w:type="spellEnd"/>
+      <w:r>
+        <w:rPr>
+          <w:rFonts w:ascii="Courier New" w:hAnsi="Courier New" w:cs="Courier New"/>
+          <w:sz w:val="18"/>
+          <w:szCs w:val="18"/>
+        </w:rPr>
+        <w:t xml:space="preserve"> has the following written to it:</w:t>
+      </w:r>
+    </w:p>
+    <w:p>
+      <w:pPr>
+        <w:pStyle w:val="ListParagraph"/>
+        <w:rPr>
+          <w:rFonts w:ascii="Courier New" w:hAnsi="Courier New" w:cs="Courier New"/>
+          <w:sz w:val="18"/>
+          <w:szCs w:val="18"/>
+        </w:rPr>
+      </w:pPr>
+      <w:r>
+        <w:rPr>
+          <w:rFonts w:ascii="Courier New" w:hAnsi="Courier New" w:cs="Courier New"/>
+          <w:sz w:val="18"/>
+          <w:szCs w:val="18"/>
+        </w:rPr>
+        <w:t># "An error occurred (</w:t>
+      </w:r>
+      <w:proofErr w:type="spellStart"/>
+      <w:r>
+        <w:rPr>
+          <w:rFonts w:ascii="Courier New" w:hAnsi="Courier New" w:cs="Courier New"/>
+          <w:sz w:val="18"/>
+          <w:szCs w:val="18"/>
+        </w:rPr>
+        <w:t>AWS.SimpleQueueService.NonExistentQueue</w:t>
+      </w:r>
+      <w:proofErr w:type="spellEnd"/>
+      <w:r>
+        <w:rPr>
+          <w:rFonts w:ascii="Courier New" w:hAnsi="Courier New" w:cs="Courier New"/>
+          <w:sz w:val="18"/>
+          <w:szCs w:val="18"/>
+        </w:rPr>
+        <w:t xml:space="preserve">) when calling the </w:t>
+      </w:r>
+      <w:proofErr w:type="spellStart"/>
+      <w:r>
+        <w:rPr>
+          <w:rFonts w:ascii="Courier New" w:hAnsi="Courier New" w:cs="Courier New"/>
+          <w:sz w:val="18"/>
+          <w:szCs w:val="18"/>
+        </w:rPr>
+        <w:t>GetQueueAttributes</w:t>
+      </w:r>
+      <w:proofErr w:type="spellEnd"/>
+      <w:r>
+        <w:rPr>
+          <w:rFonts w:ascii="Courier New" w:hAnsi="Courier New" w:cs="Courier New"/>
+          <w:sz w:val="18"/>
+          <w:szCs w:val="18"/>
+        </w:rPr>
+        <w:t xml:space="preserve"> operation:</w:t>
+      </w:r>
+    </w:p>
+    <w:p>
+      <w:pPr>
+        <w:pStyle w:val="ListParagraph"/>
+        <w:rPr>
+          <w:rFonts w:ascii="Courier New" w:hAnsi="Courier New" w:cs="Courier New"/>
+          <w:sz w:val="18"/>
+          <w:szCs w:val="18"/>
+        </w:rPr>
+      </w:pPr>
+      <w:proofErr w:type="gramStart"/>
+      <w:r>
+        <w:rPr>
+          <w:rFonts w:ascii="Courier New" w:hAnsi="Courier New" w:cs="Courier New"/>
+          <w:sz w:val="18"/>
+          <w:szCs w:val="18"/>
+        </w:rPr>
+        <w:t>#  The</w:t>
+      </w:r>
+      <w:proofErr w:type="gramEnd"/>
+      <w:r>
+        <w:rPr>
+          <w:rFonts w:ascii="Courier New" w:hAnsi="Courier New" w:cs="Courier New"/>
+          <w:sz w:val="18"/>
+          <w:szCs w:val="18"/>
+        </w:rPr>
+        <w:t xml:space="preserve"> specified queue does not exist for this </w:t>
+      </w:r>
+      <w:proofErr w:type="spellStart"/>
+      <w:r>
+        <w:rPr>
+          <w:rFonts w:ascii="Courier New" w:hAnsi="Courier New" w:cs="Courier New"/>
+          <w:sz w:val="18"/>
+          <w:szCs w:val="18"/>
+        </w:rPr>
+        <w:t>wsdl</w:t>
+      </w:r>
+      <w:proofErr w:type="spellEnd"/>
+      <w:r>
+        <w:rPr>
+          <w:rFonts w:ascii="Courier New" w:hAnsi="Courier New" w:cs="Courier New"/>
+          <w:sz w:val="18"/>
+          <w:szCs w:val="18"/>
+        </w:rPr>
+        <w:t xml:space="preserve"> version."</w:t>
+      </w:r>
+    </w:p>
+    <w:p>
+      <w:pPr>
+        <w:pStyle w:val="ListParagraph"/>
+        <w:rPr>
+          <w:rFonts w:ascii="Courier New" w:hAnsi="Courier New" w:cs="Courier New"/>
+          <w:sz w:val="18"/>
+          <w:szCs w:val="18"/>
+        </w:rPr>
+      </w:pPr>
+    </w:p>
+    <w:p>
+      <w:pPr>
+        <w:pStyle w:val="ListParagraph"/>
+        <w:rPr>
+          <w:rFonts w:ascii="Courier New" w:hAnsi="Courier New" w:cs="Courier New"/>
+          <w:sz w:val="18"/>
+          <w:szCs w:val="18"/>
+        </w:rPr>
+      </w:pPr>
+      <w:proofErr w:type="gramStart"/>
+      <w:r>
+        <w:rPr>
+          <w:rFonts w:ascii="Courier New" w:hAnsi="Courier New" w:cs="Courier New"/>
+          <w:sz w:val="18"/>
+          <w:szCs w:val="18"/>
+        </w:rPr>
+        <w:t>result=</w:t>
+      </w:r>
+      <w:proofErr w:type="gramEnd"/>
+      <w:r>
+        <w:rPr>
+          <w:rFonts w:ascii="Courier New" w:hAnsi="Courier New" w:cs="Courier New"/>
+          <w:sz w:val="18"/>
+          <w:szCs w:val="18"/>
+        </w:rPr>
+        <w:t>0</w:t>
+      </w:r>
+    </w:p>
+    <w:p>
+      <w:pPr>
+        <w:pStyle w:val="ListParagraph"/>
+        <w:rPr>
+          <w:rFonts w:ascii="Courier New" w:hAnsi="Courier New" w:cs="Courier New"/>
+          <w:sz w:val="18"/>
+          <w:szCs w:val="18"/>
+        </w:rPr>
+      </w:pPr>
+      <w:proofErr w:type="spellStart"/>
+      <w:proofErr w:type="gramStart"/>
+      <w:r>
+        <w:rPr>
+          <w:rFonts w:ascii="Courier New" w:hAnsi="Courier New" w:cs="Courier New"/>
+          <w:sz w:val="18"/>
+          <w:szCs w:val="18"/>
+        </w:rPr>
+        <w:t>aws</w:t>
+      </w:r>
+      <w:proofErr w:type="spellEnd"/>
+      <w:proofErr w:type="gramEnd"/>
+      <w:r>
+        <w:rPr>
+          <w:rFonts w:ascii="Courier New" w:hAnsi="Courier New" w:cs="Courier New"/>
+          <w:sz w:val="18"/>
+          <w:szCs w:val="18"/>
+        </w:rPr>
+        <w:t xml:space="preserve"> --endpoint-</w:t>
+      </w:r>
+      <w:proofErr w:type="spellStart"/>
+      <w:r>
+        <w:rPr>
+          <w:rFonts w:ascii="Courier New" w:hAnsi="Courier New" w:cs="Courier New"/>
+          <w:sz w:val="18"/>
+          <w:szCs w:val="18"/>
+        </w:rPr>
+        <w:t>url</w:t>
+      </w:r>
+      <w:proofErr w:type="spellEnd"/>
+      <w:r>
+        <w:rPr>
+          <w:rFonts w:ascii="Courier New" w:hAnsi="Courier New" w:cs="Courier New"/>
+          <w:sz w:val="18"/>
+          <w:szCs w:val="18"/>
+        </w:rPr>
+        <w:t xml:space="preserve">=http://192.168.124.162:4566 </w:t>
+      </w:r>
+      <w:proofErr w:type="spellStart"/>
+      <w:r>
+        <w:rPr>
+          <w:rFonts w:ascii="Courier New" w:hAnsi="Courier New" w:cs="Courier New"/>
+          <w:sz w:val="18"/>
+          <w:szCs w:val="18"/>
+        </w:rPr>
+        <w:t>sqs</w:t>
+      </w:r>
+      <w:proofErr w:type="spellEnd"/>
+      <w:r>
+        <w:rPr>
+          <w:rFonts w:ascii="Courier New" w:hAnsi="Courier New" w:cs="Courier New"/>
+          <w:sz w:val="18"/>
+          <w:szCs w:val="18"/>
+        </w:rPr>
+        <w:t xml:space="preserve"> get-queue-attributes --queue-</w:t>
+      </w:r>
+      <w:proofErr w:type="spellStart"/>
+      <w:r>
+        <w:rPr>
+          <w:rFonts w:ascii="Courier New" w:hAnsi="Courier New" w:cs="Courier New"/>
+          <w:sz w:val="18"/>
+          <w:szCs w:val="18"/>
+        </w:rPr>
+        <w:t>url</w:t>
+      </w:r>
+      <w:proofErr w:type="spellEnd"/>
+      <w:r>
+        <w:rPr>
+          <w:rFonts w:ascii="Courier New" w:hAnsi="Courier New" w:cs="Courier New"/>
+          <w:sz w:val="18"/>
+          <w:szCs w:val="18"/>
+        </w:rPr>
+        <w:t xml:space="preserve"> http://192.168.124.162:4566/000000000000/develop-deadletter-service-events --attribute-names </w:t>
+      </w:r>
+      <w:proofErr w:type="spellStart"/>
+      <w:r>
+        <w:rPr>
+          <w:rFonts w:ascii="Courier New" w:hAnsi="Courier New" w:cs="Courier New"/>
+          <w:sz w:val="18"/>
+          <w:szCs w:val="18"/>
+        </w:rPr>
+        <w:t>CreatedTimestamp</w:t>
+      </w:r>
+      <w:proofErr w:type="spellEnd"/>
+      <w:r>
+        <w:rPr>
+          <w:rFonts w:ascii="Courier New" w:hAnsi="Courier New" w:cs="Courier New"/>
+          <w:sz w:val="18"/>
+          <w:szCs w:val="18"/>
+        </w:rPr>
+        <w:t xml:space="preserve"> --region us-east-1 || result=$?</w:t>
+      </w:r>
+    </w:p>
+    <w:p>
+      <w:pPr>
+        <w:pStyle w:val="ListParagraph"/>
+        <w:rPr>
+          <w:rFonts w:ascii="Courier New" w:hAnsi="Courier New" w:cs="Courier New"/>
+          <w:sz w:val="18"/>
+          <w:szCs w:val="18"/>
+        </w:rPr>
+      </w:pPr>
+      <w:proofErr w:type="gramStart"/>
+      <w:r>
+        <w:rPr>
+          <w:rFonts w:ascii="Courier New" w:hAnsi="Courier New" w:cs="Courier New"/>
+          <w:sz w:val="18"/>
+          <w:szCs w:val="18"/>
+        </w:rPr>
+        <w:t>if</w:t>
+      </w:r>
+      <w:proofErr w:type="gramEnd"/>
+      <w:r>
+        <w:rPr>
+          <w:rFonts w:ascii="Courier New" w:hAnsi="Courier New" w:cs="Courier New"/>
+          <w:sz w:val="18"/>
+          <w:szCs w:val="18"/>
+        </w:rPr>
+        <w:t xml:space="preserve"> [[ $result -ne 0 ]]; then</w:t>
+      </w:r>
+    </w:p>
+    <w:p>
+      <w:pPr>
+        <w:pStyle w:val="ListParagraph"/>
+        <w:rPr>
+          <w:rFonts w:ascii="Courier New" w:hAnsi="Courier New" w:cs="Courier New"/>
+          <w:sz w:val="18"/>
+          <w:szCs w:val="18"/>
+        </w:rPr>
+      </w:pPr>
+      <w:r>
+        <w:rPr>
+          <w:rFonts w:ascii="Courier New" w:hAnsi="Courier New" w:cs="Courier New"/>
+          <w:sz w:val="18"/>
+          <w:szCs w:val="18"/>
+        </w:rPr>
+        <w:t xml:space="preserve">    # create queue that does not exist</w:t>
+      </w:r>
+    </w:p>
+    <w:p>
+      <w:pPr>
+        <w:pStyle w:val="ListParagraph"/>
+        <w:rPr>
+          <w:rFonts w:ascii="Courier New" w:hAnsi="Courier New" w:cs="Courier New"/>
+          <w:sz w:val="18"/>
+          <w:szCs w:val="18"/>
+        </w:rPr>
+      </w:pPr>
+      <w:r>
+        <w:rPr>
+          <w:rFonts w:ascii="Courier New" w:hAnsi="Courier New" w:cs="Courier New"/>
+          <w:sz w:val="18"/>
+          <w:szCs w:val="18"/>
+        </w:rPr>
+        <w:t xml:space="preserve">    </w:t>
+      </w:r>
+      <w:proofErr w:type="spellStart"/>
+      <w:proofErr w:type="gramStart"/>
+      <w:r>
+        <w:rPr>
+          <w:rFonts w:ascii="Courier New" w:hAnsi="Courier New" w:cs="Courier New"/>
+          <w:sz w:val="18"/>
+          <w:szCs w:val="18"/>
+        </w:rPr>
+        <w:t>aws</w:t>
+      </w:r>
+      <w:proofErr w:type="spellEnd"/>
+      <w:proofErr w:type="gramEnd"/>
+      <w:r>
+        <w:rPr>
+          <w:rFonts w:ascii="Courier New" w:hAnsi="Courier New" w:cs="Courier New"/>
+          <w:sz w:val="18"/>
+          <w:szCs w:val="18"/>
+        </w:rPr>
+        <w:t xml:space="preserve"> --endpoint-</w:t>
+      </w:r>
+      <w:proofErr w:type="spellStart"/>
+      <w:r>
+        <w:rPr>
+          <w:rFonts w:ascii="Courier New" w:hAnsi="Courier New" w:cs="Courier New"/>
+          <w:sz w:val="18"/>
+          <w:szCs w:val="18"/>
+        </w:rPr>
+        <w:t>url</w:t>
+      </w:r>
+      <w:proofErr w:type="spellEnd"/>
+      <w:r>
+        <w:rPr>
+          <w:rFonts w:ascii="Courier New" w:hAnsi="Courier New" w:cs="Courier New"/>
+          <w:sz w:val="18"/>
+          <w:szCs w:val="18"/>
+        </w:rPr>
+        <w:t xml:space="preserve">=http://192.168.124.162:4566 </w:t>
+      </w:r>
+      <w:proofErr w:type="spellStart"/>
+      <w:r>
+        <w:rPr>
+          <w:rFonts w:ascii="Courier New" w:hAnsi="Courier New" w:cs="Courier New"/>
+          <w:sz w:val="18"/>
+          <w:szCs w:val="18"/>
+        </w:rPr>
+        <w:t>sqs</w:t>
+      </w:r>
+      <w:proofErr w:type="spellEnd"/>
+      <w:r>
+        <w:rPr>
+          <w:rFonts w:ascii="Courier New" w:hAnsi="Courier New" w:cs="Courier New"/>
+          <w:sz w:val="18"/>
+          <w:szCs w:val="18"/>
+        </w:rPr>
+        <w:t xml:space="preserve"> create-queue --queue-name develop-</w:t>
+      </w:r>
+      <w:proofErr w:type="spellStart"/>
+      <w:r>
+        <w:rPr>
+          <w:rFonts w:ascii="Courier New" w:hAnsi="Courier New" w:cs="Courier New"/>
+          <w:sz w:val="18"/>
+          <w:szCs w:val="18"/>
+        </w:rPr>
+        <w:t>deadletter</w:t>
+      </w:r>
+      <w:proofErr w:type="spellEnd"/>
+      <w:r>
+        <w:rPr>
+          <w:rFonts w:ascii="Courier New" w:hAnsi="Courier New" w:cs="Courier New"/>
+          <w:sz w:val="18"/>
+          <w:szCs w:val="18"/>
+        </w:rPr>
+        <w:t>-service-events</w:t>
+      </w:r>
+    </w:p>
+    <w:p>
+      <w:pPr>
+        <w:pStyle w:val="ListParagraph"/>
+        <w:rPr>
+          <w:rFonts w:ascii="Courier New" w:hAnsi="Courier New" w:cs="Courier New"/>
+          <w:sz w:val="18"/>
+          <w:szCs w:val="18"/>
+        </w:rPr>
+      </w:pPr>
+      <w:proofErr w:type="gramStart"/>
+      <w:r>
+        <w:rPr>
+          <w:rFonts w:ascii="Courier New" w:hAnsi="Courier New" w:cs="Courier New"/>
+          <w:sz w:val="18"/>
+          <w:szCs w:val="18"/>
+        </w:rPr>
+        <w:t>fi</w:t>
+      </w:r>
+      <w:proofErr w:type="gramEnd"/>
+    </w:p>
+    <w:p>
+      <w:pPr>
+        <w:pStyle w:val="ListParagraph"/>
+        <w:rPr>
+          <w:rFonts w:ascii="Courier New" w:hAnsi="Courier New" w:cs="Courier New"/>
+          <w:sz w:val="18"/>
+          <w:szCs w:val="18"/>
+        </w:rPr>
+      </w:pPr>
+    </w:p>
+    <w:p>
+      <w:pPr>
+        <w:pStyle w:val="ListParagraph"/>
+        <w:rPr>
+          <w:rFonts w:ascii="Courier New" w:hAnsi="Courier New" w:cs="Courier New"/>
+          <w:sz w:val="18"/>
+          <w:szCs w:val="18"/>
+        </w:rPr>
+      </w:pPr>
+      <w:proofErr w:type="gramStart"/>
+      <w:r>
+        <w:rPr>
+          <w:rFonts w:ascii="Courier New" w:hAnsi="Courier New" w:cs="Courier New"/>
+          <w:sz w:val="18"/>
+          <w:szCs w:val="18"/>
+        </w:rPr>
+        <w:t>result=</w:t>
+      </w:r>
+      <w:proofErr w:type="gramEnd"/>
+      <w:r>
+        <w:rPr>
+          <w:rFonts w:ascii="Courier New" w:hAnsi="Courier New" w:cs="Courier New"/>
+          <w:sz w:val="18"/>
+          <w:szCs w:val="18"/>
+        </w:rPr>
+        <w:t>0</w:t>
+      </w:r>
+    </w:p>
+    <w:p>
+      <w:pPr>
+        <w:pStyle w:val="ListParagraph"/>
+        <w:rPr>
+          <w:rFonts w:ascii="Courier New" w:hAnsi="Courier New" w:cs="Courier New"/>
+          <w:sz w:val="18"/>
+          <w:szCs w:val="18"/>
+        </w:rPr>
+      </w:pPr>
+      <w:proofErr w:type="spellStart"/>
+      <w:proofErr w:type="gramStart"/>
+      <w:r>
+        <w:rPr>
+          <w:rFonts w:ascii="Courier New" w:hAnsi="Courier New" w:cs="Courier New"/>
+          <w:sz w:val="18"/>
+          <w:szCs w:val="18"/>
+        </w:rPr>
+        <w:t>aws</w:t>
+      </w:r>
+      <w:proofErr w:type="spellEnd"/>
+      <w:proofErr w:type="gramEnd"/>
+      <w:r>
+        <w:rPr>
+          <w:rFonts w:ascii="Courier New" w:hAnsi="Courier New" w:cs="Courier New"/>
+          <w:sz w:val="18"/>
+          <w:szCs w:val="18"/>
+        </w:rPr>
+        <w:t xml:space="preserve"> --endpoint-</w:t>
+      </w:r>
+      <w:proofErr w:type="spellStart"/>
+      <w:r>
+        <w:rPr>
+          <w:rFonts w:ascii="Courier New" w:hAnsi="Courier New" w:cs="Courier New"/>
+          <w:sz w:val="18"/>
+          <w:szCs w:val="18"/>
+        </w:rPr>
+        <w:t>url</w:t>
+      </w:r>
+      <w:proofErr w:type="spellEnd"/>
+      <w:r>
+        <w:rPr>
+          <w:rFonts w:ascii="Courier New" w:hAnsi="Courier New" w:cs="Courier New"/>
+          <w:sz w:val="18"/>
+          <w:szCs w:val="18"/>
+        </w:rPr>
+        <w:t xml:space="preserve">=http://192.168.124.162:4566 </w:t>
+      </w:r>
+      <w:proofErr w:type="spellStart"/>
+      <w:r>
+        <w:rPr>
+          <w:rFonts w:ascii="Courier New" w:hAnsi="Courier New" w:cs="Courier New"/>
+          <w:sz w:val="18"/>
+          <w:szCs w:val="18"/>
+        </w:rPr>
+        <w:t>sqs</w:t>
+      </w:r>
+      <w:proofErr w:type="spellEnd"/>
+      <w:r>
+        <w:rPr>
+          <w:rFonts w:ascii="Courier New" w:hAnsi="Courier New" w:cs="Courier New"/>
+          <w:sz w:val="18"/>
+          <w:szCs w:val="18"/>
+        </w:rPr>
+        <w:t xml:space="preserve"> get-queue-attributes --queue-</w:t>
+      </w:r>
+      <w:proofErr w:type="spellStart"/>
+      <w:r>
+        <w:rPr>
+          <w:rFonts w:ascii="Courier New" w:hAnsi="Courier New" w:cs="Courier New"/>
+          <w:sz w:val="18"/>
+          <w:szCs w:val="18"/>
+        </w:rPr>
+        <w:t>url</w:t>
+      </w:r>
+      <w:proofErr w:type="spellEnd"/>
+      <w:r>
+        <w:rPr>
+          <w:rFonts w:ascii="Courier New" w:hAnsi="Courier New" w:cs="Courier New"/>
+          <w:sz w:val="18"/>
+          <w:szCs w:val="18"/>
+        </w:rPr>
+        <w:t xml:space="preserve"> http://192.168.124.162:4566/000000000000/develop-inbound-service-events --attribute-names </w:t>
+      </w:r>
+      <w:proofErr w:type="spellStart"/>
+      <w:r>
+        <w:rPr>
+          <w:rFonts w:ascii="Courier New" w:hAnsi="Courier New" w:cs="Courier New"/>
+          <w:sz w:val="18"/>
+          <w:szCs w:val="18"/>
+        </w:rPr>
+        <w:t>CreatedTimestamp</w:t>
+      </w:r>
+      <w:proofErr w:type="spellEnd"/>
+      <w:r>
+        <w:rPr>
+          <w:rFonts w:ascii="Courier New" w:hAnsi="Courier New" w:cs="Courier New"/>
+          <w:sz w:val="18"/>
+          <w:szCs w:val="18"/>
+        </w:rPr>
+        <w:t xml:space="preserve"> --region us-east-1 || result=$?</w:t>
+      </w:r>
+    </w:p>
+    <w:p>
+      <w:pPr>
+        <w:pStyle w:val="ListParagraph"/>
+        <w:rPr>
+          <w:rFonts w:ascii="Courier New" w:hAnsi="Courier New" w:cs="Courier New"/>
+          <w:sz w:val="18"/>
+          <w:szCs w:val="18"/>
+        </w:rPr>
+      </w:pPr>
+      <w:proofErr w:type="gramStart"/>
+      <w:r>
+        <w:rPr>
+          <w:rFonts w:ascii="Courier New" w:hAnsi="Courier New" w:cs="Courier New"/>
+          <w:sz w:val="18"/>
+          <w:szCs w:val="18"/>
+        </w:rPr>
+        <w:t>if</w:t>
+      </w:r>
+      <w:proofErr w:type="gramEnd"/>
+      <w:r>
+        <w:rPr>
+          <w:rFonts w:ascii="Courier New" w:hAnsi="Courier New" w:cs="Courier New"/>
+          <w:sz w:val="18"/>
+          <w:szCs w:val="18"/>
+        </w:rPr>
+        <w:t xml:space="preserve"> [[ $result -ne 0 ]]; then</w:t>
+      </w:r>
+    </w:p>
+    <w:p>
+      <w:pPr>
+        <w:pStyle w:val="ListParagraph"/>
+        <w:rPr>
+          <w:rFonts w:ascii="Courier New" w:hAnsi="Courier New" w:cs="Courier New"/>
+          <w:sz w:val="18"/>
+          <w:szCs w:val="18"/>
+        </w:rPr>
+      </w:pPr>
+      <w:r>
+        <w:rPr>
+          <w:rFonts w:ascii="Courier New" w:hAnsi="Courier New" w:cs="Courier New"/>
+          <w:sz w:val="18"/>
+          <w:szCs w:val="18"/>
+        </w:rPr>
+        <w:t xml:space="preserve">    # create queue that does not exist</w:t>
+      </w:r>
+    </w:p>
+    <w:p>
+      <w:pPr>
+        <w:pStyle w:val="ListParagraph"/>
+        <w:rPr>
+          <w:rFonts w:ascii="Courier New" w:hAnsi="Courier New" w:cs="Courier New"/>
+          <w:sz w:val="18"/>
+          <w:szCs w:val="18"/>
+        </w:rPr>
+      </w:pPr>
+      <w:r>
+        <w:rPr>
+          <w:rFonts w:ascii="Courier New" w:hAnsi="Courier New" w:cs="Courier New"/>
+          <w:sz w:val="18"/>
+          <w:szCs w:val="18"/>
+        </w:rPr>
+        <w:t xml:space="preserve">    </w:t>
+      </w:r>
+      <w:proofErr w:type="spellStart"/>
+      <w:proofErr w:type="gramStart"/>
+      <w:r>
+        <w:rPr>
+          <w:rFonts w:ascii="Courier New" w:hAnsi="Courier New" w:cs="Courier New"/>
+          <w:sz w:val="18"/>
+          <w:szCs w:val="18"/>
+        </w:rPr>
+        <w:t>aws</w:t>
+      </w:r>
+      <w:proofErr w:type="spellEnd"/>
+      <w:proofErr w:type="gramEnd"/>
+      <w:r>
+        <w:rPr>
+          <w:rFonts w:ascii="Courier New" w:hAnsi="Courier New" w:cs="Courier New"/>
+          <w:sz w:val="18"/>
+          <w:szCs w:val="18"/>
+        </w:rPr>
+        <w:t xml:space="preserve"> --endpoint-</w:t>
+      </w:r>
+      <w:proofErr w:type="spellStart"/>
+      <w:r>
+        <w:rPr>
+          <w:rFonts w:ascii="Courier New" w:hAnsi="Courier New" w:cs="Courier New"/>
+          <w:sz w:val="18"/>
+          <w:szCs w:val="18"/>
+        </w:rPr>
+        <w:t>url</w:t>
+      </w:r>
+      <w:proofErr w:type="spellEnd"/>
+      <w:r>
+        <w:rPr>
+          <w:rFonts w:ascii="Courier New" w:hAnsi="Courier New" w:cs="Courier New"/>
+          <w:sz w:val="18"/>
+          <w:szCs w:val="18"/>
+        </w:rPr>
+        <w:t xml:space="preserve">=http://192.168.124.162:4566 </w:t>
+      </w:r>
+      <w:proofErr w:type="spellStart"/>
+      <w:r>
+        <w:rPr>
+          <w:rFonts w:ascii="Courier New" w:hAnsi="Courier New" w:cs="Courier New"/>
+          <w:sz w:val="18"/>
+          <w:szCs w:val="18"/>
+        </w:rPr>
+        <w:t>sqs</w:t>
+      </w:r>
+      <w:proofErr w:type="spellEnd"/>
+      <w:r>
+        <w:rPr>
+          <w:rFonts w:ascii="Courier New" w:hAnsi="Courier New" w:cs="Courier New"/>
+          <w:sz w:val="18"/>
+          <w:szCs w:val="18"/>
+        </w:rPr>
+        <w:t xml:space="preserve"> create-queue --queue-name develop-inbound-service-events</w:t>
+      </w:r>
+    </w:p>
+    <w:p>
+      <w:pPr>
+        <w:pStyle w:val="ListParagraph"/>
+        <w:rPr>
+          <w:rFonts w:ascii="Courier New" w:hAnsi="Courier New" w:cs="Courier New"/>
+          <w:sz w:val="18"/>
+          <w:szCs w:val="18"/>
+        </w:rPr>
+      </w:pPr>
+      <w:proofErr w:type="gramStart"/>
+      <w:r>
+        <w:rPr>
+          <w:rFonts w:ascii="Courier New" w:hAnsi="Courier New" w:cs="Courier New"/>
+          <w:sz w:val="18"/>
+          <w:szCs w:val="18"/>
+        </w:rPr>
+        <w:t>fi</w:t>
+      </w:r>
+      <w:proofErr w:type="gramEnd"/>
+    </w:p>
+    <w:p>
+      <w:pPr>
+        <w:pStyle w:val="ListParagraph"/>
+        <w:rPr>
+          <w:rFonts w:ascii="Courier New" w:hAnsi="Courier New" w:cs="Courier New"/>
+          <w:sz w:val="18"/>
+          <w:szCs w:val="18"/>
+        </w:rPr>
+      </w:pPr>
+    </w:p>
+    <w:p>
+      <w:pPr>
+        <w:pStyle w:val="ListParagraph"/>
+        <w:rPr>
+          <w:rFonts w:ascii="Courier New" w:hAnsi="Courier New" w:cs="Courier New"/>
+          <w:sz w:val="18"/>
+          <w:szCs w:val="18"/>
+        </w:rPr>
+      </w:pPr>
+      <w:proofErr w:type="gramStart"/>
+      <w:r>
+        <w:rPr>
+          <w:rFonts w:ascii="Courier New" w:hAnsi="Courier New" w:cs="Courier New"/>
+          <w:sz w:val="18"/>
+          <w:szCs w:val="18"/>
+        </w:rPr>
+        <w:t>result=</w:t>
+      </w:r>
+      <w:proofErr w:type="gramEnd"/>
+      <w:r>
+        <w:rPr>
+          <w:rFonts w:ascii="Courier New" w:hAnsi="Courier New" w:cs="Courier New"/>
+          <w:sz w:val="18"/>
+          <w:szCs w:val="18"/>
+        </w:rPr>
+        <w:t>0</w:t>
+      </w:r>
+    </w:p>
+    <w:p>
+      <w:pPr>
+        <w:pStyle w:val="ListParagraph"/>
+        <w:rPr>
+          <w:rFonts w:ascii="Courier New" w:hAnsi="Courier New" w:cs="Courier New"/>
+          <w:sz w:val="18"/>
+          <w:szCs w:val="18"/>
+        </w:rPr>
+      </w:pPr>
+      <w:proofErr w:type="spellStart"/>
+      <w:proofErr w:type="gramStart"/>
+      <w:r>
+        <w:rPr>
+          <w:rFonts w:ascii="Courier New" w:hAnsi="Courier New" w:cs="Courier New"/>
+          <w:sz w:val="18"/>
+          <w:szCs w:val="18"/>
+        </w:rPr>
+        <w:t>aws</w:t>
+      </w:r>
+      <w:proofErr w:type="spellEnd"/>
+      <w:proofErr w:type="gramEnd"/>
+      <w:r>
+        <w:rPr>
+          <w:rFonts w:ascii="Courier New" w:hAnsi="Courier New" w:cs="Courier New"/>
+          <w:sz w:val="18"/>
+          <w:szCs w:val="18"/>
+        </w:rPr>
+        <w:t xml:space="preserve"> --endpoint-</w:t>
+      </w:r>
+      <w:proofErr w:type="spellStart"/>
+      <w:r>
+        <w:rPr>
+          <w:rFonts w:ascii="Courier New" w:hAnsi="Courier New" w:cs="Courier New"/>
+          <w:sz w:val="18"/>
+          <w:szCs w:val="18"/>
+        </w:rPr>
+        <w:t>url</w:t>
+      </w:r>
+      <w:proofErr w:type="spellEnd"/>
+      <w:r>
+        <w:rPr>
+          <w:rFonts w:ascii="Courier New" w:hAnsi="Courier New" w:cs="Courier New"/>
+          <w:sz w:val="18"/>
+          <w:szCs w:val="18"/>
+        </w:rPr>
+        <w:t xml:space="preserve">=http://192.168.124.162:4566 </w:t>
+      </w:r>
+      <w:proofErr w:type="spellStart"/>
+      <w:r>
+        <w:rPr>
+          <w:rFonts w:ascii="Courier New" w:hAnsi="Courier New" w:cs="Courier New"/>
+          <w:sz w:val="18"/>
+          <w:szCs w:val="18"/>
+        </w:rPr>
+        <w:t>sqs</w:t>
+      </w:r>
+      <w:proofErr w:type="spellEnd"/>
+      <w:r>
+        <w:rPr>
+          <w:rFonts w:ascii="Courier New" w:hAnsi="Courier New" w:cs="Courier New"/>
+          <w:sz w:val="18"/>
+          <w:szCs w:val="18"/>
+        </w:rPr>
+        <w:t xml:space="preserve"> get-queue-attributes --queue-</w:t>
+      </w:r>
+      <w:proofErr w:type="spellStart"/>
+      <w:r>
+        <w:rPr>
+          <w:rFonts w:ascii="Courier New" w:hAnsi="Courier New" w:cs="Courier New"/>
+          <w:sz w:val="18"/>
+          <w:szCs w:val="18"/>
+        </w:rPr>
+        <w:t>url</w:t>
+      </w:r>
+      <w:proofErr w:type="spellEnd"/>
+      <w:r>
+        <w:rPr>
+          <w:rFonts w:ascii="Courier New" w:hAnsi="Courier New" w:cs="Courier New"/>
+          <w:sz w:val="18"/>
+          <w:szCs w:val="18"/>
+        </w:rPr>
+        <w:t xml:space="preserve"> http://192.168.124.162:4566/000000000000/develop-deadletter-deployer-messages --attribute-names </w:t>
+      </w:r>
+      <w:proofErr w:type="spellStart"/>
+      <w:r>
+        <w:rPr>
+          <w:rFonts w:ascii="Courier New" w:hAnsi="Courier New" w:cs="Courier New"/>
+          <w:sz w:val="18"/>
+          <w:szCs w:val="18"/>
+        </w:rPr>
+        <w:t>CreatedTimestamp</w:t>
+      </w:r>
+      <w:proofErr w:type="spellEnd"/>
+      <w:r>
+        <w:rPr>
+          <w:rFonts w:ascii="Courier New" w:hAnsi="Courier New" w:cs="Courier New"/>
+          <w:sz w:val="18"/>
+          <w:szCs w:val="18"/>
+        </w:rPr>
+        <w:t xml:space="preserve"> --region us-east-1 || result=$?</w:t>
+      </w:r>
+    </w:p>
+    <w:p>
+      <w:pPr>
+        <w:pStyle w:val="ListParagraph"/>
+        <w:rPr>
+          <w:rFonts w:ascii="Courier New" w:hAnsi="Courier New" w:cs="Courier New"/>
+          <w:sz w:val="18"/>
+          <w:szCs w:val="18"/>
+        </w:rPr>
+      </w:pPr>
+      <w:proofErr w:type="gramStart"/>
+      <w:r>
+        <w:rPr>
+          <w:rFonts w:ascii="Courier New" w:hAnsi="Courier New" w:cs="Courier New"/>
+          <w:sz w:val="18"/>
+          <w:szCs w:val="18"/>
+        </w:rPr>
+        <w:t>if</w:t>
+      </w:r>
+      <w:proofErr w:type="gramEnd"/>
+      <w:r>
+        <w:rPr>
+          <w:rFonts w:ascii="Courier New" w:hAnsi="Courier New" w:cs="Courier New"/>
+          <w:sz w:val="18"/>
+          <w:szCs w:val="18"/>
+        </w:rPr>
+        <w:t xml:space="preserve"> [[ $result -ne 0 ]]; then</w:t>
+      </w:r>
+    </w:p>
+    <w:p>
+      <w:pPr>
+        <w:pStyle w:val="ListParagraph"/>
+        <w:rPr>
+          <w:rFonts w:ascii="Courier New" w:hAnsi="Courier New" w:cs="Courier New"/>
+          <w:sz w:val="18"/>
+          <w:szCs w:val="18"/>
+        </w:rPr>
+      </w:pPr>
+      <w:r>
+        <w:rPr>
+          <w:rFonts w:ascii="Courier New" w:hAnsi="Courier New" w:cs="Courier New"/>
+          <w:sz w:val="18"/>
+          <w:szCs w:val="18"/>
+        </w:rPr>
+        <w:t xml:space="preserve">    # create queue that does not exist</w:t>
+      </w:r>
+    </w:p>
+    <w:p>
+      <w:pPr>
+        <w:pStyle w:val="ListParagraph"/>
+        <w:rPr>
+          <w:rFonts w:ascii="Courier New" w:hAnsi="Courier New" w:cs="Courier New"/>
+          <w:sz w:val="18"/>
+          <w:szCs w:val="18"/>
+        </w:rPr>
+      </w:pPr>
+      <w:r>
+        <w:rPr>
+          <w:rFonts w:ascii="Courier New" w:hAnsi="Courier New" w:cs="Courier New"/>
+          <w:sz w:val="18"/>
+          <w:szCs w:val="18"/>
+        </w:rPr>
+        <w:t xml:space="preserve">    </w:t>
+      </w:r>
+      <w:proofErr w:type="spellStart"/>
+      <w:proofErr w:type="gramStart"/>
+      <w:r>
+        <w:rPr>
+          <w:rFonts w:ascii="Courier New" w:hAnsi="Courier New" w:cs="Courier New"/>
+          <w:sz w:val="18"/>
+          <w:szCs w:val="18"/>
+        </w:rPr>
+        <w:t>aws</w:t>
+      </w:r>
+      <w:proofErr w:type="spellEnd"/>
+      <w:proofErr w:type="gramEnd"/>
+      <w:r>
+        <w:rPr>
+          <w:rFonts w:ascii="Courier New" w:hAnsi="Courier New" w:cs="Courier New"/>
+          <w:sz w:val="18"/>
+          <w:szCs w:val="18"/>
+        </w:rPr>
+        <w:t xml:space="preserve"> --endpoint-</w:t>
+      </w:r>
+      <w:proofErr w:type="spellStart"/>
+      <w:r>
+        <w:rPr>
+          <w:rFonts w:ascii="Courier New" w:hAnsi="Courier New" w:cs="Courier New"/>
+          <w:sz w:val="18"/>
+          <w:szCs w:val="18"/>
+        </w:rPr>
+        <w:t>url</w:t>
+      </w:r>
+      <w:proofErr w:type="spellEnd"/>
+      <w:r>
+        <w:rPr>
+          <w:rFonts w:ascii="Courier New" w:hAnsi="Courier New" w:cs="Courier New"/>
+          <w:sz w:val="18"/>
+          <w:szCs w:val="18"/>
+        </w:rPr>
+        <w:t xml:space="preserve">=http://192.168.124.162:4566 </w:t>
+      </w:r>
+      <w:proofErr w:type="spellStart"/>
+      <w:r>
+        <w:rPr>
+          <w:rFonts w:ascii="Courier New" w:hAnsi="Courier New" w:cs="Courier New"/>
+          <w:sz w:val="18"/>
+          <w:szCs w:val="18"/>
+        </w:rPr>
+        <w:t>sqs</w:t>
+      </w:r>
+      <w:proofErr w:type="spellEnd"/>
+      <w:r>
+        <w:rPr>
+          <w:rFonts w:ascii="Courier New" w:hAnsi="Courier New" w:cs="Courier New"/>
+          <w:sz w:val="18"/>
+          <w:szCs w:val="18"/>
+        </w:rPr>
+        <w:t xml:space="preserve"> create-queue --queue-name develop-</w:t>
+      </w:r>
+      <w:proofErr w:type="spellStart"/>
+      <w:r>
+        <w:rPr>
+          <w:rFonts w:ascii="Courier New" w:hAnsi="Courier New" w:cs="Courier New"/>
+          <w:sz w:val="18"/>
+          <w:szCs w:val="18"/>
+        </w:rPr>
+        <w:t>deadletter</w:t>
+      </w:r>
+      <w:proofErr w:type="spellEnd"/>
+      <w:r>
+        <w:rPr>
+          <w:rFonts w:ascii="Courier New" w:hAnsi="Courier New" w:cs="Courier New"/>
+          <w:sz w:val="18"/>
+          <w:szCs w:val="18"/>
+        </w:rPr>
+        <w:t>-</w:t>
+      </w:r>
+      <w:proofErr w:type="spellStart"/>
+      <w:r>
+        <w:rPr>
+          <w:rFonts w:ascii="Courier New" w:hAnsi="Courier New" w:cs="Courier New"/>
+          <w:sz w:val="18"/>
+          <w:szCs w:val="18"/>
+        </w:rPr>
+        <w:t>deployer</w:t>
+      </w:r>
+      <w:proofErr w:type="spellEnd"/>
+      <w:r>
+        <w:rPr>
+          <w:rFonts w:ascii="Courier New" w:hAnsi="Courier New" w:cs="Courier New"/>
+          <w:sz w:val="18"/>
+          <w:szCs w:val="18"/>
+        </w:rPr>
+        <w:t>-messages</w:t>
+      </w:r>
+    </w:p>
+    <w:p>
+      <w:pPr>
+        <w:pStyle w:val="ListParagraph"/>
+        <w:rPr>
+          <w:rFonts w:ascii="Courier New" w:hAnsi="Courier New" w:cs="Courier New"/>
+          <w:sz w:val="18"/>
+          <w:szCs w:val="18"/>
+        </w:rPr>
+      </w:pPr>
+      <w:proofErr w:type="gramStart"/>
+      <w:r>
+        <w:rPr>
+          <w:rFonts w:ascii="Courier New" w:hAnsi="Courier New" w:cs="Courier New"/>
+          <w:sz w:val="18"/>
+          <w:szCs w:val="18"/>
+        </w:rPr>
+        <w:lastRenderedPageBreak/>
+        <w:t>fi</w:t>
+      </w:r>
+      <w:proofErr w:type="gramEnd"/>
+    </w:p>
+    <w:p>
+      <w:pPr>
+        <w:pStyle w:val="ListParagraph"/>
+        <w:rPr>
+          <w:rFonts w:ascii="Courier New" w:hAnsi="Courier New" w:cs="Courier New"/>
+          <w:sz w:val="18"/>
+          <w:szCs w:val="18"/>
+        </w:rPr>
+      </w:pPr>
+    </w:p>
+    <w:p>
+      <w:pPr>
+        <w:pStyle w:val="ListParagraph"/>
+        <w:rPr>
+          <w:rFonts w:ascii="Courier New" w:hAnsi="Courier New" w:cs="Courier New"/>
+          <w:sz w:val="18"/>
+          <w:szCs w:val="18"/>
+        </w:rPr>
+      </w:pPr>
+      <w:proofErr w:type="gramStart"/>
+      <w:r>
+        <w:rPr>
+          <w:rFonts w:ascii="Courier New" w:hAnsi="Courier New" w:cs="Courier New"/>
+          <w:sz w:val="18"/>
+          <w:szCs w:val="18"/>
+        </w:rPr>
+        <w:t>result=</w:t>
+      </w:r>
+      <w:proofErr w:type="gramEnd"/>
+      <w:r>
+        <w:rPr>
+          <w:rFonts w:ascii="Courier New" w:hAnsi="Courier New" w:cs="Courier New"/>
+          <w:sz w:val="18"/>
+          <w:szCs w:val="18"/>
+        </w:rPr>
+        <w:t>0</w:t>
+      </w:r>
+    </w:p>
+    <w:p>
+      <w:pPr>
+        <w:pStyle w:val="ListParagraph"/>
+        <w:rPr>
+          <w:rFonts w:ascii="Courier New" w:hAnsi="Courier New" w:cs="Courier New"/>
+          <w:sz w:val="18"/>
+          <w:szCs w:val="18"/>
+        </w:rPr>
+      </w:pPr>
+      <w:proofErr w:type="spellStart"/>
+      <w:proofErr w:type="gramStart"/>
+      <w:r>
+        <w:rPr>
+          <w:rFonts w:ascii="Courier New" w:hAnsi="Courier New" w:cs="Courier New"/>
+          <w:sz w:val="18"/>
+          <w:szCs w:val="18"/>
+        </w:rPr>
+        <w:t>aws</w:t>
+      </w:r>
+      <w:proofErr w:type="spellEnd"/>
+      <w:proofErr w:type="gramEnd"/>
+      <w:r>
+        <w:rPr>
+          <w:rFonts w:ascii="Courier New" w:hAnsi="Courier New" w:cs="Courier New"/>
+          <w:sz w:val="18"/>
+          <w:szCs w:val="18"/>
+        </w:rPr>
+        <w:t xml:space="preserve"> --endpoint-</w:t>
+      </w:r>
+      <w:proofErr w:type="spellStart"/>
+      <w:r>
+        <w:rPr>
+          <w:rFonts w:ascii="Courier New" w:hAnsi="Courier New" w:cs="Courier New"/>
+          <w:sz w:val="18"/>
+          <w:szCs w:val="18"/>
+        </w:rPr>
+        <w:t>url</w:t>
+      </w:r>
+      <w:proofErr w:type="spellEnd"/>
+      <w:r>
+        <w:rPr>
+          <w:rFonts w:ascii="Courier New" w:hAnsi="Courier New" w:cs="Courier New"/>
+          <w:sz w:val="18"/>
+          <w:szCs w:val="18"/>
+        </w:rPr>
+        <w:t xml:space="preserve">=http://192.168.124.162:4566 </w:t>
+      </w:r>
+      <w:proofErr w:type="spellStart"/>
+      <w:r>
+        <w:rPr>
+          <w:rFonts w:ascii="Courier New" w:hAnsi="Courier New" w:cs="Courier New"/>
+          <w:sz w:val="18"/>
+          <w:szCs w:val="18"/>
+        </w:rPr>
+        <w:t>sqs</w:t>
+      </w:r>
+      <w:proofErr w:type="spellEnd"/>
+      <w:r>
+        <w:rPr>
+          <w:rFonts w:ascii="Courier New" w:hAnsi="Courier New" w:cs="Courier New"/>
+          <w:sz w:val="18"/>
+          <w:szCs w:val="18"/>
+        </w:rPr>
+        <w:t xml:space="preserve"> get-queue-attributes --queue-</w:t>
+      </w:r>
+      <w:proofErr w:type="spellStart"/>
+      <w:r>
+        <w:rPr>
+          <w:rFonts w:ascii="Courier New" w:hAnsi="Courier New" w:cs="Courier New"/>
+          <w:sz w:val="18"/>
+          <w:szCs w:val="18"/>
+        </w:rPr>
+        <w:t>url</w:t>
+      </w:r>
+      <w:proofErr w:type="spellEnd"/>
+      <w:r>
+        <w:rPr>
+          <w:rFonts w:ascii="Courier New" w:hAnsi="Courier New" w:cs="Courier New"/>
+          <w:sz w:val="18"/>
+          <w:szCs w:val="18"/>
+        </w:rPr>
+        <w:t xml:space="preserve"> http://192.168.124.162:4566/000000000000/develop-inbound-deployer-messages --attribute-names </w:t>
+      </w:r>
+      <w:proofErr w:type="spellStart"/>
+      <w:r>
+        <w:rPr>
+          <w:rFonts w:ascii="Courier New" w:hAnsi="Courier New" w:cs="Courier New"/>
+          <w:sz w:val="18"/>
+          <w:szCs w:val="18"/>
+        </w:rPr>
+        <w:t>CreatedTimestamp</w:t>
+      </w:r>
+      <w:proofErr w:type="spellEnd"/>
+      <w:r>
+        <w:rPr>
+          <w:rFonts w:ascii="Courier New" w:hAnsi="Courier New" w:cs="Courier New"/>
+          <w:sz w:val="18"/>
+          <w:szCs w:val="18"/>
+        </w:rPr>
+        <w:t xml:space="preserve"> --region us-east-1 || result=$?</w:t>
+      </w:r>
+    </w:p>
+    <w:p>
+      <w:pPr>
+        <w:pStyle w:val="ListParagraph"/>
+        <w:rPr>
+          <w:rFonts w:ascii="Courier New" w:hAnsi="Courier New" w:cs="Courier New"/>
+          <w:sz w:val="18"/>
+          <w:szCs w:val="18"/>
+        </w:rPr>
+      </w:pPr>
+      <w:proofErr w:type="gramStart"/>
+      <w:r>
+        <w:rPr>
+          <w:rFonts w:ascii="Courier New" w:hAnsi="Courier New" w:cs="Courier New"/>
+          <w:sz w:val="18"/>
+          <w:szCs w:val="18"/>
+        </w:rPr>
+        <w:t>if</w:t>
+      </w:r>
+      <w:proofErr w:type="gramEnd"/>
+      <w:r>
+        <w:rPr>
+          <w:rFonts w:ascii="Courier New" w:hAnsi="Courier New" w:cs="Courier New"/>
+          <w:sz w:val="18"/>
+          <w:szCs w:val="18"/>
+        </w:rPr>
+        <w:t xml:space="preserve"> [[ $result -ne 0 ]]; then</w:t>
+      </w:r>
+    </w:p>
+    <w:p>
+      <w:pPr>
+        <w:pStyle w:val="ListParagraph"/>
+        <w:rPr>
+          <w:rFonts w:ascii="Courier New" w:hAnsi="Courier New" w:cs="Courier New"/>
+          <w:sz w:val="18"/>
+          <w:szCs w:val="18"/>
+        </w:rPr>
+      </w:pPr>
+      <w:r>
+        <w:rPr>
+          <w:rFonts w:ascii="Courier New" w:hAnsi="Courier New" w:cs="Courier New"/>
+          <w:sz w:val="18"/>
+          <w:szCs w:val="18"/>
+        </w:rPr>
+        <w:t xml:space="preserve">    # create queue that does not exist</w:t>
+      </w:r>
+    </w:p>
+    <w:p>
+      <w:pPr>
+        <w:pStyle w:val="ListParagraph"/>
+        <w:rPr>
+          <w:rFonts w:ascii="Courier New" w:hAnsi="Courier New" w:cs="Courier New"/>
+          <w:sz w:val="18"/>
+          <w:szCs w:val="18"/>
+        </w:rPr>
+      </w:pPr>
+      <w:r>
+        <w:rPr>
+          <w:rFonts w:ascii="Courier New" w:hAnsi="Courier New" w:cs="Courier New"/>
+          <w:sz w:val="18"/>
+          <w:szCs w:val="18"/>
+        </w:rPr>
+        <w:t xml:space="preserve">    </w:t>
+      </w:r>
+      <w:proofErr w:type="spellStart"/>
+      <w:proofErr w:type="gramStart"/>
+      <w:r>
+        <w:rPr>
+          <w:rFonts w:ascii="Courier New" w:hAnsi="Courier New" w:cs="Courier New"/>
+          <w:sz w:val="18"/>
+          <w:szCs w:val="18"/>
+        </w:rPr>
+        <w:t>aws</w:t>
+      </w:r>
+      <w:proofErr w:type="spellEnd"/>
+      <w:proofErr w:type="gramEnd"/>
+      <w:r>
+        <w:rPr>
+          <w:rFonts w:ascii="Courier New" w:hAnsi="Courier New" w:cs="Courier New"/>
+          <w:sz w:val="18"/>
+          <w:szCs w:val="18"/>
+        </w:rPr>
+        <w:t xml:space="preserve"> --endpoint-</w:t>
+      </w:r>
+      <w:proofErr w:type="spellStart"/>
+      <w:r>
+        <w:rPr>
+          <w:rFonts w:ascii="Courier New" w:hAnsi="Courier New" w:cs="Courier New"/>
+          <w:sz w:val="18"/>
+          <w:szCs w:val="18"/>
+        </w:rPr>
+        <w:t>url</w:t>
+      </w:r>
+      <w:proofErr w:type="spellEnd"/>
+      <w:r>
+        <w:rPr>
+          <w:rFonts w:ascii="Courier New" w:hAnsi="Courier New" w:cs="Courier New"/>
+          <w:sz w:val="18"/>
+          <w:szCs w:val="18"/>
+        </w:rPr>
+        <w:t xml:space="preserve">=http://192.168.124.162:4566 </w:t>
+      </w:r>
+      <w:proofErr w:type="spellStart"/>
+      <w:r>
+        <w:rPr>
+          <w:rFonts w:ascii="Courier New" w:hAnsi="Courier New" w:cs="Courier New"/>
+          <w:sz w:val="18"/>
+          <w:szCs w:val="18"/>
+        </w:rPr>
+        <w:t>sqs</w:t>
+      </w:r>
+      <w:proofErr w:type="spellEnd"/>
+      <w:r>
+        <w:rPr>
+          <w:rFonts w:ascii="Courier New" w:hAnsi="Courier New" w:cs="Courier New"/>
+          <w:sz w:val="18"/>
+          <w:szCs w:val="18"/>
+        </w:rPr>
+        <w:t xml:space="preserve"> create-queue --queue-name develop-inbound-</w:t>
+      </w:r>
+      <w:proofErr w:type="spellStart"/>
+      <w:r>
+        <w:rPr>
+          <w:rFonts w:ascii="Courier New" w:hAnsi="Courier New" w:cs="Courier New"/>
+          <w:sz w:val="18"/>
+          <w:szCs w:val="18"/>
+        </w:rPr>
+        <w:t>deployer</w:t>
+      </w:r>
+      <w:proofErr w:type="spellEnd"/>
+      <w:r>
+        <w:rPr>
+          <w:rFonts w:ascii="Courier New" w:hAnsi="Courier New" w:cs="Courier New"/>
+          <w:sz w:val="18"/>
+          <w:szCs w:val="18"/>
+        </w:rPr>
+        <w:t>-messages</w:t>
+      </w:r>
+    </w:p>
+    <w:p>
+      <w:pPr>
+        <w:pStyle w:val="ListParagraph"/>
+        <w:rPr>
+          <w:rFonts w:ascii="Courier New" w:hAnsi="Courier New" w:cs="Courier New"/>
+          <w:sz w:val="18"/>
+          <w:szCs w:val="18"/>
+        </w:rPr>
+      </w:pPr>
+      <w:proofErr w:type="gramStart"/>
+      <w:r>
+        <w:rPr>
+          <w:rFonts w:ascii="Courier New" w:hAnsi="Courier New" w:cs="Courier New"/>
+          <w:sz w:val="18"/>
+          <w:szCs w:val="18"/>
+        </w:rPr>
+        <w:t>fi</w:t>
+      </w:r>
+      <w:proofErr w:type="gramEnd"/>
+    </w:p>
+    <w:p>
+      <w:pPr>
+        <w:pStyle w:val="ListParagraph"/>
+        <w:rPr>
+          <w:rFonts w:ascii="Courier New" w:hAnsi="Courier New" w:cs="Courier New"/>
+          <w:sz w:val="18"/>
+          <w:szCs w:val="18"/>
+        </w:rPr>
+      </w:pPr>
+    </w:p>
+    <w:p>
+      <w:pPr>
+        <w:pStyle w:val="ListParagraph"/>
+        <w:rPr>
+          <w:rFonts w:ascii="Courier New" w:hAnsi="Courier New" w:cs="Courier New"/>
+          <w:sz w:val="18"/>
+          <w:szCs w:val="18"/>
+        </w:rPr>
+      </w:pPr>
+      <w:proofErr w:type="gramStart"/>
+      <w:r>
+        <w:rPr>
+          <w:rFonts w:ascii="Courier New" w:hAnsi="Courier New" w:cs="Courier New"/>
+          <w:sz w:val="18"/>
+          <w:szCs w:val="18"/>
+        </w:rPr>
+        <w:t>result=</w:t>
+      </w:r>
+      <w:proofErr w:type="gramEnd"/>
+      <w:r>
+        <w:rPr>
+          <w:rFonts w:ascii="Courier New" w:hAnsi="Courier New" w:cs="Courier New"/>
+          <w:sz w:val="18"/>
+          <w:szCs w:val="18"/>
+        </w:rPr>
+        <w:t>0</w:t>
+      </w:r>
+    </w:p>
+    <w:p>
+      <w:pPr>
+        <w:pStyle w:val="ListParagraph"/>
+        <w:rPr>
+          <w:rFonts w:ascii="Courier New" w:hAnsi="Courier New" w:cs="Courier New"/>
+          <w:sz w:val="18"/>
+          <w:szCs w:val="18"/>
+        </w:rPr>
+      </w:pPr>
+      <w:proofErr w:type="spellStart"/>
+      <w:proofErr w:type="gramStart"/>
+      <w:r>
+        <w:rPr>
+          <w:rFonts w:ascii="Courier New" w:hAnsi="Courier New" w:cs="Courier New"/>
+          <w:sz w:val="18"/>
+          <w:szCs w:val="18"/>
+        </w:rPr>
+        <w:t>aws</w:t>
+      </w:r>
+      <w:proofErr w:type="spellEnd"/>
+      <w:proofErr w:type="gramEnd"/>
+      <w:r>
+        <w:rPr>
+          <w:rFonts w:ascii="Courier New" w:hAnsi="Courier New" w:cs="Courier New"/>
+          <w:sz w:val="18"/>
+          <w:szCs w:val="18"/>
+        </w:rPr>
+        <w:t xml:space="preserve"> --endpoint-</w:t>
+      </w:r>
+      <w:proofErr w:type="spellStart"/>
+      <w:r>
+        <w:rPr>
+          <w:rFonts w:ascii="Courier New" w:hAnsi="Courier New" w:cs="Courier New"/>
+          <w:sz w:val="18"/>
+          <w:szCs w:val="18"/>
+        </w:rPr>
+        <w:t>url</w:t>
+      </w:r>
+      <w:proofErr w:type="spellEnd"/>
+      <w:r>
+        <w:rPr>
+          <w:rFonts w:ascii="Courier New" w:hAnsi="Courier New" w:cs="Courier New"/>
+          <w:sz w:val="18"/>
+          <w:szCs w:val="18"/>
+        </w:rPr>
+        <w:t xml:space="preserve">=http://192.168.124.162:4566 </w:t>
+      </w:r>
+      <w:proofErr w:type="spellStart"/>
+      <w:r>
+        <w:rPr>
+          <w:rFonts w:ascii="Courier New" w:hAnsi="Courier New" w:cs="Courier New"/>
+          <w:sz w:val="18"/>
+          <w:szCs w:val="18"/>
+        </w:rPr>
+        <w:t>sqs</w:t>
+      </w:r>
+      <w:proofErr w:type="spellEnd"/>
+      <w:r>
+        <w:rPr>
+          <w:rFonts w:ascii="Courier New" w:hAnsi="Courier New" w:cs="Courier New"/>
+          <w:sz w:val="18"/>
+          <w:szCs w:val="18"/>
+        </w:rPr>
+        <w:t xml:space="preserve"> get-queue-attributes --queue-</w:t>
+      </w:r>
+      <w:proofErr w:type="spellStart"/>
+      <w:r>
+        <w:rPr>
+          <w:rFonts w:ascii="Courier New" w:hAnsi="Courier New" w:cs="Courier New"/>
+          <w:sz w:val="18"/>
+          <w:szCs w:val="18"/>
+        </w:rPr>
+        <w:t>url</w:t>
+      </w:r>
+      <w:proofErr w:type="spellEnd"/>
+      <w:r>
+        <w:rPr>
+          <w:rFonts w:ascii="Courier New" w:hAnsi="Courier New" w:cs="Courier New"/>
+          <w:sz w:val="18"/>
+          <w:szCs w:val="18"/>
+        </w:rPr>
+        <w:t xml:space="preserve"> http://192.168.124.162:4566/000000000000/develop-service-event-results --attribute-names </w:t>
+      </w:r>
+      <w:proofErr w:type="spellStart"/>
+      <w:r>
+        <w:rPr>
+          <w:rFonts w:ascii="Courier New" w:hAnsi="Courier New" w:cs="Courier New"/>
+          <w:sz w:val="18"/>
+          <w:szCs w:val="18"/>
+        </w:rPr>
+        <w:t>CreatedTimestamp</w:t>
+      </w:r>
+      <w:proofErr w:type="spellEnd"/>
+      <w:r>
+        <w:rPr>
+          <w:rFonts w:ascii="Courier New" w:hAnsi="Courier New" w:cs="Courier New"/>
+          <w:sz w:val="18"/>
+          <w:szCs w:val="18"/>
+        </w:rPr>
+        <w:t xml:space="preserve"> --region us-east-1 || result=$?</w:t>
+      </w:r>
+    </w:p>
+    <w:p>
+      <w:pPr>
+        <w:pStyle w:val="ListParagraph"/>
+        <w:rPr>
+          <w:rFonts w:ascii="Courier New" w:hAnsi="Courier New" w:cs="Courier New"/>
+          <w:sz w:val="18"/>
+          <w:szCs w:val="18"/>
+        </w:rPr>
+      </w:pPr>
+      <w:proofErr w:type="gramStart"/>
+      <w:r>
+        <w:rPr>
+          <w:rFonts w:ascii="Courier New" w:hAnsi="Courier New" w:cs="Courier New"/>
+          <w:sz w:val="18"/>
+          <w:szCs w:val="18"/>
+        </w:rPr>
+        <w:t>if</w:t>
+      </w:r>
+      <w:proofErr w:type="gramEnd"/>
+      <w:r>
+        <w:rPr>
+          <w:rFonts w:ascii="Courier New" w:hAnsi="Courier New" w:cs="Courier New"/>
+          <w:sz w:val="18"/>
+          <w:szCs w:val="18"/>
+        </w:rPr>
+        <w:t xml:space="preserve"> [[ $result -ne 0 ]]; then</w:t>
+      </w:r>
+    </w:p>
+    <w:p>
+      <w:pPr>
+        <w:pStyle w:val="ListParagraph"/>
+        <w:rPr>
+          <w:rFonts w:ascii="Courier New" w:hAnsi="Courier New" w:cs="Courier New"/>
+          <w:sz w:val="18"/>
+          <w:szCs w:val="18"/>
+        </w:rPr>
+      </w:pPr>
+      <w:r>
+        <w:rPr>
+          <w:rFonts w:ascii="Courier New" w:hAnsi="Courier New" w:cs="Courier New"/>
+          <w:sz w:val="18"/>
+          <w:szCs w:val="18"/>
+        </w:rPr>
+        <w:t xml:space="preserve">    # create queue that does not exist</w:t>
+      </w:r>
+    </w:p>
+    <w:p>
+      <w:pPr>
+        <w:pStyle w:val="ListParagraph"/>
+        <w:rPr>
+          <w:rFonts w:ascii="Courier New" w:hAnsi="Courier New" w:cs="Courier New"/>
+          <w:sz w:val="18"/>
+          <w:szCs w:val="18"/>
+        </w:rPr>
+      </w:pPr>
+      <w:r>
+        <w:rPr>
+          <w:rFonts w:ascii="Courier New" w:hAnsi="Courier New" w:cs="Courier New"/>
+          <w:sz w:val="18"/>
+          <w:szCs w:val="18"/>
+        </w:rPr>
+        <w:t xml:space="preserve">    </w:t>
+      </w:r>
+      <w:proofErr w:type="spellStart"/>
+      <w:proofErr w:type="gramStart"/>
+      <w:r>
+        <w:rPr>
+          <w:rFonts w:ascii="Courier New" w:hAnsi="Courier New" w:cs="Courier New"/>
+          <w:sz w:val="18"/>
+          <w:szCs w:val="18"/>
+        </w:rPr>
+        <w:t>aws</w:t>
+      </w:r>
+      <w:proofErr w:type="spellEnd"/>
+      <w:proofErr w:type="gramEnd"/>
+      <w:r>
+        <w:rPr>
+          <w:rFonts w:ascii="Courier New" w:hAnsi="Courier New" w:cs="Courier New"/>
+          <w:sz w:val="18"/>
+          <w:szCs w:val="18"/>
+        </w:rPr>
+        <w:t xml:space="preserve"> --endpoint-</w:t>
+      </w:r>
+      <w:proofErr w:type="spellStart"/>
+      <w:r>
+        <w:rPr>
+          <w:rFonts w:ascii="Courier New" w:hAnsi="Courier New" w:cs="Courier New"/>
+          <w:sz w:val="18"/>
+          <w:szCs w:val="18"/>
+        </w:rPr>
+        <w:t>url</w:t>
+      </w:r>
+      <w:proofErr w:type="spellEnd"/>
+      <w:r>
+        <w:rPr>
+          <w:rFonts w:ascii="Courier New" w:hAnsi="Courier New" w:cs="Courier New"/>
+          <w:sz w:val="18"/>
+          <w:szCs w:val="18"/>
+        </w:rPr>
+        <w:t xml:space="preserve">=http://192.168.124.162:4566 </w:t>
+      </w:r>
+      <w:proofErr w:type="spellStart"/>
+      <w:r>
+        <w:rPr>
+          <w:rFonts w:ascii="Courier New" w:hAnsi="Courier New" w:cs="Courier New"/>
+          <w:sz w:val="18"/>
+          <w:szCs w:val="18"/>
+        </w:rPr>
+        <w:t>sqs</w:t>
+      </w:r>
+      <w:proofErr w:type="spellEnd"/>
+      <w:r>
+        <w:rPr>
+          <w:rFonts w:ascii="Courier New" w:hAnsi="Courier New" w:cs="Courier New"/>
+          <w:sz w:val="18"/>
+          <w:szCs w:val="18"/>
+        </w:rPr>
+        <w:t xml:space="preserve"> create-queue --queue-name develop-service-event-results --attributes </w:t>
+      </w:r>
+      <w:proofErr w:type="spellStart"/>
+      <w:r>
+        <w:rPr>
+          <w:rFonts w:ascii="Courier New" w:hAnsi="Courier New" w:cs="Courier New"/>
+          <w:sz w:val="18"/>
+          <w:szCs w:val="18"/>
+        </w:rPr>
+        <w:t>VisibilityTimeout</w:t>
+      </w:r>
+      <w:proofErr w:type="spellEnd"/>
+      <w:r>
+        <w:rPr>
+          <w:rFonts w:ascii="Courier New" w:hAnsi="Courier New" w:cs="Courier New"/>
+          <w:sz w:val="18"/>
+          <w:szCs w:val="18"/>
+        </w:rPr>
+        <w:t>=1,MessageRetentionPeriod=900</w:t>
+      </w:r>
+    </w:p>
+    <w:p>
+      <w:pPr>
+        <w:pStyle w:val="ListParagraph"/>
+        <w:rPr>
+          <w:rFonts w:ascii="Courier New" w:hAnsi="Courier New" w:cs="Courier New"/>
+          <w:sz w:val="18"/>
+          <w:szCs w:val="18"/>
+        </w:rPr>
+      </w:pPr>
+      <w:proofErr w:type="gramStart"/>
+      <w:r>
+        <w:rPr>
+          <w:rFonts w:ascii="Courier New" w:hAnsi="Courier New" w:cs="Courier New"/>
+          <w:sz w:val="18"/>
+          <w:szCs w:val="18"/>
+        </w:rPr>
+        <w:t>fi</w:t>
+      </w:r>
+      <w:proofErr w:type="gramEnd"/>
+    </w:p>
+    <w:p>
+      <w:pPr>
+        <w:pStyle w:val="ListParagraph"/>
+        <w:rPr>
+          <w:rFonts w:ascii="Courier New" w:hAnsi="Courier New" w:cs="Courier New"/>
+          <w:sz w:val="18"/>
+          <w:szCs w:val="18"/>
+        </w:rPr>
+      </w:pPr>
+      <w:r>
+        <w:rPr>
+          <w:rFonts w:ascii="Courier New" w:hAnsi="Courier New" w:cs="Courier New"/>
+          <w:sz w:val="18"/>
+          <w:szCs w:val="18"/>
+        </w:rPr>
+        <w:t xml:space="preserve"> </w:t>
+      </w:r>
     </w:p>
     <w:p>
       <w:pPr>
@@ -6251,6 +7991,7 @@
           <w:sz w:val="18"/>
           <w:szCs w:val="18"/>
         </w:rPr>
+        <w:lastRenderedPageBreak/>
         <w:t>response</w:t>
       </w:r>
       <w:proofErr w:type="gramEnd"/>
@@ -6642,7 +8383,6 @@
           <w:sz w:val="18"/>
           <w:szCs w:val="18"/>
         </w:rPr>
-        <w:lastRenderedPageBreak/>
         <w:t xml:space="preserve">    echo "{\"</w:t>
       </w:r>
       <w:proofErr w:type="spellStart"/>
@@ -7071,6 +8811,11 @@
     <w:p>
       <w:pPr>
         <w:pStyle w:val="ListParagraph"/>
+        <w:rPr>
+          <w:rFonts w:ascii="Courier New" w:hAnsi="Courier New" w:cs="Courier New"/>
+          <w:sz w:val="18"/>
+          <w:szCs w:val="18"/>
+        </w:rPr>
       </w:pPr>
       <w:proofErr w:type="gramStart"/>
       <w:r>
@@ -7082,6 +8827,189 @@
         <w:t>fi</w:t>
       </w:r>
       <w:proofErr w:type="gramEnd"/>
+    </w:p>
+    <w:p>
+      <w:pPr>
+        <w:pStyle w:val="ListParagraph"/>
+        <w:rPr>
+          <w:rFonts w:ascii="Courier New" w:hAnsi="Courier New" w:cs="Courier New"/>
+          <w:sz w:val="18"/>
+          <w:szCs w:val="18"/>
+        </w:rPr>
+      </w:pPr>
+    </w:p>
+    <w:p>
+      <w:pPr>
+        <w:pStyle w:val="ListParagraph"/>
+        <w:rPr>
+          <w:rFonts w:ascii="Courier New" w:hAnsi="Courier New" w:cs="Courier New"/>
+          <w:sz w:val="18"/>
+          <w:szCs w:val="18"/>
+        </w:rPr>
+      </w:pPr>
+      <w:proofErr w:type="gramStart"/>
+      <w:r>
+        <w:rPr>
+          <w:rFonts w:ascii="Courier New" w:hAnsi="Courier New" w:cs="Courier New"/>
+          <w:sz w:val="18"/>
+          <w:szCs w:val="18"/>
+        </w:rPr>
+        <w:t>echo</w:t>
+      </w:r>
+      <w:proofErr w:type="gramEnd"/>
+      <w:r>
+        <w:rPr>
+          <w:rFonts w:ascii="Courier New" w:hAnsi="Courier New" w:cs="Courier New"/>
+          <w:sz w:val="18"/>
+          <w:szCs w:val="18"/>
+        </w:rPr>
+        <w:t xml:space="preserve"> ""</w:t>
+      </w:r>
+    </w:p>
+    <w:p>
+      <w:pPr>
+        <w:pStyle w:val="ListParagraph"/>
+        <w:rPr>
+          <w:rFonts w:ascii="Courier New" w:hAnsi="Courier New" w:cs="Courier New"/>
+          <w:sz w:val="18"/>
+          <w:szCs w:val="18"/>
+        </w:rPr>
+      </w:pPr>
+      <w:proofErr w:type="gramStart"/>
+      <w:r>
+        <w:rPr>
+          <w:rFonts w:ascii="Courier New" w:hAnsi="Courier New" w:cs="Courier New"/>
+          <w:sz w:val="18"/>
+          <w:szCs w:val="18"/>
+        </w:rPr>
+        <w:t>echo</w:t>
+      </w:r>
+      <w:proofErr w:type="gramEnd"/>
+      <w:r>
+        <w:rPr>
+          <w:rFonts w:ascii="Courier New" w:hAnsi="Courier New" w:cs="Courier New"/>
+          <w:sz w:val="18"/>
+          <w:szCs w:val="18"/>
+        </w:rPr>
+        <w:t xml:space="preserve"> -n "Finished queue setup and </w:t>
+      </w:r>
+      <w:proofErr w:type="spellStart"/>
+      <w:r>
+        <w:rPr>
+          <w:rFonts w:ascii="Courier New" w:hAnsi="Courier New" w:cs="Courier New"/>
+          <w:sz w:val="18"/>
+          <w:szCs w:val="18"/>
+        </w:rPr>
+        <w:t>deadletter</w:t>
+      </w:r>
+      <w:proofErr w:type="spellEnd"/>
+      <w:r>
+        <w:rPr>
+          <w:rFonts w:ascii="Courier New" w:hAnsi="Courier New" w:cs="Courier New"/>
+          <w:sz w:val="18"/>
+          <w:szCs w:val="18"/>
+        </w:rPr>
+        <w:t xml:space="preserve"> connections"</w:t>
+      </w:r>
+    </w:p>
+    <w:p>
+      <w:pPr>
+        <w:pStyle w:val="ListParagraph"/>
+        <w:rPr>
+          <w:rFonts w:ascii="Courier New" w:hAnsi="Courier New" w:cs="Courier New"/>
+          <w:sz w:val="18"/>
+          <w:szCs w:val="18"/>
+        </w:rPr>
+      </w:pPr>
+      <w:proofErr w:type="gramStart"/>
+      <w:r>
+        <w:rPr>
+          <w:rFonts w:ascii="Courier New" w:hAnsi="Courier New" w:cs="Courier New"/>
+          <w:sz w:val="18"/>
+          <w:szCs w:val="18"/>
+        </w:rPr>
+        <w:t>echo</w:t>
+      </w:r>
+      <w:proofErr w:type="gramEnd"/>
+      <w:r>
+        <w:rPr>
+          <w:rFonts w:ascii="Courier New" w:hAnsi="Courier New" w:cs="Courier New"/>
+          <w:sz w:val="18"/>
+          <w:szCs w:val="18"/>
+        </w:rPr>
+        <w:t xml:space="preserve"> ""</w:t>
+      </w:r>
+    </w:p>
+    <w:p>
+      <w:pPr>
+        <w:pStyle w:val="ListParagraph"/>
+        <w:rPr>
+          <w:rFonts w:ascii="Courier New" w:hAnsi="Courier New" w:cs="Courier New"/>
+          <w:sz w:val="18"/>
+          <w:szCs w:val="18"/>
+        </w:rPr>
+      </w:pPr>
+    </w:p>
+    <w:p>
+      <w:pPr>
+        <w:pStyle w:val="ListParagraph"/>
+        <w:rPr>
+          <w:rFonts w:ascii="Courier New" w:hAnsi="Courier New" w:cs="Courier New"/>
+          <w:sz w:val="18"/>
+          <w:szCs w:val="18"/>
+        </w:rPr>
+      </w:pPr>
+      <w:proofErr w:type="gramStart"/>
+      <w:r>
+        <w:rPr>
+          <w:rFonts w:ascii="Courier New" w:hAnsi="Courier New" w:cs="Courier New"/>
+          <w:sz w:val="18"/>
+          <w:szCs w:val="18"/>
+        </w:rPr>
+        <w:t>sleep</w:t>
+      </w:r>
+      <w:proofErr w:type="gramEnd"/>
+      <w:r>
+        <w:rPr>
+          <w:rFonts w:ascii="Courier New" w:hAnsi="Courier New" w:cs="Courier New"/>
+          <w:sz w:val="18"/>
+          <w:szCs w:val="18"/>
+        </w:rPr>
+        <w:t xml:space="preserve"> 2</w:t>
+      </w:r>
+    </w:p>
+    <w:p>
+      <w:pPr>
+        <w:pStyle w:val="ListParagraph"/>
+        <w:rPr>
+          <w:rFonts w:ascii="Courier New" w:hAnsi="Courier New" w:cs="Courier New"/>
+          <w:sz w:val="18"/>
+          <w:szCs w:val="18"/>
+        </w:rPr>
+      </w:pPr>
+    </w:p>
+    <w:p>
+      <w:pPr>
+        <w:pStyle w:val="ListParagraph"/>
+      </w:pPr>
+      <w:proofErr w:type="gramStart"/>
+      <w:r>
+        <w:rPr>
+          <w:rFonts w:ascii="Courier New" w:hAnsi="Courier New" w:cs="Courier New"/>
+          <w:sz w:val="18"/>
+          <w:szCs w:val="18"/>
+        </w:rPr>
+        <w:t>exit</w:t>
+      </w:r>
+      <w:proofErr w:type="gramEnd"/>
+      <w:r>
+        <w:rPr>
+          <w:rFonts w:ascii="Courier New" w:hAnsi="Courier New" w:cs="Courier New"/>
+          <w:sz w:val="18"/>
+          <w:szCs w:val="18"/>
+        </w:rPr>
+        <w:t xml:space="preserve"> 0</w:t>
+      </w:r>
       <w:r>
         <w:br/>
       </w:r>

</xml_diff>

<commit_message>
Fix localstack power up running of SQS poststartup task to create SQS queues
</commit_message>
<xml_diff>
--- a/25 - R710 Proxmox Add Nomad job - localstack SQS.docx
+++ b/25 - R710 Proxmox Add Nomad job - localstack SQS.docx
@@ -3663,6 +3663,60 @@
           <w:sz w:val="18"/>
           <w:szCs w:val="18"/>
         </w:rPr>
+        <w:t xml:space="preserve">        # </w:t>
+      </w:r>
+      <w:proofErr w:type="gramStart"/>
+      <w:r>
+        <w:rPr>
+          <w:rFonts w:ascii="Courier New" w:hAnsi="Courier New" w:cs="Courier New"/>
+          <w:sz w:val="18"/>
+          <w:szCs w:val="18"/>
+        </w:rPr>
+        <w:t>This</w:t>
+      </w:r>
+      <w:proofErr w:type="gramEnd"/>
+      <w:r>
+        <w:rPr>
+          <w:rFonts w:ascii="Courier New" w:hAnsi="Courier New" w:cs="Courier New"/>
+          <w:sz w:val="18"/>
+          <w:szCs w:val="18"/>
+        </w:rPr>
+        <w:t xml:space="preserve"> task does not seem to run properly at power up unless the task is</w:t>
+      </w:r>
+    </w:p>
+    <w:p>
+      <w:pPr>
+        <w:pStyle w:val="ListParagraph"/>
+        <w:rPr>
+          <w:rFonts w:ascii="Courier New" w:hAnsi="Courier New" w:cs="Courier New"/>
+          <w:sz w:val="18"/>
+          <w:szCs w:val="18"/>
+        </w:rPr>
+      </w:pPr>
+      <w:r>
+        <w:rPr>
+          <w:rFonts w:ascii="Courier New" w:hAnsi="Courier New" w:cs="Courier New"/>
+          <w:sz w:val="18"/>
+          <w:szCs w:val="18"/>
+        </w:rPr>
+        <w:t xml:space="preserve">        # configured to stick around by setting 'sidecar = true' (24.Apr.2022)</w:t>
+      </w:r>
+    </w:p>
+    <w:p>
+      <w:pPr>
+        <w:pStyle w:val="ListParagraph"/>
+        <w:rPr>
+          <w:rFonts w:ascii="Courier New" w:hAnsi="Courier New" w:cs="Courier New"/>
+          <w:sz w:val="18"/>
+          <w:szCs w:val="18"/>
+        </w:rPr>
+      </w:pPr>
+      <w:r>
+        <w:rPr>
+          <w:rFonts w:ascii="Courier New" w:hAnsi="Courier New" w:cs="Courier New"/>
+          <w:sz w:val="18"/>
+          <w:szCs w:val="18"/>
+        </w:rPr>
         <w:t xml:space="preserve">        </w:t>
       </w:r>
       <w:proofErr w:type="gramStart"/>
@@ -3681,6 +3735,278 @@
           <w:sz w:val="18"/>
           <w:szCs w:val="18"/>
         </w:rPr>
+        <w:t xml:space="preserve"> = true</w:t>
+      </w:r>
+    </w:p>
+    <w:p>
+      <w:pPr>
+        <w:pStyle w:val="ListParagraph"/>
+        <w:rPr>
+          <w:rFonts w:ascii="Courier New" w:hAnsi="Courier New" w:cs="Courier New"/>
+          <w:sz w:val="18"/>
+          <w:szCs w:val="18"/>
+        </w:rPr>
+      </w:pPr>
+      <w:r>
+        <w:rPr>
+          <w:rFonts w:ascii="Courier New" w:hAnsi="Courier New" w:cs="Courier New"/>
+          <w:sz w:val="18"/>
+          <w:szCs w:val="18"/>
+        </w:rPr>
+        <w:t xml:space="preserve">      }</w:t>
+      </w:r>
+    </w:p>
+    <w:p>
+      <w:pPr>
+        <w:pStyle w:val="ListParagraph"/>
+        <w:rPr>
+          <w:rFonts w:ascii="Courier New" w:hAnsi="Courier New" w:cs="Courier New"/>
+          <w:sz w:val="18"/>
+          <w:szCs w:val="18"/>
+        </w:rPr>
+      </w:pPr>
+    </w:p>
+    <w:p>
+      <w:pPr>
+        <w:pStyle w:val="ListParagraph"/>
+        <w:rPr>
+          <w:rFonts w:ascii="Courier New" w:hAnsi="Courier New" w:cs="Courier New"/>
+          <w:sz w:val="18"/>
+          <w:szCs w:val="18"/>
+        </w:rPr>
+      </w:pPr>
+      <w:r>
+        <w:rPr>
+          <w:rFonts w:ascii="Courier New" w:hAnsi="Courier New" w:cs="Courier New"/>
+          <w:sz w:val="18"/>
+          <w:szCs w:val="18"/>
+        </w:rPr>
+        <w:t xml:space="preserve">      </w:t>
+      </w:r>
+      <w:proofErr w:type="gramStart"/>
+      <w:r>
+        <w:rPr>
+          <w:rFonts w:ascii="Courier New" w:hAnsi="Courier New" w:cs="Courier New"/>
+          <w:sz w:val="18"/>
+          <w:szCs w:val="18"/>
+        </w:rPr>
+        <w:t>driver</w:t>
+      </w:r>
+      <w:proofErr w:type="gramEnd"/>
+      <w:r>
+        <w:rPr>
+          <w:rFonts w:ascii="Courier New" w:hAnsi="Courier New" w:cs="Courier New"/>
+          <w:sz w:val="18"/>
+          <w:szCs w:val="18"/>
+        </w:rPr>
+        <w:t xml:space="preserve"> = "</w:t>
+      </w:r>
+      <w:proofErr w:type="spellStart"/>
+      <w:r>
+        <w:rPr>
+          <w:rFonts w:ascii="Courier New" w:hAnsi="Courier New" w:cs="Courier New"/>
+          <w:sz w:val="18"/>
+          <w:szCs w:val="18"/>
+        </w:rPr>
+        <w:t>docker</w:t>
+      </w:r>
+      <w:proofErr w:type="spellEnd"/>
+      <w:r>
+        <w:rPr>
+          <w:rFonts w:ascii="Courier New" w:hAnsi="Courier New" w:cs="Courier New"/>
+          <w:sz w:val="18"/>
+          <w:szCs w:val="18"/>
+        </w:rPr>
+        <w:t>"</w:t>
+      </w:r>
+    </w:p>
+    <w:p>
+      <w:pPr>
+        <w:pStyle w:val="ListParagraph"/>
+        <w:rPr>
+          <w:rFonts w:ascii="Courier New" w:hAnsi="Courier New" w:cs="Courier New"/>
+          <w:sz w:val="18"/>
+          <w:szCs w:val="18"/>
+        </w:rPr>
+      </w:pPr>
+    </w:p>
+    <w:p>
+      <w:pPr>
+        <w:pStyle w:val="ListParagraph"/>
+        <w:rPr>
+          <w:rFonts w:ascii="Courier New" w:hAnsi="Courier New" w:cs="Courier New"/>
+          <w:sz w:val="18"/>
+          <w:szCs w:val="18"/>
+        </w:rPr>
+      </w:pPr>
+      <w:r>
+        <w:rPr>
+          <w:rFonts w:ascii="Courier New" w:hAnsi="Courier New" w:cs="Courier New"/>
+          <w:sz w:val="18"/>
+          <w:szCs w:val="18"/>
+        </w:rPr>
+        <w:t xml:space="preserve">      </w:t>
+      </w:r>
+      <w:proofErr w:type="spellStart"/>
+      <w:r>
+        <w:rPr>
+          <w:rFonts w:ascii="Courier New" w:hAnsi="Courier New" w:cs="Courier New"/>
+          <w:sz w:val="18"/>
+          <w:szCs w:val="18"/>
+        </w:rPr>
+        <w:t>volume_mount</w:t>
+      </w:r>
+      <w:proofErr w:type="spellEnd"/>
+      <w:r>
+        <w:rPr>
+          <w:rFonts w:ascii="Courier New" w:hAnsi="Courier New" w:cs="Courier New"/>
+          <w:sz w:val="18"/>
+          <w:szCs w:val="18"/>
+        </w:rPr>
+        <w:t xml:space="preserve"> {</w:t>
+      </w:r>
+    </w:p>
+    <w:p>
+      <w:pPr>
+        <w:pStyle w:val="ListParagraph"/>
+        <w:rPr>
+          <w:rFonts w:ascii="Courier New" w:hAnsi="Courier New" w:cs="Courier New"/>
+          <w:sz w:val="18"/>
+          <w:szCs w:val="18"/>
+        </w:rPr>
+      </w:pPr>
+      <w:r>
+        <w:rPr>
+          <w:rFonts w:ascii="Courier New" w:hAnsi="Courier New" w:cs="Courier New"/>
+          <w:sz w:val="18"/>
+          <w:szCs w:val="18"/>
+        </w:rPr>
+        <w:t xml:space="preserve">        </w:t>
+      </w:r>
+      <w:proofErr w:type="gramStart"/>
+      <w:r>
+        <w:rPr>
+          <w:rFonts w:ascii="Courier New" w:hAnsi="Courier New" w:cs="Courier New"/>
+          <w:sz w:val="18"/>
+          <w:szCs w:val="18"/>
+        </w:rPr>
+        <w:t>volume</w:t>
+      </w:r>
+      <w:proofErr w:type="gramEnd"/>
+      <w:r>
+        <w:rPr>
+          <w:rFonts w:ascii="Courier New" w:hAnsi="Courier New" w:cs="Courier New"/>
+          <w:sz w:val="18"/>
+          <w:szCs w:val="18"/>
+        </w:rPr>
+        <w:t xml:space="preserve"> = "</w:t>
+      </w:r>
+      <w:proofErr w:type="spellStart"/>
+      <w:r>
+        <w:rPr>
+          <w:rFonts w:ascii="Courier New" w:hAnsi="Courier New" w:cs="Courier New"/>
+          <w:sz w:val="18"/>
+          <w:szCs w:val="18"/>
+        </w:rPr>
+        <w:t>localSQS</w:t>
+      </w:r>
+      <w:proofErr w:type="spellEnd"/>
+      <w:r>
+        <w:rPr>
+          <w:rFonts w:ascii="Courier New" w:hAnsi="Courier New" w:cs="Courier New"/>
+          <w:sz w:val="18"/>
+          <w:szCs w:val="18"/>
+        </w:rPr>
+        <w:t>"</w:t>
+      </w:r>
+    </w:p>
+    <w:p>
+      <w:pPr>
+        <w:pStyle w:val="ListParagraph"/>
+        <w:rPr>
+          <w:rFonts w:ascii="Courier New" w:hAnsi="Courier New" w:cs="Courier New"/>
+          <w:sz w:val="18"/>
+          <w:szCs w:val="18"/>
+        </w:rPr>
+      </w:pPr>
+      <w:r>
+        <w:rPr>
+          <w:rFonts w:ascii="Courier New" w:hAnsi="Courier New" w:cs="Courier New"/>
+          <w:sz w:val="18"/>
+          <w:szCs w:val="18"/>
+        </w:rPr>
+        <w:t xml:space="preserve">        # connect host directory with in container directory '/l2'</w:t>
+      </w:r>
+    </w:p>
+    <w:p>
+      <w:pPr>
+        <w:pStyle w:val="ListParagraph"/>
+        <w:rPr>
+          <w:rFonts w:ascii="Courier New" w:hAnsi="Courier New" w:cs="Courier New"/>
+          <w:sz w:val="18"/>
+          <w:szCs w:val="18"/>
+        </w:rPr>
+      </w:pPr>
+      <w:r>
+        <w:rPr>
+          <w:rFonts w:ascii="Courier New" w:hAnsi="Courier New" w:cs="Courier New"/>
+          <w:sz w:val="18"/>
+          <w:szCs w:val="18"/>
+        </w:rPr>
+        <w:t xml:space="preserve">        </w:t>
+      </w:r>
+      <w:proofErr w:type="gramStart"/>
+      <w:r>
+        <w:rPr>
+          <w:rFonts w:ascii="Courier New" w:hAnsi="Courier New" w:cs="Courier New"/>
+          <w:sz w:val="18"/>
+          <w:szCs w:val="18"/>
+        </w:rPr>
+        <w:t>destination</w:t>
+      </w:r>
+      <w:proofErr w:type="gramEnd"/>
+      <w:r>
+        <w:rPr>
+          <w:rFonts w:ascii="Courier New" w:hAnsi="Courier New" w:cs="Courier New"/>
+          <w:sz w:val="18"/>
+          <w:szCs w:val="18"/>
+        </w:rPr>
+        <w:t xml:space="preserve"> = "/l2"</w:t>
+      </w:r>
+    </w:p>
+    <w:p>
+      <w:pPr>
+        <w:pStyle w:val="ListParagraph"/>
+        <w:rPr>
+          <w:rFonts w:ascii="Courier New" w:hAnsi="Courier New" w:cs="Courier New"/>
+          <w:sz w:val="18"/>
+          <w:szCs w:val="18"/>
+        </w:rPr>
+      </w:pPr>
+      <w:r>
+        <w:rPr>
+          <w:rFonts w:ascii="Courier New" w:hAnsi="Courier New" w:cs="Courier New"/>
+          <w:sz w:val="18"/>
+          <w:szCs w:val="18"/>
+        </w:rPr>
+        <w:t xml:space="preserve">        </w:t>
+      </w:r>
+      <w:proofErr w:type="spellStart"/>
+      <w:r>
+        <w:rPr>
+          <w:rFonts w:ascii="Courier New" w:hAnsi="Courier New" w:cs="Courier New"/>
+          <w:sz w:val="18"/>
+          <w:szCs w:val="18"/>
+        </w:rPr>
+        <w:t>read_only</w:t>
+      </w:r>
+      <w:proofErr w:type="spellEnd"/>
+      <w:r>
+        <w:rPr>
+          <w:rFonts w:ascii="Courier New" w:hAnsi="Courier New" w:cs="Courier New"/>
+          <w:sz w:val="18"/>
+          <w:szCs w:val="18"/>
+        </w:rPr>
         <w:t xml:space="preserve"> = false</w:t>
       </w:r>
     </w:p>
@@ -3729,32 +4055,142 @@
         </w:rPr>
         <w:t xml:space="preserve">      </w:t>
       </w:r>
-      <w:proofErr w:type="gramStart"/>
-      <w:r>
-        <w:rPr>
-          <w:rFonts w:ascii="Courier New" w:hAnsi="Courier New" w:cs="Courier New"/>
-          <w:sz w:val="18"/>
-          <w:szCs w:val="18"/>
-        </w:rPr>
-        <w:t>driver</w:t>
-      </w:r>
-      <w:proofErr w:type="gramEnd"/>
-      <w:r>
-        <w:rPr>
-          <w:rFonts w:ascii="Courier New" w:hAnsi="Courier New" w:cs="Courier New"/>
-          <w:sz w:val="18"/>
-          <w:szCs w:val="18"/>
-        </w:rPr>
-        <w:t xml:space="preserve"> = "</w:t>
-      </w:r>
-      <w:proofErr w:type="spellStart"/>
-      <w:r>
-        <w:rPr>
-          <w:rFonts w:ascii="Courier New" w:hAnsi="Courier New" w:cs="Courier New"/>
-          <w:sz w:val="18"/>
-          <w:szCs w:val="18"/>
-        </w:rPr>
-        <w:t>docker</w:t>
+      <w:proofErr w:type="spellStart"/>
+      <w:proofErr w:type="gramStart"/>
+      <w:r>
+        <w:rPr>
+          <w:rFonts w:ascii="Courier New" w:hAnsi="Courier New" w:cs="Courier New"/>
+          <w:sz w:val="18"/>
+          <w:szCs w:val="18"/>
+        </w:rPr>
+        <w:t>config</w:t>
+      </w:r>
+      <w:proofErr w:type="spellEnd"/>
+      <w:proofErr w:type="gramEnd"/>
+      <w:r>
+        <w:rPr>
+          <w:rFonts w:ascii="Courier New" w:hAnsi="Courier New" w:cs="Courier New"/>
+          <w:sz w:val="18"/>
+          <w:szCs w:val="18"/>
+        </w:rPr>
+        <w:t xml:space="preserve"> {</w:t>
+      </w:r>
+    </w:p>
+    <w:p>
+      <w:pPr>
+        <w:pStyle w:val="ListParagraph"/>
+        <w:rPr>
+          <w:rFonts w:ascii="Courier New" w:hAnsi="Courier New" w:cs="Courier New"/>
+          <w:sz w:val="18"/>
+          <w:szCs w:val="18"/>
+        </w:rPr>
+      </w:pPr>
+      <w:r>
+        <w:rPr>
+          <w:rFonts w:ascii="Courier New" w:hAnsi="Courier New" w:cs="Courier New"/>
+          <w:sz w:val="18"/>
+          <w:szCs w:val="18"/>
+        </w:rPr>
+        <w:t xml:space="preserve">        </w:t>
+      </w:r>
+      <w:proofErr w:type="gramStart"/>
+      <w:r>
+        <w:rPr>
+          <w:rFonts w:ascii="Courier New" w:hAnsi="Courier New" w:cs="Courier New"/>
+          <w:sz w:val="18"/>
+          <w:szCs w:val="18"/>
+        </w:rPr>
+        <w:t>image</w:t>
+      </w:r>
+      <w:proofErr w:type="gramEnd"/>
+      <w:r>
+        <w:rPr>
+          <w:rFonts w:ascii="Courier New" w:hAnsi="Courier New" w:cs="Courier New"/>
+          <w:sz w:val="18"/>
+          <w:szCs w:val="18"/>
+        </w:rPr>
+        <w:t xml:space="preserve">        = "alpine:3.15.4"</w:t>
+      </w:r>
+    </w:p>
+    <w:p>
+      <w:pPr>
+        <w:pStyle w:val="ListParagraph"/>
+        <w:rPr>
+          <w:rFonts w:ascii="Courier New" w:hAnsi="Courier New" w:cs="Courier New"/>
+          <w:sz w:val="18"/>
+          <w:szCs w:val="18"/>
+        </w:rPr>
+      </w:pPr>
+      <w:r>
+        <w:rPr>
+          <w:rFonts w:ascii="Courier New" w:hAnsi="Courier New" w:cs="Courier New"/>
+          <w:sz w:val="18"/>
+          <w:szCs w:val="18"/>
+        </w:rPr>
+        <w:t xml:space="preserve">        </w:t>
+      </w:r>
+      <w:proofErr w:type="spellStart"/>
+      <w:r>
+        <w:rPr>
+          <w:rFonts w:ascii="Courier New" w:hAnsi="Courier New" w:cs="Courier New"/>
+          <w:sz w:val="18"/>
+          <w:szCs w:val="18"/>
+        </w:rPr>
+        <w:t>force_pull</w:t>
+      </w:r>
+      <w:proofErr w:type="spellEnd"/>
+      <w:r>
+        <w:rPr>
+          <w:rFonts w:ascii="Courier New" w:hAnsi="Courier New" w:cs="Courier New"/>
+          <w:sz w:val="18"/>
+          <w:szCs w:val="18"/>
+        </w:rPr>
+        <w:t xml:space="preserve"> = false</w:t>
+      </w:r>
+    </w:p>
+    <w:p>
+      <w:pPr>
+        <w:pStyle w:val="ListParagraph"/>
+        <w:rPr>
+          <w:rFonts w:ascii="Courier New" w:hAnsi="Courier New" w:cs="Courier New"/>
+          <w:sz w:val="18"/>
+          <w:szCs w:val="18"/>
+        </w:rPr>
+      </w:pPr>
+      <w:r>
+        <w:rPr>
+          <w:rFonts w:ascii="Courier New" w:hAnsi="Courier New" w:cs="Courier New"/>
+          <w:sz w:val="18"/>
+          <w:szCs w:val="18"/>
+        </w:rPr>
+        <w:t xml:space="preserve">        </w:t>
+      </w:r>
+      <w:proofErr w:type="gramStart"/>
+      <w:r>
+        <w:rPr>
+          <w:rFonts w:ascii="Courier New" w:hAnsi="Courier New" w:cs="Courier New"/>
+          <w:sz w:val="18"/>
+          <w:szCs w:val="18"/>
+        </w:rPr>
+        <w:t>command</w:t>
+      </w:r>
+      <w:proofErr w:type="gramEnd"/>
+      <w:r>
+        <w:rPr>
+          <w:rFonts w:ascii="Courier New" w:hAnsi="Courier New" w:cs="Courier New"/>
+          <w:sz w:val="18"/>
+          <w:szCs w:val="18"/>
+        </w:rPr>
+        <w:t xml:space="preserve">      = "</w:t>
+      </w:r>
+      <w:proofErr w:type="spellStart"/>
+      <w:r>
+        <w:rPr>
+          <w:rFonts w:ascii="Courier New" w:hAnsi="Courier New" w:cs="Courier New"/>
+          <w:sz w:val="18"/>
+          <w:szCs w:val="18"/>
+        </w:rPr>
+        <w:t>sh</w:t>
       </w:r>
       <w:proofErr w:type="spellEnd"/>
       <w:r>
@@ -3775,6 +4211,442 @@
           <w:szCs w:val="18"/>
         </w:rPr>
       </w:pPr>
+      <w:r>
+        <w:rPr>
+          <w:rFonts w:ascii="Courier New" w:hAnsi="Courier New" w:cs="Courier New"/>
+          <w:sz w:val="18"/>
+          <w:szCs w:val="18"/>
+        </w:rPr>
+        <w:t xml:space="preserve">        # </w:t>
+      </w:r>
+      <w:proofErr w:type="gramStart"/>
+      <w:r>
+        <w:rPr>
+          <w:rFonts w:ascii="Courier New" w:hAnsi="Courier New" w:cs="Courier New"/>
+          <w:sz w:val="18"/>
+          <w:szCs w:val="18"/>
+        </w:rPr>
+        <w:t>The</w:t>
+      </w:r>
+      <w:proofErr w:type="gramEnd"/>
+      <w:r>
+        <w:rPr>
+          <w:rFonts w:ascii="Courier New" w:hAnsi="Courier New" w:cs="Courier New"/>
+          <w:sz w:val="18"/>
+          <w:szCs w:val="18"/>
+        </w:rPr>
+        <w:t xml:space="preserve"> following if for home lab testing and NOT for production as it creates keys and secrets.</w:t>
+      </w:r>
+    </w:p>
+    <w:p>
+      <w:pPr>
+        <w:pStyle w:val="ListParagraph"/>
+        <w:rPr>
+          <w:rFonts w:ascii="Courier New" w:hAnsi="Courier New" w:cs="Courier New"/>
+          <w:sz w:val="18"/>
+          <w:szCs w:val="18"/>
+        </w:rPr>
+      </w:pPr>
+      <w:r>
+        <w:rPr>
+          <w:rFonts w:ascii="Courier New" w:hAnsi="Courier New" w:cs="Courier New"/>
+          <w:sz w:val="18"/>
+          <w:szCs w:val="18"/>
+        </w:rPr>
+        <w:t xml:space="preserve">        # </w:t>
+      </w:r>
+      <w:proofErr w:type="gramStart"/>
+      <w:r>
+        <w:rPr>
+          <w:rFonts w:ascii="Courier New" w:hAnsi="Courier New" w:cs="Courier New"/>
+          <w:sz w:val="18"/>
+          <w:szCs w:val="18"/>
+        </w:rPr>
+        <w:t>The</w:t>
+      </w:r>
+      <w:proofErr w:type="gramEnd"/>
+      <w:r>
+        <w:rPr>
+          <w:rFonts w:ascii="Courier New" w:hAnsi="Courier New" w:cs="Courier New"/>
+          <w:sz w:val="18"/>
+          <w:szCs w:val="18"/>
+        </w:rPr>
+        <w:t xml:space="preserve"> home lab servers are not left running all the time and</w:t>
+      </w:r>
+    </w:p>
+    <w:p>
+      <w:pPr>
+        <w:pStyle w:val="ListParagraph"/>
+        <w:rPr>
+          <w:rFonts w:ascii="Courier New" w:hAnsi="Courier New" w:cs="Courier New"/>
+          <w:sz w:val="18"/>
+          <w:szCs w:val="18"/>
+        </w:rPr>
+      </w:pPr>
+      <w:r>
+        <w:rPr>
+          <w:rFonts w:ascii="Courier New" w:hAnsi="Courier New" w:cs="Courier New"/>
+          <w:sz w:val="18"/>
+          <w:szCs w:val="18"/>
+        </w:rPr>
+        <w:t xml:space="preserve">        </w:t>
+      </w:r>
+      <w:proofErr w:type="gramStart"/>
+      <w:r>
+        <w:rPr>
+          <w:rFonts w:ascii="Courier New" w:hAnsi="Courier New" w:cs="Courier New"/>
+          <w:sz w:val="18"/>
+          <w:szCs w:val="18"/>
+        </w:rPr>
+        <w:t xml:space="preserve"># SQS </w:t>
+      </w:r>
+      <w:proofErr w:type="spellStart"/>
+      <w:r>
+        <w:rPr>
+          <w:rFonts w:ascii="Courier New" w:hAnsi="Courier New" w:cs="Courier New"/>
+          <w:sz w:val="18"/>
+          <w:szCs w:val="18"/>
+        </w:rPr>
+        <w:t>queue's</w:t>
+      </w:r>
+      <w:proofErr w:type="spellEnd"/>
+      <w:proofErr w:type="gramEnd"/>
+      <w:r>
+        <w:rPr>
+          <w:rFonts w:ascii="Courier New" w:hAnsi="Courier New" w:cs="Courier New"/>
+          <w:sz w:val="18"/>
+          <w:szCs w:val="18"/>
+        </w:rPr>
+        <w:t xml:space="preserve"> are not retained over reboot because of odd </w:t>
+      </w:r>
+      <w:proofErr w:type="spellStart"/>
+      <w:r>
+        <w:rPr>
+          <w:rFonts w:ascii="Courier New" w:hAnsi="Courier New" w:cs="Courier New"/>
+          <w:sz w:val="18"/>
+          <w:szCs w:val="18"/>
+        </w:rPr>
+        <w:t>behavior</w:t>
+      </w:r>
+      <w:proofErr w:type="spellEnd"/>
+      <w:r>
+        <w:rPr>
+          <w:rFonts w:ascii="Courier New" w:hAnsi="Courier New" w:cs="Courier New"/>
+          <w:sz w:val="18"/>
+          <w:szCs w:val="18"/>
+        </w:rPr>
+        <w:t xml:space="preserve"> with logging,</w:t>
+      </w:r>
+    </w:p>
+    <w:p>
+      <w:pPr>
+        <w:pStyle w:val="ListParagraph"/>
+        <w:rPr>
+          <w:rFonts w:ascii="Courier New" w:hAnsi="Courier New" w:cs="Courier New"/>
+          <w:sz w:val="18"/>
+          <w:szCs w:val="18"/>
+        </w:rPr>
+      </w:pPr>
+      <w:r>
+        <w:rPr>
+          <w:rFonts w:ascii="Courier New" w:hAnsi="Courier New" w:cs="Courier New"/>
+          <w:sz w:val="18"/>
+          <w:szCs w:val="18"/>
+        </w:rPr>
+        <w:t xml:space="preserve">        # </w:t>
+      </w:r>
+      <w:proofErr w:type="gramStart"/>
+      <w:r>
+        <w:rPr>
+          <w:rFonts w:ascii="Courier New" w:hAnsi="Courier New" w:cs="Courier New"/>
+          <w:sz w:val="18"/>
+          <w:szCs w:val="18"/>
+        </w:rPr>
+        <w:t>so</w:t>
+      </w:r>
+      <w:proofErr w:type="gramEnd"/>
+      <w:r>
+        <w:rPr>
+          <w:rFonts w:ascii="Courier New" w:hAnsi="Courier New" w:cs="Courier New"/>
+          <w:sz w:val="18"/>
+          <w:szCs w:val="18"/>
+        </w:rPr>
+        <w:t xml:space="preserve"> they are created after </w:t>
+      </w:r>
+      <w:proofErr w:type="spellStart"/>
+      <w:r>
+        <w:rPr>
+          <w:rFonts w:ascii="Courier New" w:hAnsi="Courier New" w:cs="Courier New"/>
+          <w:sz w:val="18"/>
+          <w:szCs w:val="18"/>
+        </w:rPr>
+        <w:t>startup</w:t>
+      </w:r>
+      <w:proofErr w:type="spellEnd"/>
+      <w:r>
+        <w:rPr>
+          <w:rFonts w:ascii="Courier New" w:hAnsi="Courier New" w:cs="Courier New"/>
+          <w:sz w:val="18"/>
+          <w:szCs w:val="18"/>
+        </w:rPr>
+        <w:t xml:space="preserve"> of the </w:t>
+      </w:r>
+      <w:proofErr w:type="spellStart"/>
+      <w:r>
+        <w:rPr>
+          <w:rFonts w:ascii="Courier New" w:hAnsi="Courier New" w:cs="Courier New"/>
+          <w:sz w:val="18"/>
+          <w:szCs w:val="18"/>
+        </w:rPr>
+        <w:t>localstack</w:t>
+      </w:r>
+      <w:proofErr w:type="spellEnd"/>
+      <w:r>
+        <w:rPr>
+          <w:rFonts w:ascii="Courier New" w:hAnsi="Courier New" w:cs="Courier New"/>
+          <w:sz w:val="18"/>
+          <w:szCs w:val="18"/>
+        </w:rPr>
+        <w:t xml:space="preserve"> SQS:</w:t>
+      </w:r>
+    </w:p>
+    <w:p>
+      <w:pPr>
+        <w:pStyle w:val="ListParagraph"/>
+        <w:rPr>
+          <w:rFonts w:ascii="Courier New" w:hAnsi="Courier New" w:cs="Courier New"/>
+          <w:sz w:val="18"/>
+          <w:szCs w:val="18"/>
+        </w:rPr>
+      </w:pPr>
+      <w:r>
+        <w:rPr>
+          <w:rFonts w:ascii="Courier New" w:hAnsi="Courier New" w:cs="Courier New"/>
+          <w:sz w:val="18"/>
+          <w:szCs w:val="18"/>
+        </w:rPr>
+        <w:t xml:space="preserve">        # NOTE: the following starts with a 12 second delay to ensure nomad sees this task</w:t>
+      </w:r>
+    </w:p>
+    <w:p>
+      <w:pPr>
+        <w:pStyle w:val="ListParagraph"/>
+        <w:rPr>
+          <w:rFonts w:ascii="Courier New" w:hAnsi="Courier New" w:cs="Courier New"/>
+          <w:sz w:val="18"/>
+          <w:szCs w:val="18"/>
+        </w:rPr>
+      </w:pPr>
+      <w:r>
+        <w:rPr>
+          <w:rFonts w:ascii="Courier New" w:hAnsi="Courier New" w:cs="Courier New"/>
+          <w:sz w:val="18"/>
+          <w:szCs w:val="18"/>
+        </w:rPr>
+        <w:t xml:space="preserve">        #       </w:t>
+      </w:r>
+      <w:proofErr w:type="gramStart"/>
+      <w:r>
+        <w:rPr>
+          <w:rFonts w:ascii="Courier New" w:hAnsi="Courier New" w:cs="Courier New"/>
+          <w:sz w:val="18"/>
+          <w:szCs w:val="18"/>
+        </w:rPr>
+        <w:t>as</w:t>
+      </w:r>
+      <w:proofErr w:type="gramEnd"/>
+      <w:r>
+        <w:rPr>
+          <w:rFonts w:ascii="Courier New" w:hAnsi="Courier New" w:cs="Courier New"/>
+          <w:sz w:val="18"/>
+          <w:szCs w:val="18"/>
+        </w:rPr>
+        <w:t xml:space="preserve"> alive for &gt;=</w:t>
+      </w:r>
+      <w:proofErr w:type="spellStart"/>
+      <w:r>
+        <w:rPr>
+          <w:rFonts w:ascii="Courier New" w:hAnsi="Courier New" w:cs="Courier New"/>
+          <w:sz w:val="18"/>
+          <w:szCs w:val="18"/>
+        </w:rPr>
+        <w:t>min_healthy_time</w:t>
+      </w:r>
+      <w:proofErr w:type="spellEnd"/>
+    </w:p>
+    <w:p>
+      <w:pPr>
+        <w:pStyle w:val="ListParagraph"/>
+        <w:rPr>
+          <w:rFonts w:ascii="Courier New" w:hAnsi="Courier New" w:cs="Courier New"/>
+          <w:sz w:val="18"/>
+          <w:szCs w:val="18"/>
+        </w:rPr>
+      </w:pPr>
+      <w:r>
+        <w:rPr>
+          <w:rFonts w:ascii="Courier New" w:hAnsi="Courier New" w:cs="Courier New"/>
+          <w:sz w:val="18"/>
+          <w:szCs w:val="18"/>
+        </w:rPr>
+        <w:t xml:space="preserve">        #       </w:t>
+      </w:r>
+      <w:proofErr w:type="gramStart"/>
+      <w:r>
+        <w:rPr>
+          <w:rFonts w:ascii="Courier New" w:hAnsi="Courier New" w:cs="Courier New"/>
+          <w:sz w:val="18"/>
+          <w:szCs w:val="18"/>
+        </w:rPr>
+        <w:t>otherwise</w:t>
+      </w:r>
+      <w:proofErr w:type="gramEnd"/>
+      <w:r>
+        <w:rPr>
+          <w:rFonts w:ascii="Courier New" w:hAnsi="Courier New" w:cs="Courier New"/>
+          <w:sz w:val="18"/>
+          <w:szCs w:val="18"/>
+        </w:rPr>
+        <w:t xml:space="preserve"> it might think the task is dead and not run it as desired.</w:t>
+      </w:r>
+    </w:p>
+    <w:p>
+      <w:pPr>
+        <w:pStyle w:val="ListParagraph"/>
+        <w:rPr>
+          <w:rFonts w:ascii="Courier New" w:hAnsi="Courier New" w:cs="Courier New"/>
+          <w:sz w:val="18"/>
+          <w:szCs w:val="18"/>
+        </w:rPr>
+      </w:pPr>
+      <w:r>
+        <w:rPr>
+          <w:rFonts w:ascii="Courier New" w:hAnsi="Courier New" w:cs="Courier New"/>
+          <w:sz w:val="18"/>
+          <w:szCs w:val="18"/>
+        </w:rPr>
+        <w:t xml:space="preserve">        </w:t>
+      </w:r>
+      <w:proofErr w:type="spellStart"/>
+      <w:proofErr w:type="gramStart"/>
+      <w:r>
+        <w:rPr>
+          <w:rFonts w:ascii="Courier New" w:hAnsi="Courier New" w:cs="Courier New"/>
+          <w:sz w:val="18"/>
+          <w:szCs w:val="18"/>
+        </w:rPr>
+        <w:t>args</w:t>
+      </w:r>
+      <w:proofErr w:type="spellEnd"/>
+      <w:proofErr w:type="gramEnd"/>
+      <w:r>
+        <w:rPr>
+          <w:rFonts w:ascii="Courier New" w:hAnsi="Courier New" w:cs="Courier New"/>
+          <w:sz w:val="18"/>
+          <w:szCs w:val="18"/>
+        </w:rPr>
+        <w:t xml:space="preserve">         = ["-c", "sleep 12;apk --update --no-cache add bash </w:t>
+      </w:r>
+      <w:proofErr w:type="spellStart"/>
+      <w:r>
+        <w:rPr>
+          <w:rFonts w:ascii="Courier New" w:hAnsi="Courier New" w:cs="Courier New"/>
+          <w:sz w:val="18"/>
+          <w:szCs w:val="18"/>
+        </w:rPr>
+        <w:t>jq</w:t>
+      </w:r>
+      <w:proofErr w:type="spellEnd"/>
+      <w:r>
+        <w:rPr>
+          <w:rFonts w:ascii="Courier New" w:hAnsi="Courier New" w:cs="Courier New"/>
+          <w:sz w:val="18"/>
+          <w:szCs w:val="18"/>
+        </w:rPr>
+        <w:t xml:space="preserve"> </w:t>
+      </w:r>
+      <w:proofErr w:type="spellStart"/>
+      <w:r>
+        <w:rPr>
+          <w:rFonts w:ascii="Courier New" w:hAnsi="Courier New" w:cs="Courier New"/>
+          <w:sz w:val="18"/>
+          <w:szCs w:val="18"/>
+        </w:rPr>
+        <w:t>aws</w:t>
+      </w:r>
+      <w:proofErr w:type="spellEnd"/>
+      <w:r>
+        <w:rPr>
+          <w:rFonts w:ascii="Courier New" w:hAnsi="Courier New" w:cs="Courier New"/>
+          <w:sz w:val="18"/>
+          <w:szCs w:val="18"/>
+        </w:rPr>
+        <w:t>-cli;/l2/connect.sh;"]</w:t>
+      </w:r>
+    </w:p>
+    <w:p>
+      <w:pPr>
+        <w:pStyle w:val="ListParagraph"/>
+        <w:rPr>
+          <w:rFonts w:ascii="Courier New" w:hAnsi="Courier New" w:cs="Courier New"/>
+          <w:sz w:val="18"/>
+          <w:szCs w:val="18"/>
+        </w:rPr>
+      </w:pPr>
+      <w:r>
+        <w:rPr>
+          <w:rFonts w:ascii="Courier New" w:hAnsi="Courier New" w:cs="Courier New"/>
+          <w:sz w:val="18"/>
+          <w:szCs w:val="18"/>
+        </w:rPr>
+        <w:t xml:space="preserve">        </w:t>
+      </w:r>
+      <w:proofErr w:type="spellStart"/>
+      <w:r>
+        <w:rPr>
+          <w:rFonts w:ascii="Courier New" w:hAnsi="Courier New" w:cs="Courier New"/>
+          <w:sz w:val="18"/>
+          <w:szCs w:val="18"/>
+        </w:rPr>
+        <w:t>network_mode</w:t>
+      </w:r>
+      <w:proofErr w:type="spellEnd"/>
+      <w:r>
+        <w:rPr>
+          <w:rFonts w:ascii="Courier New" w:hAnsi="Courier New" w:cs="Courier New"/>
+          <w:sz w:val="18"/>
+          <w:szCs w:val="18"/>
+        </w:rPr>
+        <w:t xml:space="preserve"> = "host"</w:t>
+      </w:r>
+    </w:p>
+    <w:p>
+      <w:pPr>
+        <w:pStyle w:val="ListParagraph"/>
+        <w:rPr>
+          <w:rFonts w:ascii="Courier New" w:hAnsi="Courier New" w:cs="Courier New"/>
+          <w:sz w:val="18"/>
+          <w:szCs w:val="18"/>
+        </w:rPr>
+      </w:pPr>
+      <w:r>
+        <w:rPr>
+          <w:rFonts w:ascii="Courier New" w:hAnsi="Courier New" w:cs="Courier New"/>
+          <w:sz w:val="18"/>
+          <w:szCs w:val="18"/>
+        </w:rPr>
+        <w:t xml:space="preserve">      }</w:t>
+      </w:r>
+    </w:p>
+    <w:p>
+      <w:pPr>
+        <w:pStyle w:val="ListParagraph"/>
+        <w:rPr>
+          <w:rFonts w:ascii="Courier New" w:hAnsi="Courier New" w:cs="Courier New"/>
+          <w:sz w:val="18"/>
+          <w:szCs w:val="18"/>
+        </w:rPr>
+      </w:pPr>
     </w:p>
     <w:p>
       <w:pPr>
@@ -3793,16 +4665,16 @@
         </w:rPr>
         <w:t xml:space="preserve">      </w:t>
       </w:r>
-      <w:proofErr w:type="spellStart"/>
-      <w:r>
-        <w:rPr>
-          <w:rFonts w:ascii="Courier New" w:hAnsi="Courier New" w:cs="Courier New"/>
-          <w:sz w:val="18"/>
-          <w:szCs w:val="18"/>
-        </w:rPr>
-        <w:t>volume_mount</w:t>
-      </w:r>
-      <w:proofErr w:type="spellEnd"/>
+      <w:proofErr w:type="gramStart"/>
+      <w:r>
+        <w:rPr>
+          <w:rFonts w:ascii="Courier New" w:hAnsi="Courier New" w:cs="Courier New"/>
+          <w:sz w:val="18"/>
+          <w:szCs w:val="18"/>
+        </w:rPr>
+        <w:t>resources</w:t>
+      </w:r>
+      <w:proofErr w:type="gramEnd"/>
       <w:r>
         <w:rPr>
           <w:rFonts w:ascii="Courier New" w:hAnsi="Courier New" w:cs="Courier New"/>
@@ -3827,742 +4699,7 @@
           <w:sz w:val="18"/>
           <w:szCs w:val="18"/>
         </w:rPr>
-        <w:t xml:space="preserve">        </w:t>
-      </w:r>
-      <w:proofErr w:type="gramStart"/>
-      <w:r>
-        <w:rPr>
-          <w:rFonts w:ascii="Courier New" w:hAnsi="Courier New" w:cs="Courier New"/>
-          <w:sz w:val="18"/>
-          <w:szCs w:val="18"/>
-        </w:rPr>
-        <w:t>volume</w:t>
-      </w:r>
-      <w:proofErr w:type="gramEnd"/>
-      <w:r>
-        <w:rPr>
-          <w:rFonts w:ascii="Courier New" w:hAnsi="Courier New" w:cs="Courier New"/>
-          <w:sz w:val="18"/>
-          <w:szCs w:val="18"/>
-        </w:rPr>
-        <w:t xml:space="preserve"> = "</w:t>
-      </w:r>
-      <w:proofErr w:type="spellStart"/>
-      <w:r>
-        <w:rPr>
-          <w:rFonts w:ascii="Courier New" w:hAnsi="Courier New" w:cs="Courier New"/>
-          <w:sz w:val="18"/>
-          <w:szCs w:val="18"/>
-        </w:rPr>
-        <w:t>localSQS</w:t>
-      </w:r>
-      <w:proofErr w:type="spellEnd"/>
-      <w:r>
-        <w:rPr>
-          <w:rFonts w:ascii="Courier New" w:hAnsi="Courier New" w:cs="Courier New"/>
-          <w:sz w:val="18"/>
-          <w:szCs w:val="18"/>
-        </w:rPr>
-        <w:t>"</w:t>
-      </w:r>
-    </w:p>
-    <w:p>
-      <w:pPr>
-        <w:pStyle w:val="ListParagraph"/>
-        <w:rPr>
-          <w:rFonts w:ascii="Courier New" w:hAnsi="Courier New" w:cs="Courier New"/>
-          <w:sz w:val="18"/>
-          <w:szCs w:val="18"/>
-        </w:rPr>
-      </w:pPr>
-      <w:r>
-        <w:rPr>
-          <w:rFonts w:ascii="Courier New" w:hAnsi="Courier New" w:cs="Courier New"/>
-          <w:sz w:val="18"/>
-          <w:szCs w:val="18"/>
-        </w:rPr>
-        <w:t xml:space="preserve">        # connect host directory with in container directory '/l2'</w:t>
-      </w:r>
-    </w:p>
-    <w:p>
-      <w:pPr>
-        <w:pStyle w:val="ListParagraph"/>
-        <w:rPr>
-          <w:rFonts w:ascii="Courier New" w:hAnsi="Courier New" w:cs="Courier New"/>
-          <w:sz w:val="18"/>
-          <w:szCs w:val="18"/>
-        </w:rPr>
-      </w:pPr>
-      <w:r>
-        <w:rPr>
-          <w:rFonts w:ascii="Courier New" w:hAnsi="Courier New" w:cs="Courier New"/>
-          <w:sz w:val="18"/>
-          <w:szCs w:val="18"/>
-        </w:rPr>
-        <w:t xml:space="preserve">        </w:t>
-      </w:r>
-      <w:proofErr w:type="gramStart"/>
-      <w:r>
-        <w:rPr>
-          <w:rFonts w:ascii="Courier New" w:hAnsi="Courier New" w:cs="Courier New"/>
-          <w:sz w:val="18"/>
-          <w:szCs w:val="18"/>
-        </w:rPr>
-        <w:t>destination</w:t>
-      </w:r>
-      <w:proofErr w:type="gramEnd"/>
-      <w:r>
-        <w:rPr>
-          <w:rFonts w:ascii="Courier New" w:hAnsi="Courier New" w:cs="Courier New"/>
-          <w:sz w:val="18"/>
-          <w:szCs w:val="18"/>
-        </w:rPr>
-        <w:t xml:space="preserve"> = "/l2"</w:t>
-      </w:r>
-    </w:p>
-    <w:p>
-      <w:pPr>
-        <w:pStyle w:val="ListParagraph"/>
-        <w:rPr>
-          <w:rFonts w:ascii="Courier New" w:hAnsi="Courier New" w:cs="Courier New"/>
-          <w:sz w:val="18"/>
-          <w:szCs w:val="18"/>
-        </w:rPr>
-      </w:pPr>
-      <w:r>
-        <w:rPr>
-          <w:rFonts w:ascii="Courier New" w:hAnsi="Courier New" w:cs="Courier New"/>
-          <w:sz w:val="18"/>
-          <w:szCs w:val="18"/>
-        </w:rPr>
-        <w:t xml:space="preserve">        </w:t>
-      </w:r>
-      <w:proofErr w:type="spellStart"/>
-      <w:r>
-        <w:rPr>
-          <w:rFonts w:ascii="Courier New" w:hAnsi="Courier New" w:cs="Courier New"/>
-          <w:sz w:val="18"/>
-          <w:szCs w:val="18"/>
-        </w:rPr>
-        <w:t>read_only</w:t>
-      </w:r>
-      <w:proofErr w:type="spellEnd"/>
-      <w:r>
-        <w:rPr>
-          <w:rFonts w:ascii="Courier New" w:hAnsi="Courier New" w:cs="Courier New"/>
-          <w:sz w:val="18"/>
-          <w:szCs w:val="18"/>
-        </w:rPr>
-        <w:t xml:space="preserve"> = false</w:t>
-      </w:r>
-    </w:p>
-    <w:p>
-      <w:pPr>
-        <w:pStyle w:val="ListParagraph"/>
-        <w:rPr>
-          <w:rFonts w:ascii="Courier New" w:hAnsi="Courier New" w:cs="Courier New"/>
-          <w:sz w:val="18"/>
-          <w:szCs w:val="18"/>
-        </w:rPr>
-      </w:pPr>
-      <w:r>
-        <w:rPr>
-          <w:rFonts w:ascii="Courier New" w:hAnsi="Courier New" w:cs="Courier New"/>
-          <w:sz w:val="18"/>
-          <w:szCs w:val="18"/>
-        </w:rPr>
-        <w:t xml:space="preserve">      }</w:t>
-      </w:r>
-    </w:p>
-    <w:p>
-      <w:pPr>
-        <w:pStyle w:val="ListParagraph"/>
-        <w:rPr>
-          <w:rFonts w:ascii="Courier New" w:hAnsi="Courier New" w:cs="Courier New"/>
-          <w:sz w:val="18"/>
-          <w:szCs w:val="18"/>
-        </w:rPr>
-      </w:pPr>
-    </w:p>
-    <w:p>
-      <w:pPr>
-        <w:pStyle w:val="ListParagraph"/>
-        <w:rPr>
-          <w:rFonts w:ascii="Courier New" w:hAnsi="Courier New" w:cs="Courier New"/>
-          <w:sz w:val="18"/>
-          <w:szCs w:val="18"/>
-        </w:rPr>
-      </w:pPr>
-      <w:r>
-        <w:rPr>
-          <w:rFonts w:ascii="Courier New" w:hAnsi="Courier New" w:cs="Courier New"/>
-          <w:sz w:val="18"/>
-          <w:szCs w:val="18"/>
-        </w:rPr>
-        <w:t xml:space="preserve">      </w:t>
-      </w:r>
-      <w:proofErr w:type="spellStart"/>
-      <w:proofErr w:type="gramStart"/>
-      <w:r>
-        <w:rPr>
-          <w:rFonts w:ascii="Courier New" w:hAnsi="Courier New" w:cs="Courier New"/>
-          <w:sz w:val="18"/>
-          <w:szCs w:val="18"/>
-        </w:rPr>
-        <w:t>config</w:t>
-      </w:r>
-      <w:proofErr w:type="spellEnd"/>
-      <w:proofErr w:type="gramEnd"/>
-      <w:r>
-        <w:rPr>
-          <w:rFonts w:ascii="Courier New" w:hAnsi="Courier New" w:cs="Courier New"/>
-          <w:sz w:val="18"/>
-          <w:szCs w:val="18"/>
-        </w:rPr>
-        <w:t xml:space="preserve"> {</w:t>
-      </w:r>
-    </w:p>
-    <w:p>
-      <w:pPr>
-        <w:pStyle w:val="ListParagraph"/>
-        <w:rPr>
-          <w:rFonts w:ascii="Courier New" w:hAnsi="Courier New" w:cs="Courier New"/>
-          <w:sz w:val="18"/>
-          <w:szCs w:val="18"/>
-        </w:rPr>
-      </w:pPr>
-      <w:r>
-        <w:rPr>
-          <w:rFonts w:ascii="Courier New" w:hAnsi="Courier New" w:cs="Courier New"/>
-          <w:sz w:val="18"/>
-          <w:szCs w:val="18"/>
-        </w:rPr>
-        <w:t xml:space="preserve">        </w:t>
-      </w:r>
-      <w:proofErr w:type="gramStart"/>
-      <w:r>
-        <w:rPr>
-          <w:rFonts w:ascii="Courier New" w:hAnsi="Courier New" w:cs="Courier New"/>
-          <w:sz w:val="18"/>
-          <w:szCs w:val="18"/>
-        </w:rPr>
-        <w:t>image</w:t>
-      </w:r>
-      <w:proofErr w:type="gramEnd"/>
-      <w:r>
-        <w:rPr>
-          <w:rFonts w:ascii="Courier New" w:hAnsi="Courier New" w:cs="Courier New"/>
-          <w:sz w:val="18"/>
-          <w:szCs w:val="18"/>
-        </w:rPr>
-        <w:t xml:space="preserve">        = "alpine:3.15.4"</w:t>
-      </w:r>
-    </w:p>
-    <w:p>
-      <w:pPr>
-        <w:pStyle w:val="ListParagraph"/>
-        <w:rPr>
-          <w:rFonts w:ascii="Courier New" w:hAnsi="Courier New" w:cs="Courier New"/>
-          <w:sz w:val="18"/>
-          <w:szCs w:val="18"/>
-        </w:rPr>
-      </w:pPr>
-      <w:r>
-        <w:rPr>
-          <w:rFonts w:ascii="Courier New" w:hAnsi="Courier New" w:cs="Courier New"/>
-          <w:sz w:val="18"/>
-          <w:szCs w:val="18"/>
-        </w:rPr>
-        <w:t xml:space="preserve">        </w:t>
-      </w:r>
-      <w:proofErr w:type="spellStart"/>
-      <w:r>
-        <w:rPr>
-          <w:rFonts w:ascii="Courier New" w:hAnsi="Courier New" w:cs="Courier New"/>
-          <w:sz w:val="18"/>
-          <w:szCs w:val="18"/>
-        </w:rPr>
-        <w:t>force_pull</w:t>
-      </w:r>
-      <w:proofErr w:type="spellEnd"/>
-      <w:r>
-        <w:rPr>
-          <w:rFonts w:ascii="Courier New" w:hAnsi="Courier New" w:cs="Courier New"/>
-          <w:sz w:val="18"/>
-          <w:szCs w:val="18"/>
-        </w:rPr>
-        <w:t xml:space="preserve"> = false</w:t>
-      </w:r>
-    </w:p>
-    <w:p>
-      <w:pPr>
-        <w:pStyle w:val="ListParagraph"/>
-        <w:rPr>
-          <w:rFonts w:ascii="Courier New" w:hAnsi="Courier New" w:cs="Courier New"/>
-          <w:sz w:val="18"/>
-          <w:szCs w:val="18"/>
-        </w:rPr>
-      </w:pPr>
-      <w:r>
-        <w:rPr>
-          <w:rFonts w:ascii="Courier New" w:hAnsi="Courier New" w:cs="Courier New"/>
-          <w:sz w:val="18"/>
-          <w:szCs w:val="18"/>
-        </w:rPr>
-        <w:t xml:space="preserve">        </w:t>
-      </w:r>
-      <w:proofErr w:type="gramStart"/>
-      <w:r>
-        <w:rPr>
-          <w:rFonts w:ascii="Courier New" w:hAnsi="Courier New" w:cs="Courier New"/>
-          <w:sz w:val="18"/>
-          <w:szCs w:val="18"/>
-        </w:rPr>
-        <w:t>command</w:t>
-      </w:r>
-      <w:proofErr w:type="gramEnd"/>
-      <w:r>
-        <w:rPr>
-          <w:rFonts w:ascii="Courier New" w:hAnsi="Courier New" w:cs="Courier New"/>
-          <w:sz w:val="18"/>
-          <w:szCs w:val="18"/>
-        </w:rPr>
-        <w:t xml:space="preserve">      = "</w:t>
-      </w:r>
-      <w:proofErr w:type="spellStart"/>
-      <w:r>
-        <w:rPr>
-          <w:rFonts w:ascii="Courier New" w:hAnsi="Courier New" w:cs="Courier New"/>
-          <w:sz w:val="18"/>
-          <w:szCs w:val="18"/>
-        </w:rPr>
-        <w:t>sh</w:t>
-      </w:r>
-      <w:proofErr w:type="spellEnd"/>
-      <w:r>
-        <w:rPr>
-          <w:rFonts w:ascii="Courier New" w:hAnsi="Courier New" w:cs="Courier New"/>
-          <w:sz w:val="18"/>
-          <w:szCs w:val="18"/>
-        </w:rPr>
-        <w:t>"</w:t>
-      </w:r>
-    </w:p>
-    <w:p>
-      <w:pPr>
-        <w:pStyle w:val="ListParagraph"/>
-        <w:rPr>
-          <w:rFonts w:ascii="Courier New" w:hAnsi="Courier New" w:cs="Courier New"/>
-          <w:sz w:val="18"/>
-          <w:szCs w:val="18"/>
-        </w:rPr>
-      </w:pPr>
-      <w:r>
-        <w:rPr>
-          <w:rFonts w:ascii="Courier New" w:hAnsi="Courier New" w:cs="Courier New"/>
-          <w:sz w:val="18"/>
-          <w:szCs w:val="18"/>
-        </w:rPr>
-        <w:t xml:space="preserve">        # </w:t>
-      </w:r>
-      <w:proofErr w:type="gramStart"/>
-      <w:r>
-        <w:rPr>
-          <w:rFonts w:ascii="Courier New" w:hAnsi="Courier New" w:cs="Courier New"/>
-          <w:sz w:val="18"/>
-          <w:szCs w:val="18"/>
-        </w:rPr>
-        <w:t>The</w:t>
-      </w:r>
-      <w:proofErr w:type="gramEnd"/>
-      <w:r>
-        <w:rPr>
-          <w:rFonts w:ascii="Courier New" w:hAnsi="Courier New" w:cs="Courier New"/>
-          <w:sz w:val="18"/>
-          <w:szCs w:val="18"/>
-        </w:rPr>
-        <w:t xml:space="preserve"> following if for home lab testing and NOT for production as it creates keys and secrets.</w:t>
-      </w:r>
-    </w:p>
-    <w:p>
-      <w:pPr>
-        <w:pStyle w:val="ListParagraph"/>
-        <w:rPr>
-          <w:rFonts w:ascii="Courier New" w:hAnsi="Courier New" w:cs="Courier New"/>
-          <w:sz w:val="18"/>
-          <w:szCs w:val="18"/>
-        </w:rPr>
-      </w:pPr>
-      <w:r>
-        <w:rPr>
-          <w:rFonts w:ascii="Courier New" w:hAnsi="Courier New" w:cs="Courier New"/>
-          <w:sz w:val="18"/>
-          <w:szCs w:val="18"/>
-        </w:rPr>
-        <w:t xml:space="preserve">        # </w:t>
-      </w:r>
-      <w:proofErr w:type="gramStart"/>
-      <w:r>
-        <w:rPr>
-          <w:rFonts w:ascii="Courier New" w:hAnsi="Courier New" w:cs="Courier New"/>
-          <w:sz w:val="18"/>
-          <w:szCs w:val="18"/>
-        </w:rPr>
-        <w:t>The</w:t>
-      </w:r>
-      <w:proofErr w:type="gramEnd"/>
-      <w:r>
-        <w:rPr>
-          <w:rFonts w:ascii="Courier New" w:hAnsi="Courier New" w:cs="Courier New"/>
-          <w:sz w:val="18"/>
-          <w:szCs w:val="18"/>
-        </w:rPr>
-        <w:t xml:space="preserve"> home lab servers are not left running all the time and</w:t>
-      </w:r>
-    </w:p>
-    <w:p>
-      <w:pPr>
-        <w:pStyle w:val="ListParagraph"/>
-        <w:rPr>
-          <w:rFonts w:ascii="Courier New" w:hAnsi="Courier New" w:cs="Courier New"/>
-          <w:sz w:val="18"/>
-          <w:szCs w:val="18"/>
-        </w:rPr>
-      </w:pPr>
-      <w:r>
-        <w:rPr>
-          <w:rFonts w:ascii="Courier New" w:hAnsi="Courier New" w:cs="Courier New"/>
-          <w:sz w:val="18"/>
-          <w:szCs w:val="18"/>
-        </w:rPr>
-        <w:t xml:space="preserve">        </w:t>
-      </w:r>
-      <w:proofErr w:type="gramStart"/>
-      <w:r>
-        <w:rPr>
-          <w:rFonts w:ascii="Courier New" w:hAnsi="Courier New" w:cs="Courier New"/>
-          <w:sz w:val="18"/>
-          <w:szCs w:val="18"/>
-        </w:rPr>
-        <w:t xml:space="preserve"># SQS </w:t>
-      </w:r>
-      <w:proofErr w:type="spellStart"/>
-      <w:r>
-        <w:rPr>
-          <w:rFonts w:ascii="Courier New" w:hAnsi="Courier New" w:cs="Courier New"/>
-          <w:sz w:val="18"/>
-          <w:szCs w:val="18"/>
-        </w:rPr>
-        <w:t>queue's</w:t>
-      </w:r>
-      <w:proofErr w:type="spellEnd"/>
-      <w:proofErr w:type="gramEnd"/>
-      <w:r>
-        <w:rPr>
-          <w:rFonts w:ascii="Courier New" w:hAnsi="Courier New" w:cs="Courier New"/>
-          <w:sz w:val="18"/>
-          <w:szCs w:val="18"/>
-        </w:rPr>
-        <w:t xml:space="preserve"> are not retained over reboot because of odd </w:t>
-      </w:r>
-      <w:proofErr w:type="spellStart"/>
-      <w:r>
-        <w:rPr>
-          <w:rFonts w:ascii="Courier New" w:hAnsi="Courier New" w:cs="Courier New"/>
-          <w:sz w:val="18"/>
-          <w:szCs w:val="18"/>
-        </w:rPr>
-        <w:t>behavior</w:t>
-      </w:r>
-      <w:proofErr w:type="spellEnd"/>
-      <w:r>
-        <w:rPr>
-          <w:rFonts w:ascii="Courier New" w:hAnsi="Courier New" w:cs="Courier New"/>
-          <w:sz w:val="18"/>
-          <w:szCs w:val="18"/>
-        </w:rPr>
-        <w:t xml:space="preserve"> with logging,</w:t>
-      </w:r>
-    </w:p>
-    <w:p>
-      <w:pPr>
-        <w:pStyle w:val="ListParagraph"/>
-        <w:rPr>
-          <w:rFonts w:ascii="Courier New" w:hAnsi="Courier New" w:cs="Courier New"/>
-          <w:sz w:val="18"/>
-          <w:szCs w:val="18"/>
-        </w:rPr>
-      </w:pPr>
-      <w:r>
-        <w:rPr>
-          <w:rFonts w:ascii="Courier New" w:hAnsi="Courier New" w:cs="Courier New"/>
-          <w:sz w:val="18"/>
-          <w:szCs w:val="18"/>
-        </w:rPr>
-        <w:t xml:space="preserve">        # </w:t>
-      </w:r>
-      <w:proofErr w:type="gramStart"/>
-      <w:r>
-        <w:rPr>
-          <w:rFonts w:ascii="Courier New" w:hAnsi="Courier New" w:cs="Courier New"/>
-          <w:sz w:val="18"/>
-          <w:szCs w:val="18"/>
-        </w:rPr>
-        <w:t>so</w:t>
-      </w:r>
-      <w:proofErr w:type="gramEnd"/>
-      <w:r>
-        <w:rPr>
-          <w:rFonts w:ascii="Courier New" w:hAnsi="Courier New" w:cs="Courier New"/>
-          <w:sz w:val="18"/>
-          <w:szCs w:val="18"/>
-        </w:rPr>
-        <w:t xml:space="preserve"> they are created after </w:t>
-      </w:r>
-      <w:proofErr w:type="spellStart"/>
-      <w:r>
-        <w:rPr>
-          <w:rFonts w:ascii="Courier New" w:hAnsi="Courier New" w:cs="Courier New"/>
-          <w:sz w:val="18"/>
-          <w:szCs w:val="18"/>
-        </w:rPr>
-        <w:t>startup</w:t>
-      </w:r>
-      <w:proofErr w:type="spellEnd"/>
-      <w:r>
-        <w:rPr>
-          <w:rFonts w:ascii="Courier New" w:hAnsi="Courier New" w:cs="Courier New"/>
-          <w:sz w:val="18"/>
-          <w:szCs w:val="18"/>
-        </w:rPr>
-        <w:t xml:space="preserve"> of the </w:t>
-      </w:r>
-      <w:proofErr w:type="spellStart"/>
-      <w:r>
-        <w:rPr>
-          <w:rFonts w:ascii="Courier New" w:hAnsi="Courier New" w:cs="Courier New"/>
-          <w:sz w:val="18"/>
-          <w:szCs w:val="18"/>
-        </w:rPr>
-        <w:t>localstack</w:t>
-      </w:r>
-      <w:proofErr w:type="spellEnd"/>
-      <w:r>
-        <w:rPr>
-          <w:rFonts w:ascii="Courier New" w:hAnsi="Courier New" w:cs="Courier New"/>
-          <w:sz w:val="18"/>
-          <w:szCs w:val="18"/>
-        </w:rPr>
-        <w:t xml:space="preserve"> SQS:</w:t>
-      </w:r>
-    </w:p>
-    <w:p>
-      <w:pPr>
-        <w:pStyle w:val="ListParagraph"/>
-        <w:rPr>
-          <w:rFonts w:ascii="Courier New" w:hAnsi="Courier New" w:cs="Courier New"/>
-          <w:sz w:val="18"/>
-          <w:szCs w:val="18"/>
-        </w:rPr>
-      </w:pPr>
-      <w:r>
-        <w:rPr>
-          <w:rFonts w:ascii="Courier New" w:hAnsi="Courier New" w:cs="Courier New"/>
-          <w:sz w:val="18"/>
-          <w:szCs w:val="18"/>
-        </w:rPr>
-        <w:t xml:space="preserve">        </w:t>
-      </w:r>
-      <w:proofErr w:type="spellStart"/>
-      <w:proofErr w:type="gramStart"/>
-      <w:r>
-        <w:rPr>
-          <w:rFonts w:ascii="Courier New" w:hAnsi="Courier New" w:cs="Courier New"/>
-          <w:sz w:val="18"/>
-          <w:szCs w:val="18"/>
-        </w:rPr>
-        <w:t>args</w:t>
-      </w:r>
-      <w:proofErr w:type="spellEnd"/>
-      <w:proofErr w:type="gramEnd"/>
-      <w:r>
-        <w:rPr>
-          <w:rFonts w:ascii="Courier New" w:hAnsi="Courier New" w:cs="Courier New"/>
-          <w:sz w:val="18"/>
-          <w:szCs w:val="18"/>
-        </w:rPr>
-        <w:t xml:space="preserve">         = ["-c", "</w:t>
-      </w:r>
-      <w:proofErr w:type="spellStart"/>
-      <w:r>
-        <w:rPr>
-          <w:rFonts w:ascii="Courier New" w:hAnsi="Courier New" w:cs="Courier New"/>
-          <w:sz w:val="18"/>
-          <w:szCs w:val="18"/>
-        </w:rPr>
-        <w:t>apk</w:t>
-      </w:r>
-      <w:proofErr w:type="spellEnd"/>
-      <w:r>
-        <w:rPr>
-          <w:rFonts w:ascii="Courier New" w:hAnsi="Courier New" w:cs="Courier New"/>
-          <w:sz w:val="18"/>
-          <w:szCs w:val="18"/>
-        </w:rPr>
-        <w:t xml:space="preserve"> --update --no-cache add bash </w:t>
-      </w:r>
-      <w:proofErr w:type="spellStart"/>
-      <w:r>
-        <w:rPr>
-          <w:rFonts w:ascii="Courier New" w:hAnsi="Courier New" w:cs="Courier New"/>
-          <w:sz w:val="18"/>
-          <w:szCs w:val="18"/>
-        </w:rPr>
-        <w:t>jq</w:t>
-      </w:r>
-      <w:proofErr w:type="spellEnd"/>
-      <w:r>
-        <w:rPr>
-          <w:rFonts w:ascii="Courier New" w:hAnsi="Courier New" w:cs="Courier New"/>
-          <w:sz w:val="18"/>
-          <w:szCs w:val="18"/>
-        </w:rPr>
-        <w:t xml:space="preserve"> </w:t>
-      </w:r>
-      <w:proofErr w:type="spellStart"/>
-      <w:r>
-        <w:rPr>
-          <w:rFonts w:ascii="Courier New" w:hAnsi="Courier New" w:cs="Courier New"/>
-          <w:sz w:val="18"/>
-          <w:szCs w:val="18"/>
-        </w:rPr>
-        <w:t>aws</w:t>
-      </w:r>
-      <w:proofErr w:type="spellEnd"/>
-      <w:r>
-        <w:rPr>
-          <w:rFonts w:ascii="Courier New" w:hAnsi="Courier New" w:cs="Courier New"/>
-          <w:sz w:val="18"/>
-          <w:szCs w:val="18"/>
-        </w:rPr>
-        <w:t>-cli;/l2/connect.sh;"]</w:t>
-      </w:r>
-    </w:p>
-    <w:p>
-      <w:pPr>
-        <w:pStyle w:val="ListParagraph"/>
-        <w:rPr>
-          <w:rFonts w:ascii="Courier New" w:hAnsi="Courier New" w:cs="Courier New"/>
-          <w:sz w:val="18"/>
-          <w:szCs w:val="18"/>
-        </w:rPr>
-      </w:pPr>
-      <w:r>
-        <w:rPr>
-          <w:rFonts w:ascii="Courier New" w:hAnsi="Courier New" w:cs="Courier New"/>
-          <w:sz w:val="18"/>
-          <w:szCs w:val="18"/>
-        </w:rPr>
-        <w:t xml:space="preserve">        </w:t>
-      </w:r>
-      <w:proofErr w:type="spellStart"/>
-      <w:r>
-        <w:rPr>
-          <w:rFonts w:ascii="Courier New" w:hAnsi="Courier New" w:cs="Courier New"/>
-          <w:sz w:val="18"/>
-          <w:szCs w:val="18"/>
-        </w:rPr>
-        <w:t>network_mode</w:t>
-      </w:r>
-      <w:proofErr w:type="spellEnd"/>
-      <w:r>
-        <w:rPr>
-          <w:rFonts w:ascii="Courier New" w:hAnsi="Courier New" w:cs="Courier New"/>
-          <w:sz w:val="18"/>
-          <w:szCs w:val="18"/>
-        </w:rPr>
-        <w:t xml:space="preserve"> = "host"</w:t>
-      </w:r>
-    </w:p>
-    <w:p>
-      <w:pPr>
-        <w:pStyle w:val="ListParagraph"/>
-        <w:rPr>
-          <w:rFonts w:ascii="Courier New" w:hAnsi="Courier New" w:cs="Courier New"/>
-          <w:sz w:val="18"/>
-          <w:szCs w:val="18"/>
-        </w:rPr>
-      </w:pPr>
-      <w:r>
-        <w:rPr>
-          <w:rFonts w:ascii="Courier New" w:hAnsi="Courier New" w:cs="Courier New"/>
-          <w:sz w:val="18"/>
-          <w:szCs w:val="18"/>
-        </w:rPr>
-        <w:t xml:space="preserve">      }</w:t>
-      </w:r>
-    </w:p>
-    <w:p>
-      <w:pPr>
-        <w:pStyle w:val="ListParagraph"/>
-        <w:rPr>
-          <w:rFonts w:ascii="Courier New" w:hAnsi="Courier New" w:cs="Courier New"/>
-          <w:sz w:val="18"/>
-          <w:szCs w:val="18"/>
-        </w:rPr>
-      </w:pPr>
-    </w:p>
-    <w:p>
-      <w:pPr>
-        <w:pStyle w:val="ListParagraph"/>
-        <w:rPr>
-          <w:rFonts w:ascii="Courier New" w:hAnsi="Courier New" w:cs="Courier New"/>
-          <w:sz w:val="18"/>
-          <w:szCs w:val="18"/>
-        </w:rPr>
-      </w:pPr>
-      <w:r>
-        <w:rPr>
-          <w:rFonts w:ascii="Courier New" w:hAnsi="Courier New" w:cs="Courier New"/>
-          <w:sz w:val="18"/>
-          <w:szCs w:val="18"/>
-        </w:rPr>
-        <w:t xml:space="preserve">      </w:t>
-      </w:r>
-      <w:proofErr w:type="gramStart"/>
-      <w:r>
-        <w:rPr>
-          <w:rFonts w:ascii="Courier New" w:hAnsi="Courier New" w:cs="Courier New"/>
-          <w:sz w:val="18"/>
-          <w:szCs w:val="18"/>
-        </w:rPr>
-        <w:t>resources</w:t>
-      </w:r>
-      <w:proofErr w:type="gramEnd"/>
-      <w:r>
-        <w:rPr>
-          <w:rFonts w:ascii="Courier New" w:hAnsi="Courier New" w:cs="Courier New"/>
-          <w:sz w:val="18"/>
-          <w:szCs w:val="18"/>
-        </w:rPr>
-        <w:t xml:space="preserve"> {</w:t>
-      </w:r>
-    </w:p>
-    <w:p>
-      <w:pPr>
-        <w:pStyle w:val="ListParagraph"/>
-        <w:rPr>
-          <w:rFonts w:ascii="Courier New" w:hAnsi="Courier New" w:cs="Courier New"/>
-          <w:sz w:val="18"/>
-          <w:szCs w:val="18"/>
-        </w:rPr>
-      </w:pPr>
-      <w:r>
-        <w:rPr>
-          <w:rFonts w:ascii="Courier New" w:hAnsi="Courier New" w:cs="Courier New"/>
-          <w:sz w:val="18"/>
-          <w:szCs w:val="18"/>
-        </w:rPr>
+        <w:lastRenderedPageBreak/>
         <w:t xml:space="preserve">        </w:t>
       </w:r>
       <w:proofErr w:type="spellStart"/>
@@ -4713,7 +4850,6 @@
         </w:rPr>
       </w:pPr>
       <w:r>
-        <w:lastRenderedPageBreak/>
         <w:t xml:space="preserve">In </w:t>
       </w:r>
       <w:r>
@@ -4789,388 +4925,6 @@
       <w:r>
         <w:br/>
       </w:r>
-      <w:r>
-        <w:rPr>
-          <w:rFonts w:ascii="Courier New" w:hAnsi="Courier New" w:cs="Courier New"/>
-          <w:sz w:val="18"/>
-          <w:szCs w:val="18"/>
-        </w:rPr>
-        <w:t>#!/bin/bash</w:t>
-      </w:r>
-    </w:p>
-    <w:p>
-      <w:pPr>
-        <w:pStyle w:val="ListParagraph"/>
-        <w:rPr>
-          <w:rFonts w:ascii="Courier New" w:hAnsi="Courier New" w:cs="Courier New"/>
-          <w:sz w:val="18"/>
-          <w:szCs w:val="18"/>
-        </w:rPr>
-      </w:pPr>
-    </w:p>
-    <w:p>
-      <w:pPr>
-        <w:pStyle w:val="ListParagraph"/>
-        <w:rPr>
-          <w:rFonts w:ascii="Courier New" w:hAnsi="Courier New" w:cs="Courier New"/>
-          <w:sz w:val="18"/>
-          <w:szCs w:val="18"/>
-        </w:rPr>
-      </w:pPr>
-      <w:proofErr w:type="gramStart"/>
-      <w:r>
-        <w:rPr>
-          <w:rFonts w:ascii="Courier New" w:hAnsi="Courier New" w:cs="Courier New"/>
-          <w:sz w:val="18"/>
-          <w:szCs w:val="18"/>
-        </w:rPr>
-        <w:t>set</w:t>
-      </w:r>
-      <w:proofErr w:type="gramEnd"/>
-      <w:r>
-        <w:rPr>
-          <w:rFonts w:ascii="Courier New" w:hAnsi="Courier New" w:cs="Courier New"/>
-          <w:sz w:val="18"/>
-          <w:szCs w:val="18"/>
-        </w:rPr>
-        <w:t xml:space="preserve"> -e # 'e' to stop on error (non zero return from script)</w:t>
-      </w:r>
-    </w:p>
-    <w:p>
-      <w:pPr>
-        <w:pStyle w:val="ListParagraph"/>
-        <w:rPr>
-          <w:rFonts w:ascii="Courier New" w:hAnsi="Courier New" w:cs="Courier New"/>
-          <w:sz w:val="18"/>
-          <w:szCs w:val="18"/>
-        </w:rPr>
-      </w:pPr>
-    </w:p>
-    <w:p>
-      <w:pPr>
-        <w:pStyle w:val="ListParagraph"/>
-        <w:rPr>
-          <w:rFonts w:ascii="Courier New" w:hAnsi="Courier New" w:cs="Courier New"/>
-          <w:sz w:val="18"/>
-          <w:szCs w:val="18"/>
-        </w:rPr>
-      </w:pPr>
-      <w:r>
-        <w:rPr>
-          <w:rFonts w:ascii="Courier New" w:hAnsi="Courier New" w:cs="Courier New"/>
-          <w:sz w:val="18"/>
-          <w:szCs w:val="18"/>
-        </w:rPr>
-        <w:t xml:space="preserve"># NOTE: if you change this file, nomad will not automatically pick it </w:t>
-      </w:r>
-      <w:proofErr w:type="gramStart"/>
-      <w:r>
-        <w:rPr>
-          <w:rFonts w:ascii="Courier New" w:hAnsi="Courier New" w:cs="Courier New"/>
-          <w:sz w:val="18"/>
-          <w:szCs w:val="18"/>
-        </w:rPr>
-        <w:t>up ...</w:t>
-      </w:r>
-      <w:proofErr w:type="gramEnd"/>
-    </w:p>
-    <w:p>
-      <w:pPr>
-        <w:pStyle w:val="ListParagraph"/>
-        <w:rPr>
-          <w:rFonts w:ascii="Courier New" w:hAnsi="Courier New" w:cs="Courier New"/>
-          <w:sz w:val="18"/>
-          <w:szCs w:val="18"/>
-        </w:rPr>
-      </w:pPr>
-      <w:r>
-        <w:rPr>
-          <w:rFonts w:ascii="Courier New" w:hAnsi="Courier New" w:cs="Courier New"/>
-          <w:sz w:val="18"/>
-          <w:szCs w:val="18"/>
-        </w:rPr>
-        <w:t xml:space="preserve">#       </w:t>
-      </w:r>
-      <w:proofErr w:type="gramStart"/>
-      <w:r>
-        <w:rPr>
-          <w:rFonts w:ascii="Courier New" w:hAnsi="Courier New" w:cs="Courier New"/>
-          <w:sz w:val="18"/>
-          <w:szCs w:val="18"/>
-        </w:rPr>
-        <w:t>you</w:t>
-      </w:r>
-      <w:proofErr w:type="gramEnd"/>
-      <w:r>
-        <w:rPr>
-          <w:rFonts w:ascii="Courier New" w:hAnsi="Courier New" w:cs="Courier New"/>
-          <w:sz w:val="18"/>
-          <w:szCs w:val="18"/>
-        </w:rPr>
-        <w:t xml:space="preserve"> have to stop and re-start the </w:t>
-      </w:r>
-      <w:proofErr w:type="spellStart"/>
-      <w:r>
-        <w:rPr>
-          <w:rFonts w:ascii="Courier New" w:hAnsi="Courier New" w:cs="Courier New"/>
-          <w:sz w:val="18"/>
-          <w:szCs w:val="18"/>
-        </w:rPr>
-        <w:t>localstack-sqs</w:t>
-      </w:r>
-      <w:proofErr w:type="spellEnd"/>
-      <w:r>
-        <w:rPr>
-          <w:rFonts w:ascii="Courier New" w:hAnsi="Courier New" w:cs="Courier New"/>
-          <w:sz w:val="18"/>
-          <w:szCs w:val="18"/>
-        </w:rPr>
-        <w:t xml:space="preserve"> Job in nomad GUI.</w:t>
-      </w:r>
-    </w:p>
-    <w:p>
-      <w:pPr>
-        <w:pStyle w:val="ListParagraph"/>
-        <w:rPr>
-          <w:rFonts w:ascii="Courier New" w:hAnsi="Courier New" w:cs="Courier New"/>
-          <w:sz w:val="18"/>
-          <w:szCs w:val="18"/>
-        </w:rPr>
-      </w:pPr>
-    </w:p>
-    <w:p>
-      <w:pPr>
-        <w:pStyle w:val="ListParagraph"/>
-        <w:rPr>
-          <w:rFonts w:ascii="Courier New" w:hAnsi="Courier New" w:cs="Courier New"/>
-          <w:sz w:val="18"/>
-          <w:szCs w:val="18"/>
-        </w:rPr>
-      </w:pPr>
-      <w:proofErr w:type="gramStart"/>
-      <w:r>
-        <w:rPr>
-          <w:rFonts w:ascii="Courier New" w:hAnsi="Courier New" w:cs="Courier New"/>
-          <w:sz w:val="18"/>
-          <w:szCs w:val="18"/>
-        </w:rPr>
-        <w:t>export</w:t>
-      </w:r>
-      <w:proofErr w:type="gramEnd"/>
-      <w:r>
-        <w:rPr>
-          <w:rFonts w:ascii="Courier New" w:hAnsi="Courier New" w:cs="Courier New"/>
-          <w:sz w:val="18"/>
-          <w:szCs w:val="18"/>
-        </w:rPr>
-        <w:t xml:space="preserve"> AWS_DEFAULT_REGION=us-east-1</w:t>
-      </w:r>
-    </w:p>
-    <w:p>
-      <w:pPr>
-        <w:pStyle w:val="ListParagraph"/>
-        <w:rPr>
-          <w:rFonts w:ascii="Courier New" w:hAnsi="Courier New" w:cs="Courier New"/>
-          <w:sz w:val="18"/>
-          <w:szCs w:val="18"/>
-        </w:rPr>
-      </w:pPr>
-      <w:proofErr w:type="spellStart"/>
-      <w:proofErr w:type="gramStart"/>
-      <w:r>
-        <w:rPr>
-          <w:rFonts w:ascii="Courier New" w:hAnsi="Courier New" w:cs="Courier New"/>
-          <w:sz w:val="18"/>
-          <w:szCs w:val="18"/>
-        </w:rPr>
-        <w:t>aws</w:t>
-      </w:r>
-      <w:proofErr w:type="spellEnd"/>
-      <w:proofErr w:type="gramEnd"/>
-      <w:r>
-        <w:rPr>
-          <w:rFonts w:ascii="Courier New" w:hAnsi="Courier New" w:cs="Courier New"/>
-          <w:sz w:val="18"/>
-          <w:szCs w:val="18"/>
-        </w:rPr>
-        <w:t xml:space="preserve"> configure set </w:t>
-      </w:r>
-      <w:proofErr w:type="spellStart"/>
-      <w:r>
-        <w:rPr>
-          <w:rFonts w:ascii="Courier New" w:hAnsi="Courier New" w:cs="Courier New"/>
-          <w:sz w:val="18"/>
-          <w:szCs w:val="18"/>
-        </w:rPr>
-        <w:t>aws_access_key_id</w:t>
-      </w:r>
-      <w:proofErr w:type="spellEnd"/>
-      <w:r>
-        <w:rPr>
-          <w:rFonts w:ascii="Courier New" w:hAnsi="Courier New" w:cs="Courier New"/>
-          <w:sz w:val="18"/>
-          <w:szCs w:val="18"/>
-        </w:rPr>
-        <w:t xml:space="preserve"> test --profile=default</w:t>
-      </w:r>
-    </w:p>
-    <w:p>
-      <w:pPr>
-        <w:pStyle w:val="ListParagraph"/>
-        <w:rPr>
-          <w:rFonts w:ascii="Courier New" w:hAnsi="Courier New" w:cs="Courier New"/>
-          <w:sz w:val="18"/>
-          <w:szCs w:val="18"/>
-        </w:rPr>
-      </w:pPr>
-      <w:proofErr w:type="spellStart"/>
-      <w:proofErr w:type="gramStart"/>
-      <w:r>
-        <w:rPr>
-          <w:rFonts w:ascii="Courier New" w:hAnsi="Courier New" w:cs="Courier New"/>
-          <w:sz w:val="18"/>
-          <w:szCs w:val="18"/>
-        </w:rPr>
-        <w:t>aws</w:t>
-      </w:r>
-      <w:proofErr w:type="spellEnd"/>
-      <w:proofErr w:type="gramEnd"/>
-      <w:r>
-        <w:rPr>
-          <w:rFonts w:ascii="Courier New" w:hAnsi="Courier New" w:cs="Courier New"/>
-          <w:sz w:val="18"/>
-          <w:szCs w:val="18"/>
-        </w:rPr>
-        <w:t xml:space="preserve"> configure set </w:t>
-      </w:r>
-      <w:proofErr w:type="spellStart"/>
-      <w:r>
-        <w:rPr>
-          <w:rFonts w:ascii="Courier New" w:hAnsi="Courier New" w:cs="Courier New"/>
-          <w:sz w:val="18"/>
-          <w:szCs w:val="18"/>
-        </w:rPr>
-        <w:t>aws_secret_access_key</w:t>
-      </w:r>
-      <w:proofErr w:type="spellEnd"/>
-      <w:r>
-        <w:rPr>
-          <w:rFonts w:ascii="Courier New" w:hAnsi="Courier New" w:cs="Courier New"/>
-          <w:sz w:val="18"/>
-          <w:szCs w:val="18"/>
-        </w:rPr>
-        <w:t xml:space="preserve"> test --profile=default</w:t>
-      </w:r>
-    </w:p>
-    <w:p>
-      <w:pPr>
-        <w:pStyle w:val="ListParagraph"/>
-        <w:rPr>
-          <w:rFonts w:ascii="Courier New" w:hAnsi="Courier New" w:cs="Courier New"/>
-          <w:sz w:val="18"/>
-          <w:szCs w:val="18"/>
-        </w:rPr>
-      </w:pPr>
-      <w:r>
-        <w:rPr>
-          <w:rFonts w:ascii="Courier New" w:hAnsi="Courier New" w:cs="Courier New"/>
-          <w:sz w:val="18"/>
-          <w:szCs w:val="18"/>
-        </w:rPr>
-        <w:t xml:space="preserve"> </w:t>
-      </w:r>
-    </w:p>
-    <w:p>
-      <w:pPr>
-        <w:pStyle w:val="ListParagraph"/>
-        <w:rPr>
-          <w:rFonts w:ascii="Courier New" w:hAnsi="Courier New" w:cs="Courier New"/>
-          <w:sz w:val="18"/>
-          <w:szCs w:val="18"/>
-        </w:rPr>
-      </w:pPr>
-      <w:proofErr w:type="gramStart"/>
-      <w:r>
-        <w:rPr>
-          <w:rFonts w:ascii="Courier New" w:hAnsi="Courier New" w:cs="Courier New"/>
-          <w:sz w:val="18"/>
-          <w:szCs w:val="18"/>
-        </w:rPr>
-        <w:t>echo</w:t>
-      </w:r>
-      <w:proofErr w:type="gramEnd"/>
-      <w:r>
-        <w:rPr>
-          <w:rFonts w:ascii="Courier New" w:hAnsi="Courier New" w:cs="Courier New"/>
-          <w:sz w:val="18"/>
-          <w:szCs w:val="18"/>
-        </w:rPr>
-        <w:t xml:space="preserve"> -n "Waiting for 10 seconds"</w:t>
-      </w:r>
-    </w:p>
-    <w:p>
-      <w:pPr>
-        <w:pStyle w:val="ListParagraph"/>
-        <w:rPr>
-          <w:rFonts w:ascii="Courier New" w:hAnsi="Courier New" w:cs="Courier New"/>
-          <w:sz w:val="18"/>
-          <w:szCs w:val="18"/>
-        </w:rPr>
-      </w:pPr>
-      <w:r>
-        <w:rPr>
-          <w:rFonts w:ascii="Courier New" w:hAnsi="Courier New" w:cs="Courier New"/>
-          <w:sz w:val="18"/>
-          <w:szCs w:val="18"/>
-        </w:rPr>
-        <w:t xml:space="preserve"># give </w:t>
-      </w:r>
-      <w:proofErr w:type="spellStart"/>
-      <w:r>
-        <w:rPr>
-          <w:rFonts w:ascii="Courier New" w:hAnsi="Courier New" w:cs="Courier New"/>
-          <w:sz w:val="18"/>
-          <w:szCs w:val="18"/>
-        </w:rPr>
-        <w:t>localstack</w:t>
-      </w:r>
-      <w:proofErr w:type="spellEnd"/>
-      <w:r>
-        <w:rPr>
-          <w:rFonts w:ascii="Courier New" w:hAnsi="Courier New" w:cs="Courier New"/>
-          <w:sz w:val="18"/>
-          <w:szCs w:val="18"/>
-        </w:rPr>
-        <w:t xml:space="preserve"> SQS a chance to get past initial </w:t>
-      </w:r>
-      <w:proofErr w:type="spellStart"/>
-      <w:r>
-        <w:rPr>
-          <w:rFonts w:ascii="Courier New" w:hAnsi="Courier New" w:cs="Courier New"/>
-          <w:sz w:val="18"/>
-          <w:szCs w:val="18"/>
-        </w:rPr>
-        <w:t>startup</w:t>
-      </w:r>
-      <w:proofErr w:type="spellEnd"/>
-      <w:r>
-        <w:rPr>
-          <w:rFonts w:ascii="Courier New" w:hAnsi="Courier New" w:cs="Courier New"/>
-          <w:sz w:val="18"/>
-          <w:szCs w:val="18"/>
-        </w:rPr>
-        <w:t xml:space="preserve"> before requesting it to make new queues</w:t>
-      </w:r>
-    </w:p>
-    <w:p>
-      <w:pPr>
-        <w:pStyle w:val="ListParagraph"/>
-        <w:rPr>
-          <w:rFonts w:ascii="Courier New" w:hAnsi="Courier New" w:cs="Courier New"/>
-          <w:sz w:val="18"/>
-          <w:szCs w:val="18"/>
-        </w:rPr>
-      </w:pPr>
       <w:bookmarkStart w:id="0" w:name="_GoBack"/>
       <w:bookmarkEnd w:id="0"/>
       <w:r>
@@ -5179,7 +4933,289 @@
           <w:sz w:val="18"/>
           <w:szCs w:val="18"/>
         </w:rPr>
-        <w:t>sleep 10</w:t>
+        <w:t>#!/bin/bash</w:t>
+      </w:r>
+    </w:p>
+    <w:p>
+      <w:pPr>
+        <w:pStyle w:val="ListParagraph"/>
+        <w:rPr>
+          <w:rFonts w:ascii="Courier New" w:hAnsi="Courier New" w:cs="Courier New"/>
+          <w:sz w:val="18"/>
+          <w:szCs w:val="18"/>
+        </w:rPr>
+      </w:pPr>
+    </w:p>
+    <w:p>
+      <w:pPr>
+        <w:pStyle w:val="ListParagraph"/>
+        <w:rPr>
+          <w:rFonts w:ascii="Courier New" w:hAnsi="Courier New" w:cs="Courier New"/>
+          <w:sz w:val="18"/>
+          <w:szCs w:val="18"/>
+        </w:rPr>
+      </w:pPr>
+      <w:proofErr w:type="gramStart"/>
+      <w:r>
+        <w:rPr>
+          <w:rFonts w:ascii="Courier New" w:hAnsi="Courier New" w:cs="Courier New"/>
+          <w:sz w:val="18"/>
+          <w:szCs w:val="18"/>
+        </w:rPr>
+        <w:t>set</w:t>
+      </w:r>
+      <w:proofErr w:type="gramEnd"/>
+      <w:r>
+        <w:rPr>
+          <w:rFonts w:ascii="Courier New" w:hAnsi="Courier New" w:cs="Courier New"/>
+          <w:sz w:val="18"/>
+          <w:szCs w:val="18"/>
+        </w:rPr>
+        <w:t xml:space="preserve"> -e # 'e' to stop on error (non zero return from script)</w:t>
+      </w:r>
+    </w:p>
+    <w:p>
+      <w:pPr>
+        <w:pStyle w:val="ListParagraph"/>
+        <w:rPr>
+          <w:rFonts w:ascii="Courier New" w:hAnsi="Courier New" w:cs="Courier New"/>
+          <w:sz w:val="18"/>
+          <w:szCs w:val="18"/>
+        </w:rPr>
+      </w:pPr>
+    </w:p>
+    <w:p>
+      <w:pPr>
+        <w:pStyle w:val="ListParagraph"/>
+        <w:rPr>
+          <w:rFonts w:ascii="Courier New" w:hAnsi="Courier New" w:cs="Courier New"/>
+          <w:sz w:val="18"/>
+          <w:szCs w:val="18"/>
+        </w:rPr>
+      </w:pPr>
+      <w:r>
+        <w:rPr>
+          <w:rFonts w:ascii="Courier New" w:hAnsi="Courier New" w:cs="Courier New"/>
+          <w:sz w:val="18"/>
+          <w:szCs w:val="18"/>
+        </w:rPr>
+        <w:t xml:space="preserve"># NOTE: if you change this file, nomad will not automatically pick it </w:t>
+      </w:r>
+      <w:proofErr w:type="gramStart"/>
+      <w:r>
+        <w:rPr>
+          <w:rFonts w:ascii="Courier New" w:hAnsi="Courier New" w:cs="Courier New"/>
+          <w:sz w:val="18"/>
+          <w:szCs w:val="18"/>
+        </w:rPr>
+        <w:t>up ...</w:t>
+      </w:r>
+      <w:proofErr w:type="gramEnd"/>
+    </w:p>
+    <w:p>
+      <w:pPr>
+        <w:pStyle w:val="ListParagraph"/>
+        <w:rPr>
+          <w:rFonts w:ascii="Courier New" w:hAnsi="Courier New" w:cs="Courier New"/>
+          <w:sz w:val="18"/>
+          <w:szCs w:val="18"/>
+        </w:rPr>
+      </w:pPr>
+      <w:r>
+        <w:rPr>
+          <w:rFonts w:ascii="Courier New" w:hAnsi="Courier New" w:cs="Courier New"/>
+          <w:sz w:val="18"/>
+          <w:szCs w:val="18"/>
+        </w:rPr>
+        <w:t xml:space="preserve">#       </w:t>
+      </w:r>
+      <w:proofErr w:type="gramStart"/>
+      <w:r>
+        <w:rPr>
+          <w:rFonts w:ascii="Courier New" w:hAnsi="Courier New" w:cs="Courier New"/>
+          <w:sz w:val="18"/>
+          <w:szCs w:val="18"/>
+        </w:rPr>
+        <w:t>you</w:t>
+      </w:r>
+      <w:proofErr w:type="gramEnd"/>
+      <w:r>
+        <w:rPr>
+          <w:rFonts w:ascii="Courier New" w:hAnsi="Courier New" w:cs="Courier New"/>
+          <w:sz w:val="18"/>
+          <w:szCs w:val="18"/>
+        </w:rPr>
+        <w:t xml:space="preserve"> have to stop and re-start the </w:t>
+      </w:r>
+      <w:proofErr w:type="spellStart"/>
+      <w:r>
+        <w:rPr>
+          <w:rFonts w:ascii="Courier New" w:hAnsi="Courier New" w:cs="Courier New"/>
+          <w:sz w:val="18"/>
+          <w:szCs w:val="18"/>
+        </w:rPr>
+        <w:t>localstack-sqs</w:t>
+      </w:r>
+      <w:proofErr w:type="spellEnd"/>
+      <w:r>
+        <w:rPr>
+          <w:rFonts w:ascii="Courier New" w:hAnsi="Courier New" w:cs="Courier New"/>
+          <w:sz w:val="18"/>
+          <w:szCs w:val="18"/>
+        </w:rPr>
+        <w:t xml:space="preserve"> Job in nomad GUI.</w:t>
+      </w:r>
+    </w:p>
+    <w:p>
+      <w:pPr>
+        <w:pStyle w:val="ListParagraph"/>
+        <w:rPr>
+          <w:rFonts w:ascii="Courier New" w:hAnsi="Courier New" w:cs="Courier New"/>
+          <w:sz w:val="18"/>
+          <w:szCs w:val="18"/>
+        </w:rPr>
+      </w:pPr>
+    </w:p>
+    <w:p>
+      <w:pPr>
+        <w:pStyle w:val="ListParagraph"/>
+        <w:rPr>
+          <w:rFonts w:ascii="Courier New" w:hAnsi="Courier New" w:cs="Courier New"/>
+          <w:sz w:val="18"/>
+          <w:szCs w:val="18"/>
+        </w:rPr>
+      </w:pPr>
+      <w:proofErr w:type="gramStart"/>
+      <w:r>
+        <w:rPr>
+          <w:rFonts w:ascii="Courier New" w:hAnsi="Courier New" w:cs="Courier New"/>
+          <w:sz w:val="18"/>
+          <w:szCs w:val="18"/>
+        </w:rPr>
+        <w:t>export</w:t>
+      </w:r>
+      <w:proofErr w:type="gramEnd"/>
+      <w:r>
+        <w:rPr>
+          <w:rFonts w:ascii="Courier New" w:hAnsi="Courier New" w:cs="Courier New"/>
+          <w:sz w:val="18"/>
+          <w:szCs w:val="18"/>
+        </w:rPr>
+        <w:t xml:space="preserve"> AWS_DEFAULT_REGION=us-east-1</w:t>
+      </w:r>
+    </w:p>
+    <w:p>
+      <w:pPr>
+        <w:pStyle w:val="ListParagraph"/>
+        <w:rPr>
+          <w:rFonts w:ascii="Courier New" w:hAnsi="Courier New" w:cs="Courier New"/>
+          <w:sz w:val="18"/>
+          <w:szCs w:val="18"/>
+        </w:rPr>
+      </w:pPr>
+      <w:proofErr w:type="spellStart"/>
+      <w:proofErr w:type="gramStart"/>
+      <w:r>
+        <w:rPr>
+          <w:rFonts w:ascii="Courier New" w:hAnsi="Courier New" w:cs="Courier New"/>
+          <w:sz w:val="18"/>
+          <w:szCs w:val="18"/>
+        </w:rPr>
+        <w:t>aws</w:t>
+      </w:r>
+      <w:proofErr w:type="spellEnd"/>
+      <w:proofErr w:type="gramEnd"/>
+      <w:r>
+        <w:rPr>
+          <w:rFonts w:ascii="Courier New" w:hAnsi="Courier New" w:cs="Courier New"/>
+          <w:sz w:val="18"/>
+          <w:szCs w:val="18"/>
+        </w:rPr>
+        <w:t xml:space="preserve"> configure set </w:t>
+      </w:r>
+      <w:proofErr w:type="spellStart"/>
+      <w:r>
+        <w:rPr>
+          <w:rFonts w:ascii="Courier New" w:hAnsi="Courier New" w:cs="Courier New"/>
+          <w:sz w:val="18"/>
+          <w:szCs w:val="18"/>
+        </w:rPr>
+        <w:t>aws_access_key_id</w:t>
+      </w:r>
+      <w:proofErr w:type="spellEnd"/>
+      <w:r>
+        <w:rPr>
+          <w:rFonts w:ascii="Courier New" w:hAnsi="Courier New" w:cs="Courier New"/>
+          <w:sz w:val="18"/>
+          <w:szCs w:val="18"/>
+        </w:rPr>
+        <w:t xml:space="preserve"> test --profile=default</w:t>
+      </w:r>
+    </w:p>
+    <w:p>
+      <w:pPr>
+        <w:pStyle w:val="ListParagraph"/>
+        <w:rPr>
+          <w:rFonts w:ascii="Courier New" w:hAnsi="Courier New" w:cs="Courier New"/>
+          <w:sz w:val="18"/>
+          <w:szCs w:val="18"/>
+        </w:rPr>
+      </w:pPr>
+      <w:proofErr w:type="spellStart"/>
+      <w:proofErr w:type="gramStart"/>
+      <w:r>
+        <w:rPr>
+          <w:rFonts w:ascii="Courier New" w:hAnsi="Courier New" w:cs="Courier New"/>
+          <w:sz w:val="18"/>
+          <w:szCs w:val="18"/>
+        </w:rPr>
+        <w:t>aws</w:t>
+      </w:r>
+      <w:proofErr w:type="spellEnd"/>
+      <w:proofErr w:type="gramEnd"/>
+      <w:r>
+        <w:rPr>
+          <w:rFonts w:ascii="Courier New" w:hAnsi="Courier New" w:cs="Courier New"/>
+          <w:sz w:val="18"/>
+          <w:szCs w:val="18"/>
+        </w:rPr>
+        <w:t xml:space="preserve"> configure set </w:t>
+      </w:r>
+      <w:proofErr w:type="spellStart"/>
+      <w:r>
+        <w:rPr>
+          <w:rFonts w:ascii="Courier New" w:hAnsi="Courier New" w:cs="Courier New"/>
+          <w:sz w:val="18"/>
+          <w:szCs w:val="18"/>
+        </w:rPr>
+        <w:t>aws_secret_access_key</w:t>
+      </w:r>
+      <w:proofErr w:type="spellEnd"/>
+      <w:r>
+        <w:rPr>
+          <w:rFonts w:ascii="Courier New" w:hAnsi="Courier New" w:cs="Courier New"/>
+          <w:sz w:val="18"/>
+          <w:szCs w:val="18"/>
+        </w:rPr>
+        <w:t xml:space="preserve"> test --profile=default</w:t>
+      </w:r>
+    </w:p>
+    <w:p>
+      <w:pPr>
+        <w:pStyle w:val="ListParagraph"/>
+        <w:rPr>
+          <w:rFonts w:ascii="Courier New" w:hAnsi="Courier New" w:cs="Courier New"/>
+          <w:sz w:val="18"/>
+          <w:szCs w:val="18"/>
+        </w:rPr>
+      </w:pPr>
+      <w:r>
+        <w:rPr>
+          <w:rFonts w:ascii="Courier New" w:hAnsi="Courier New" w:cs="Courier New"/>
+          <w:sz w:val="18"/>
+          <w:szCs w:val="18"/>
+        </w:rPr>
+        <w:t xml:space="preserve"> </w:t>
       </w:r>
     </w:p>
     <w:p>
@@ -5207,6 +5243,116 @@
           <w:sz w:val="18"/>
           <w:szCs w:val="18"/>
         </w:rPr>
+        <w:t xml:space="preserve"> -n "Waiting for 15 seconds"</w:t>
+      </w:r>
+    </w:p>
+    <w:p>
+      <w:pPr>
+        <w:pStyle w:val="ListParagraph"/>
+        <w:rPr>
+          <w:rFonts w:ascii="Courier New" w:hAnsi="Courier New" w:cs="Courier New"/>
+          <w:sz w:val="18"/>
+          <w:szCs w:val="18"/>
+        </w:rPr>
+      </w:pPr>
+      <w:r>
+        <w:rPr>
+          <w:rFonts w:ascii="Courier New" w:hAnsi="Courier New" w:cs="Courier New"/>
+          <w:sz w:val="18"/>
+          <w:szCs w:val="18"/>
+        </w:rPr>
+        <w:t xml:space="preserve"># give </w:t>
+      </w:r>
+      <w:proofErr w:type="spellStart"/>
+      <w:r>
+        <w:rPr>
+          <w:rFonts w:ascii="Courier New" w:hAnsi="Courier New" w:cs="Courier New"/>
+          <w:sz w:val="18"/>
+          <w:szCs w:val="18"/>
+        </w:rPr>
+        <w:t>localstack</w:t>
+      </w:r>
+      <w:proofErr w:type="spellEnd"/>
+      <w:r>
+        <w:rPr>
+          <w:rFonts w:ascii="Courier New" w:hAnsi="Courier New" w:cs="Courier New"/>
+          <w:sz w:val="18"/>
+          <w:szCs w:val="18"/>
+        </w:rPr>
+        <w:t xml:space="preserve"> SQS a chance to get past initial </w:t>
+      </w:r>
+      <w:proofErr w:type="spellStart"/>
+      <w:r>
+        <w:rPr>
+          <w:rFonts w:ascii="Courier New" w:hAnsi="Courier New" w:cs="Courier New"/>
+          <w:sz w:val="18"/>
+          <w:szCs w:val="18"/>
+        </w:rPr>
+        <w:t>startup</w:t>
+      </w:r>
+      <w:proofErr w:type="spellEnd"/>
+      <w:r>
+        <w:rPr>
+          <w:rFonts w:ascii="Courier New" w:hAnsi="Courier New" w:cs="Courier New"/>
+          <w:sz w:val="18"/>
+          <w:szCs w:val="18"/>
+        </w:rPr>
+        <w:t xml:space="preserve"> before requesting it to make new queues</w:t>
+      </w:r>
+    </w:p>
+    <w:p>
+      <w:pPr>
+        <w:pStyle w:val="ListParagraph"/>
+        <w:rPr>
+          <w:rFonts w:ascii="Courier New" w:hAnsi="Courier New" w:cs="Courier New"/>
+          <w:sz w:val="18"/>
+          <w:szCs w:val="18"/>
+        </w:rPr>
+      </w:pPr>
+      <w:proofErr w:type="gramStart"/>
+      <w:r>
+        <w:rPr>
+          <w:rFonts w:ascii="Courier New" w:hAnsi="Courier New" w:cs="Courier New"/>
+          <w:sz w:val="18"/>
+          <w:szCs w:val="18"/>
+        </w:rPr>
+        <w:t>sleep</w:t>
+      </w:r>
+      <w:proofErr w:type="gramEnd"/>
+      <w:r>
+        <w:rPr>
+          <w:rFonts w:ascii="Courier New" w:hAnsi="Courier New" w:cs="Courier New"/>
+          <w:sz w:val="18"/>
+          <w:szCs w:val="18"/>
+        </w:rPr>
+        <w:t xml:space="preserve"> 15</w:t>
+      </w:r>
+    </w:p>
+    <w:p>
+      <w:pPr>
+        <w:pStyle w:val="ListParagraph"/>
+        <w:rPr>
+          <w:rFonts w:ascii="Courier New" w:hAnsi="Courier New" w:cs="Courier New"/>
+          <w:sz w:val="18"/>
+          <w:szCs w:val="18"/>
+        </w:rPr>
+      </w:pPr>
+      <w:proofErr w:type="gramStart"/>
+      <w:r>
+        <w:rPr>
+          <w:rFonts w:ascii="Courier New" w:hAnsi="Courier New" w:cs="Courier New"/>
+          <w:sz w:val="18"/>
+          <w:szCs w:val="18"/>
+        </w:rPr>
+        <w:t>echo</w:t>
+      </w:r>
+      <w:proofErr w:type="gramEnd"/>
+      <w:r>
+        <w:rPr>
+          <w:rFonts w:ascii="Courier New" w:hAnsi="Courier New" w:cs="Courier New"/>
+          <w:sz w:val="18"/>
+          <w:szCs w:val="18"/>
+        </w:rPr>
         <w:t xml:space="preserve"> ""</w:t>
       </w:r>
     </w:p>
@@ -5679,6 +5825,42 @@
         </w:rPr>
         <w:t xml:space="preserve">    </w:t>
       </w:r>
+      <w:proofErr w:type="gramStart"/>
+      <w:r>
+        <w:rPr>
+          <w:rFonts w:ascii="Courier New" w:hAnsi="Courier New" w:cs="Courier New"/>
+          <w:sz w:val="18"/>
+          <w:szCs w:val="18"/>
+        </w:rPr>
+        <w:t>result=</w:t>
+      </w:r>
+      <w:proofErr w:type="gramEnd"/>
+      <w:r>
+        <w:rPr>
+          <w:rFonts w:ascii="Courier New" w:hAnsi="Courier New" w:cs="Courier New"/>
+          <w:sz w:val="18"/>
+          <w:szCs w:val="18"/>
+        </w:rPr>
+        <w:t>0</w:t>
+      </w:r>
+    </w:p>
+    <w:p>
+      <w:pPr>
+        <w:pStyle w:val="ListParagraph"/>
+        <w:rPr>
+          <w:rFonts w:ascii="Courier New" w:hAnsi="Courier New" w:cs="Courier New"/>
+          <w:sz w:val="18"/>
+          <w:szCs w:val="18"/>
+        </w:rPr>
+      </w:pPr>
+      <w:r>
+        <w:rPr>
+          <w:rFonts w:ascii="Courier New" w:hAnsi="Courier New" w:cs="Courier New"/>
+          <w:sz w:val="18"/>
+          <w:szCs w:val="18"/>
+        </w:rPr>
+        <w:t xml:space="preserve">    </w:t>
+      </w:r>
       <w:proofErr w:type="spellStart"/>
       <w:proofErr w:type="gramStart"/>
       <w:r>
@@ -5751,18 +5933,98 @@
           <w:sz w:val="18"/>
           <w:szCs w:val="18"/>
         </w:rPr>
-        <w:t>-service-events</w:t>
-      </w:r>
-    </w:p>
-    <w:p>
-      <w:pPr>
-        <w:pStyle w:val="ListParagraph"/>
-        <w:rPr>
-          <w:rFonts w:ascii="Courier New" w:hAnsi="Courier New" w:cs="Courier New"/>
-          <w:sz w:val="18"/>
-          <w:szCs w:val="18"/>
-        </w:rPr>
-      </w:pPr>
+        <w:t>-service-events || result=$?</w:t>
+      </w:r>
+    </w:p>
+    <w:p>
+      <w:pPr>
+        <w:pStyle w:val="ListParagraph"/>
+        <w:rPr>
+          <w:rFonts w:ascii="Courier New" w:hAnsi="Courier New" w:cs="Courier New"/>
+          <w:sz w:val="18"/>
+          <w:szCs w:val="18"/>
+        </w:rPr>
+      </w:pPr>
+      <w:r>
+        <w:rPr>
+          <w:rFonts w:ascii="Courier New" w:hAnsi="Courier New" w:cs="Courier New"/>
+          <w:sz w:val="18"/>
+          <w:szCs w:val="18"/>
+        </w:rPr>
+        <w:t xml:space="preserve">    </w:t>
+      </w:r>
+      <w:proofErr w:type="gramStart"/>
+      <w:r>
+        <w:rPr>
+          <w:rFonts w:ascii="Courier New" w:hAnsi="Courier New" w:cs="Courier New"/>
+          <w:sz w:val="18"/>
+          <w:szCs w:val="18"/>
+        </w:rPr>
+        <w:t>if</w:t>
+      </w:r>
+      <w:proofErr w:type="gramEnd"/>
+      <w:r>
+        <w:rPr>
+          <w:rFonts w:ascii="Courier New" w:hAnsi="Courier New" w:cs="Courier New"/>
+          <w:sz w:val="18"/>
+          <w:szCs w:val="18"/>
+        </w:rPr>
+        <w:t xml:space="preserve"> [[ $result -ne 0 ]]; then</w:t>
+      </w:r>
+    </w:p>
+    <w:p>
+      <w:pPr>
+        <w:pStyle w:val="ListParagraph"/>
+        <w:rPr>
+          <w:rFonts w:ascii="Courier New" w:hAnsi="Courier New" w:cs="Courier New"/>
+          <w:sz w:val="18"/>
+          <w:szCs w:val="18"/>
+        </w:rPr>
+      </w:pPr>
+      <w:r>
+        <w:rPr>
+          <w:rFonts w:ascii="Courier New" w:hAnsi="Courier New" w:cs="Courier New"/>
+          <w:sz w:val="18"/>
+          <w:szCs w:val="18"/>
+        </w:rPr>
+        <w:t xml:space="preserve">        </w:t>
+      </w:r>
+      <w:proofErr w:type="gramStart"/>
+      <w:r>
+        <w:rPr>
+          <w:rFonts w:ascii="Courier New" w:hAnsi="Courier New" w:cs="Courier New"/>
+          <w:sz w:val="18"/>
+          <w:szCs w:val="18"/>
+        </w:rPr>
+        <w:t>exit</w:t>
+      </w:r>
+      <w:proofErr w:type="gramEnd"/>
+      <w:r>
+        <w:rPr>
+          <w:rFonts w:ascii="Courier New" w:hAnsi="Courier New" w:cs="Courier New"/>
+          <w:sz w:val="18"/>
+          <w:szCs w:val="18"/>
+        </w:rPr>
+        <w:t xml:space="preserve"> 10</w:t>
+      </w:r>
+    </w:p>
+    <w:p>
+      <w:pPr>
+        <w:pStyle w:val="ListParagraph"/>
+        <w:rPr>
+          <w:rFonts w:ascii="Courier New" w:hAnsi="Courier New" w:cs="Courier New"/>
+          <w:sz w:val="18"/>
+          <w:szCs w:val="18"/>
+        </w:rPr>
+      </w:pPr>
+      <w:r>
+        <w:rPr>
+          <w:rFonts w:ascii="Courier New" w:hAnsi="Courier New" w:cs="Courier New"/>
+          <w:sz w:val="18"/>
+          <w:szCs w:val="18"/>
+        </w:rPr>
+        <w:t xml:space="preserve">    </w:t>
+      </w:r>
       <w:proofErr w:type="gramStart"/>
       <w:r>
         <w:rPr>
@@ -5783,6 +6045,26 @@
           <w:szCs w:val="18"/>
         </w:rPr>
       </w:pPr>
+      <w:proofErr w:type="gramStart"/>
+      <w:r>
+        <w:rPr>
+          <w:rFonts w:ascii="Courier New" w:hAnsi="Courier New" w:cs="Courier New"/>
+          <w:sz w:val="18"/>
+          <w:szCs w:val="18"/>
+        </w:rPr>
+        <w:t>fi</w:t>
+      </w:r>
+      <w:proofErr w:type="gramEnd"/>
+    </w:p>
+    <w:p>
+      <w:pPr>
+        <w:pStyle w:val="ListParagraph"/>
+        <w:rPr>
+          <w:rFonts w:ascii="Courier New" w:hAnsi="Courier New" w:cs="Courier New"/>
+          <w:sz w:val="18"/>
+          <w:szCs w:val="18"/>
+        </w:rPr>
+      </w:pPr>
     </w:p>
     <w:p>
       <w:pPr>
@@ -6032,322 +6314,6 @@
           <w:szCs w:val="18"/>
         </w:rPr>
         <w:t xml:space="preserve"> create-queue --queue-name develop-inbound-service-events</w:t>
-      </w:r>
-    </w:p>
-    <w:p>
-      <w:pPr>
-        <w:pStyle w:val="ListParagraph"/>
-        <w:rPr>
-          <w:rFonts w:ascii="Courier New" w:hAnsi="Courier New" w:cs="Courier New"/>
-          <w:sz w:val="18"/>
-          <w:szCs w:val="18"/>
-        </w:rPr>
-      </w:pPr>
-      <w:proofErr w:type="gramStart"/>
-      <w:r>
-        <w:rPr>
-          <w:rFonts w:ascii="Courier New" w:hAnsi="Courier New" w:cs="Courier New"/>
-          <w:sz w:val="18"/>
-          <w:szCs w:val="18"/>
-        </w:rPr>
-        <w:t>fi</w:t>
-      </w:r>
-      <w:proofErr w:type="gramEnd"/>
-    </w:p>
-    <w:p>
-      <w:pPr>
-        <w:pStyle w:val="ListParagraph"/>
-        <w:rPr>
-          <w:rFonts w:ascii="Courier New" w:hAnsi="Courier New" w:cs="Courier New"/>
-          <w:sz w:val="18"/>
-          <w:szCs w:val="18"/>
-        </w:rPr>
-      </w:pPr>
-    </w:p>
-    <w:p>
-      <w:pPr>
-        <w:pStyle w:val="ListParagraph"/>
-        <w:rPr>
-          <w:rFonts w:ascii="Courier New" w:hAnsi="Courier New" w:cs="Courier New"/>
-          <w:sz w:val="18"/>
-          <w:szCs w:val="18"/>
-        </w:rPr>
-      </w:pPr>
-      <w:proofErr w:type="gramStart"/>
-      <w:r>
-        <w:rPr>
-          <w:rFonts w:ascii="Courier New" w:hAnsi="Courier New" w:cs="Courier New"/>
-          <w:sz w:val="18"/>
-          <w:szCs w:val="18"/>
-        </w:rPr>
-        <w:t>result=</w:t>
-      </w:r>
-      <w:proofErr w:type="gramEnd"/>
-      <w:r>
-        <w:rPr>
-          <w:rFonts w:ascii="Courier New" w:hAnsi="Courier New" w:cs="Courier New"/>
-          <w:sz w:val="18"/>
-          <w:szCs w:val="18"/>
-        </w:rPr>
-        <w:t>0</w:t>
-      </w:r>
-    </w:p>
-    <w:p>
-      <w:pPr>
-        <w:pStyle w:val="ListParagraph"/>
-        <w:rPr>
-          <w:rFonts w:ascii="Courier New" w:hAnsi="Courier New" w:cs="Courier New"/>
-          <w:sz w:val="18"/>
-          <w:szCs w:val="18"/>
-        </w:rPr>
-      </w:pPr>
-      <w:proofErr w:type="spellStart"/>
-      <w:proofErr w:type="gramStart"/>
-      <w:r>
-        <w:rPr>
-          <w:rFonts w:ascii="Courier New" w:hAnsi="Courier New" w:cs="Courier New"/>
-          <w:sz w:val="18"/>
-          <w:szCs w:val="18"/>
-        </w:rPr>
-        <w:t>aws</w:t>
-      </w:r>
-      <w:proofErr w:type="spellEnd"/>
-      <w:proofErr w:type="gramEnd"/>
-      <w:r>
-        <w:rPr>
-          <w:rFonts w:ascii="Courier New" w:hAnsi="Courier New" w:cs="Courier New"/>
-          <w:sz w:val="18"/>
-          <w:szCs w:val="18"/>
-        </w:rPr>
-        <w:t xml:space="preserve"> --endpoint-</w:t>
-      </w:r>
-      <w:proofErr w:type="spellStart"/>
-      <w:r>
-        <w:rPr>
-          <w:rFonts w:ascii="Courier New" w:hAnsi="Courier New" w:cs="Courier New"/>
-          <w:sz w:val="18"/>
-          <w:szCs w:val="18"/>
-        </w:rPr>
-        <w:t>url</w:t>
-      </w:r>
-      <w:proofErr w:type="spellEnd"/>
-      <w:r>
-        <w:rPr>
-          <w:rFonts w:ascii="Courier New" w:hAnsi="Courier New" w:cs="Courier New"/>
-          <w:sz w:val="18"/>
-          <w:szCs w:val="18"/>
-        </w:rPr>
-        <w:t xml:space="preserve">=http://192.168.124.162:4566 </w:t>
-      </w:r>
-      <w:proofErr w:type="spellStart"/>
-      <w:r>
-        <w:rPr>
-          <w:rFonts w:ascii="Courier New" w:hAnsi="Courier New" w:cs="Courier New"/>
-          <w:sz w:val="18"/>
-          <w:szCs w:val="18"/>
-        </w:rPr>
-        <w:t>sqs</w:t>
-      </w:r>
-      <w:proofErr w:type="spellEnd"/>
-      <w:r>
-        <w:rPr>
-          <w:rFonts w:ascii="Courier New" w:hAnsi="Courier New" w:cs="Courier New"/>
-          <w:sz w:val="18"/>
-          <w:szCs w:val="18"/>
-        </w:rPr>
-        <w:t xml:space="preserve"> get-queue-attributes --queue-</w:t>
-      </w:r>
-      <w:proofErr w:type="spellStart"/>
-      <w:r>
-        <w:rPr>
-          <w:rFonts w:ascii="Courier New" w:hAnsi="Courier New" w:cs="Courier New"/>
-          <w:sz w:val="18"/>
-          <w:szCs w:val="18"/>
-        </w:rPr>
-        <w:t>url</w:t>
-      </w:r>
-      <w:proofErr w:type="spellEnd"/>
-      <w:r>
-        <w:rPr>
-          <w:rFonts w:ascii="Courier New" w:hAnsi="Courier New" w:cs="Courier New"/>
-          <w:sz w:val="18"/>
-          <w:szCs w:val="18"/>
-        </w:rPr>
-        <w:t xml:space="preserve"> http://192.168.124.162:4566/000000000000/develop-deadletter-deployer-messages --attribute-names </w:t>
-      </w:r>
-      <w:proofErr w:type="spellStart"/>
-      <w:r>
-        <w:rPr>
-          <w:rFonts w:ascii="Courier New" w:hAnsi="Courier New" w:cs="Courier New"/>
-          <w:sz w:val="18"/>
-          <w:szCs w:val="18"/>
-        </w:rPr>
-        <w:t>CreatedTimestamp</w:t>
-      </w:r>
-      <w:proofErr w:type="spellEnd"/>
-      <w:r>
-        <w:rPr>
-          <w:rFonts w:ascii="Courier New" w:hAnsi="Courier New" w:cs="Courier New"/>
-          <w:sz w:val="18"/>
-          <w:szCs w:val="18"/>
-        </w:rPr>
-        <w:t xml:space="preserve"> --region us-east-1 || result=$?</w:t>
-      </w:r>
-    </w:p>
-    <w:p>
-      <w:pPr>
-        <w:pStyle w:val="ListParagraph"/>
-        <w:rPr>
-          <w:rFonts w:ascii="Courier New" w:hAnsi="Courier New" w:cs="Courier New"/>
-          <w:sz w:val="18"/>
-          <w:szCs w:val="18"/>
-        </w:rPr>
-      </w:pPr>
-      <w:proofErr w:type="gramStart"/>
-      <w:r>
-        <w:rPr>
-          <w:rFonts w:ascii="Courier New" w:hAnsi="Courier New" w:cs="Courier New"/>
-          <w:sz w:val="18"/>
-          <w:szCs w:val="18"/>
-        </w:rPr>
-        <w:t>if</w:t>
-      </w:r>
-      <w:proofErr w:type="gramEnd"/>
-      <w:r>
-        <w:rPr>
-          <w:rFonts w:ascii="Courier New" w:hAnsi="Courier New" w:cs="Courier New"/>
-          <w:sz w:val="18"/>
-          <w:szCs w:val="18"/>
-        </w:rPr>
-        <w:t xml:space="preserve"> [[ $result -ne 0 ]]; then</w:t>
-      </w:r>
-    </w:p>
-    <w:p>
-      <w:pPr>
-        <w:pStyle w:val="ListParagraph"/>
-        <w:rPr>
-          <w:rFonts w:ascii="Courier New" w:hAnsi="Courier New" w:cs="Courier New"/>
-          <w:sz w:val="18"/>
-          <w:szCs w:val="18"/>
-        </w:rPr>
-      </w:pPr>
-      <w:r>
-        <w:rPr>
-          <w:rFonts w:ascii="Courier New" w:hAnsi="Courier New" w:cs="Courier New"/>
-          <w:sz w:val="18"/>
-          <w:szCs w:val="18"/>
-        </w:rPr>
-        <w:t xml:space="preserve">    # create queue that does not exist</w:t>
-      </w:r>
-    </w:p>
-    <w:p>
-      <w:pPr>
-        <w:pStyle w:val="ListParagraph"/>
-        <w:rPr>
-          <w:rFonts w:ascii="Courier New" w:hAnsi="Courier New" w:cs="Courier New"/>
-          <w:sz w:val="18"/>
-          <w:szCs w:val="18"/>
-        </w:rPr>
-      </w:pPr>
-      <w:r>
-        <w:rPr>
-          <w:rFonts w:ascii="Courier New" w:hAnsi="Courier New" w:cs="Courier New"/>
-          <w:sz w:val="18"/>
-          <w:szCs w:val="18"/>
-        </w:rPr>
-        <w:t xml:space="preserve">    </w:t>
-      </w:r>
-      <w:proofErr w:type="spellStart"/>
-      <w:proofErr w:type="gramStart"/>
-      <w:r>
-        <w:rPr>
-          <w:rFonts w:ascii="Courier New" w:hAnsi="Courier New" w:cs="Courier New"/>
-          <w:sz w:val="18"/>
-          <w:szCs w:val="18"/>
-        </w:rPr>
-        <w:t>aws</w:t>
-      </w:r>
-      <w:proofErr w:type="spellEnd"/>
-      <w:proofErr w:type="gramEnd"/>
-      <w:r>
-        <w:rPr>
-          <w:rFonts w:ascii="Courier New" w:hAnsi="Courier New" w:cs="Courier New"/>
-          <w:sz w:val="18"/>
-          <w:szCs w:val="18"/>
-        </w:rPr>
-        <w:t xml:space="preserve"> --endpoint-</w:t>
-      </w:r>
-      <w:proofErr w:type="spellStart"/>
-      <w:r>
-        <w:rPr>
-          <w:rFonts w:ascii="Courier New" w:hAnsi="Courier New" w:cs="Courier New"/>
-          <w:sz w:val="18"/>
-          <w:szCs w:val="18"/>
-        </w:rPr>
-        <w:t>url</w:t>
-      </w:r>
-      <w:proofErr w:type="spellEnd"/>
-      <w:r>
-        <w:rPr>
-          <w:rFonts w:ascii="Courier New" w:hAnsi="Courier New" w:cs="Courier New"/>
-          <w:sz w:val="18"/>
-          <w:szCs w:val="18"/>
-        </w:rPr>
-        <w:t xml:space="preserve">=http://192.168.124.162:4566 </w:t>
-      </w:r>
-      <w:proofErr w:type="spellStart"/>
-      <w:r>
-        <w:rPr>
-          <w:rFonts w:ascii="Courier New" w:hAnsi="Courier New" w:cs="Courier New"/>
-          <w:sz w:val="18"/>
-          <w:szCs w:val="18"/>
-        </w:rPr>
-        <w:t>sqs</w:t>
-      </w:r>
-      <w:proofErr w:type="spellEnd"/>
-      <w:r>
-        <w:rPr>
-          <w:rFonts w:ascii="Courier New" w:hAnsi="Courier New" w:cs="Courier New"/>
-          <w:sz w:val="18"/>
-          <w:szCs w:val="18"/>
-        </w:rPr>
-        <w:t xml:space="preserve"> create-queue --queue-name develop-</w:t>
-      </w:r>
-      <w:proofErr w:type="spellStart"/>
-      <w:r>
-        <w:rPr>
-          <w:rFonts w:ascii="Courier New" w:hAnsi="Courier New" w:cs="Courier New"/>
-          <w:sz w:val="18"/>
-          <w:szCs w:val="18"/>
-        </w:rPr>
-        <w:t>deadletter</w:t>
-      </w:r>
-      <w:proofErr w:type="spellEnd"/>
-      <w:r>
-        <w:rPr>
-          <w:rFonts w:ascii="Courier New" w:hAnsi="Courier New" w:cs="Courier New"/>
-          <w:sz w:val="18"/>
-          <w:szCs w:val="18"/>
-        </w:rPr>
-        <w:t>-</w:t>
-      </w:r>
-      <w:proofErr w:type="spellStart"/>
-      <w:r>
-        <w:rPr>
-          <w:rFonts w:ascii="Courier New" w:hAnsi="Courier New" w:cs="Courier New"/>
-          <w:sz w:val="18"/>
-          <w:szCs w:val="18"/>
-        </w:rPr>
-        <w:t>deployer</w:t>
-      </w:r>
-      <w:proofErr w:type="spellEnd"/>
-      <w:r>
-        <w:rPr>
-          <w:rFonts w:ascii="Courier New" w:hAnsi="Courier New" w:cs="Courier New"/>
-          <w:sz w:val="18"/>
-          <w:szCs w:val="18"/>
-        </w:rPr>
-        <w:t>-messages</w:t>
       </w:r>
     </w:p>
     <w:p>
@@ -6490,6 +6456,322 @@
           <w:sz w:val="18"/>
           <w:szCs w:val="18"/>
         </w:rPr>
+        <w:t xml:space="preserve"> http://192.168.124.162:4566/000000000000/develop-deadletter-deployer-messages --attribute-names </w:t>
+      </w:r>
+      <w:proofErr w:type="spellStart"/>
+      <w:r>
+        <w:rPr>
+          <w:rFonts w:ascii="Courier New" w:hAnsi="Courier New" w:cs="Courier New"/>
+          <w:sz w:val="18"/>
+          <w:szCs w:val="18"/>
+        </w:rPr>
+        <w:t>CreatedTimestamp</w:t>
+      </w:r>
+      <w:proofErr w:type="spellEnd"/>
+      <w:r>
+        <w:rPr>
+          <w:rFonts w:ascii="Courier New" w:hAnsi="Courier New" w:cs="Courier New"/>
+          <w:sz w:val="18"/>
+          <w:szCs w:val="18"/>
+        </w:rPr>
+        <w:t xml:space="preserve"> --region us-east-1 || result=$?</w:t>
+      </w:r>
+    </w:p>
+    <w:p>
+      <w:pPr>
+        <w:pStyle w:val="ListParagraph"/>
+        <w:rPr>
+          <w:rFonts w:ascii="Courier New" w:hAnsi="Courier New" w:cs="Courier New"/>
+          <w:sz w:val="18"/>
+          <w:szCs w:val="18"/>
+        </w:rPr>
+      </w:pPr>
+      <w:proofErr w:type="gramStart"/>
+      <w:r>
+        <w:rPr>
+          <w:rFonts w:ascii="Courier New" w:hAnsi="Courier New" w:cs="Courier New"/>
+          <w:sz w:val="18"/>
+          <w:szCs w:val="18"/>
+        </w:rPr>
+        <w:t>if</w:t>
+      </w:r>
+      <w:proofErr w:type="gramEnd"/>
+      <w:r>
+        <w:rPr>
+          <w:rFonts w:ascii="Courier New" w:hAnsi="Courier New" w:cs="Courier New"/>
+          <w:sz w:val="18"/>
+          <w:szCs w:val="18"/>
+        </w:rPr>
+        <w:t xml:space="preserve"> [[ $result -ne 0 ]]; then</w:t>
+      </w:r>
+    </w:p>
+    <w:p>
+      <w:pPr>
+        <w:pStyle w:val="ListParagraph"/>
+        <w:rPr>
+          <w:rFonts w:ascii="Courier New" w:hAnsi="Courier New" w:cs="Courier New"/>
+          <w:sz w:val="18"/>
+          <w:szCs w:val="18"/>
+        </w:rPr>
+      </w:pPr>
+      <w:r>
+        <w:rPr>
+          <w:rFonts w:ascii="Courier New" w:hAnsi="Courier New" w:cs="Courier New"/>
+          <w:sz w:val="18"/>
+          <w:szCs w:val="18"/>
+        </w:rPr>
+        <w:t xml:space="preserve">    # create queue that does not exist</w:t>
+      </w:r>
+    </w:p>
+    <w:p>
+      <w:pPr>
+        <w:pStyle w:val="ListParagraph"/>
+        <w:rPr>
+          <w:rFonts w:ascii="Courier New" w:hAnsi="Courier New" w:cs="Courier New"/>
+          <w:sz w:val="18"/>
+          <w:szCs w:val="18"/>
+        </w:rPr>
+      </w:pPr>
+      <w:r>
+        <w:rPr>
+          <w:rFonts w:ascii="Courier New" w:hAnsi="Courier New" w:cs="Courier New"/>
+          <w:sz w:val="18"/>
+          <w:szCs w:val="18"/>
+        </w:rPr>
+        <w:t xml:space="preserve">    </w:t>
+      </w:r>
+      <w:proofErr w:type="spellStart"/>
+      <w:proofErr w:type="gramStart"/>
+      <w:r>
+        <w:rPr>
+          <w:rFonts w:ascii="Courier New" w:hAnsi="Courier New" w:cs="Courier New"/>
+          <w:sz w:val="18"/>
+          <w:szCs w:val="18"/>
+        </w:rPr>
+        <w:t>aws</w:t>
+      </w:r>
+      <w:proofErr w:type="spellEnd"/>
+      <w:proofErr w:type="gramEnd"/>
+      <w:r>
+        <w:rPr>
+          <w:rFonts w:ascii="Courier New" w:hAnsi="Courier New" w:cs="Courier New"/>
+          <w:sz w:val="18"/>
+          <w:szCs w:val="18"/>
+        </w:rPr>
+        <w:t xml:space="preserve"> --endpoint-</w:t>
+      </w:r>
+      <w:proofErr w:type="spellStart"/>
+      <w:r>
+        <w:rPr>
+          <w:rFonts w:ascii="Courier New" w:hAnsi="Courier New" w:cs="Courier New"/>
+          <w:sz w:val="18"/>
+          <w:szCs w:val="18"/>
+        </w:rPr>
+        <w:t>url</w:t>
+      </w:r>
+      <w:proofErr w:type="spellEnd"/>
+      <w:r>
+        <w:rPr>
+          <w:rFonts w:ascii="Courier New" w:hAnsi="Courier New" w:cs="Courier New"/>
+          <w:sz w:val="18"/>
+          <w:szCs w:val="18"/>
+        </w:rPr>
+        <w:t xml:space="preserve">=http://192.168.124.162:4566 </w:t>
+      </w:r>
+      <w:proofErr w:type="spellStart"/>
+      <w:r>
+        <w:rPr>
+          <w:rFonts w:ascii="Courier New" w:hAnsi="Courier New" w:cs="Courier New"/>
+          <w:sz w:val="18"/>
+          <w:szCs w:val="18"/>
+        </w:rPr>
+        <w:t>sqs</w:t>
+      </w:r>
+      <w:proofErr w:type="spellEnd"/>
+      <w:r>
+        <w:rPr>
+          <w:rFonts w:ascii="Courier New" w:hAnsi="Courier New" w:cs="Courier New"/>
+          <w:sz w:val="18"/>
+          <w:szCs w:val="18"/>
+        </w:rPr>
+        <w:t xml:space="preserve"> create-queue --queue-name develop-</w:t>
+      </w:r>
+      <w:proofErr w:type="spellStart"/>
+      <w:r>
+        <w:rPr>
+          <w:rFonts w:ascii="Courier New" w:hAnsi="Courier New" w:cs="Courier New"/>
+          <w:sz w:val="18"/>
+          <w:szCs w:val="18"/>
+        </w:rPr>
+        <w:t>deadletter</w:t>
+      </w:r>
+      <w:proofErr w:type="spellEnd"/>
+      <w:r>
+        <w:rPr>
+          <w:rFonts w:ascii="Courier New" w:hAnsi="Courier New" w:cs="Courier New"/>
+          <w:sz w:val="18"/>
+          <w:szCs w:val="18"/>
+        </w:rPr>
+        <w:t>-</w:t>
+      </w:r>
+      <w:proofErr w:type="spellStart"/>
+      <w:r>
+        <w:rPr>
+          <w:rFonts w:ascii="Courier New" w:hAnsi="Courier New" w:cs="Courier New"/>
+          <w:sz w:val="18"/>
+          <w:szCs w:val="18"/>
+        </w:rPr>
+        <w:t>deployer</w:t>
+      </w:r>
+      <w:proofErr w:type="spellEnd"/>
+      <w:r>
+        <w:rPr>
+          <w:rFonts w:ascii="Courier New" w:hAnsi="Courier New" w:cs="Courier New"/>
+          <w:sz w:val="18"/>
+          <w:szCs w:val="18"/>
+        </w:rPr>
+        <w:t>-messages</w:t>
+      </w:r>
+    </w:p>
+    <w:p>
+      <w:pPr>
+        <w:pStyle w:val="ListParagraph"/>
+        <w:rPr>
+          <w:rFonts w:ascii="Courier New" w:hAnsi="Courier New" w:cs="Courier New"/>
+          <w:sz w:val="18"/>
+          <w:szCs w:val="18"/>
+        </w:rPr>
+      </w:pPr>
+      <w:proofErr w:type="gramStart"/>
+      <w:r>
+        <w:rPr>
+          <w:rFonts w:ascii="Courier New" w:hAnsi="Courier New" w:cs="Courier New"/>
+          <w:sz w:val="18"/>
+          <w:szCs w:val="18"/>
+        </w:rPr>
+        <w:t>fi</w:t>
+      </w:r>
+      <w:proofErr w:type="gramEnd"/>
+    </w:p>
+    <w:p>
+      <w:pPr>
+        <w:pStyle w:val="ListParagraph"/>
+        <w:rPr>
+          <w:rFonts w:ascii="Courier New" w:hAnsi="Courier New" w:cs="Courier New"/>
+          <w:sz w:val="18"/>
+          <w:szCs w:val="18"/>
+        </w:rPr>
+      </w:pPr>
+    </w:p>
+    <w:p>
+      <w:pPr>
+        <w:pStyle w:val="ListParagraph"/>
+        <w:rPr>
+          <w:rFonts w:ascii="Courier New" w:hAnsi="Courier New" w:cs="Courier New"/>
+          <w:sz w:val="18"/>
+          <w:szCs w:val="18"/>
+        </w:rPr>
+      </w:pPr>
+      <w:proofErr w:type="gramStart"/>
+      <w:r>
+        <w:rPr>
+          <w:rFonts w:ascii="Courier New" w:hAnsi="Courier New" w:cs="Courier New"/>
+          <w:sz w:val="18"/>
+          <w:szCs w:val="18"/>
+        </w:rPr>
+        <w:t>result=</w:t>
+      </w:r>
+      <w:proofErr w:type="gramEnd"/>
+      <w:r>
+        <w:rPr>
+          <w:rFonts w:ascii="Courier New" w:hAnsi="Courier New" w:cs="Courier New"/>
+          <w:sz w:val="18"/>
+          <w:szCs w:val="18"/>
+        </w:rPr>
+        <w:t>0</w:t>
+      </w:r>
+    </w:p>
+    <w:p>
+      <w:pPr>
+        <w:pStyle w:val="ListParagraph"/>
+        <w:rPr>
+          <w:rFonts w:ascii="Courier New" w:hAnsi="Courier New" w:cs="Courier New"/>
+          <w:sz w:val="18"/>
+          <w:szCs w:val="18"/>
+        </w:rPr>
+      </w:pPr>
+      <w:proofErr w:type="spellStart"/>
+      <w:proofErr w:type="gramStart"/>
+      <w:r>
+        <w:rPr>
+          <w:rFonts w:ascii="Courier New" w:hAnsi="Courier New" w:cs="Courier New"/>
+          <w:sz w:val="18"/>
+          <w:szCs w:val="18"/>
+        </w:rPr>
+        <w:t>aws</w:t>
+      </w:r>
+      <w:proofErr w:type="spellEnd"/>
+      <w:proofErr w:type="gramEnd"/>
+      <w:r>
+        <w:rPr>
+          <w:rFonts w:ascii="Courier New" w:hAnsi="Courier New" w:cs="Courier New"/>
+          <w:sz w:val="18"/>
+          <w:szCs w:val="18"/>
+        </w:rPr>
+        <w:t xml:space="preserve"> --endpoint-</w:t>
+      </w:r>
+      <w:proofErr w:type="spellStart"/>
+      <w:r>
+        <w:rPr>
+          <w:rFonts w:ascii="Courier New" w:hAnsi="Courier New" w:cs="Courier New"/>
+          <w:sz w:val="18"/>
+          <w:szCs w:val="18"/>
+        </w:rPr>
+        <w:t>url</w:t>
+      </w:r>
+      <w:proofErr w:type="spellEnd"/>
+      <w:r>
+        <w:rPr>
+          <w:rFonts w:ascii="Courier New" w:hAnsi="Courier New" w:cs="Courier New"/>
+          <w:sz w:val="18"/>
+          <w:szCs w:val="18"/>
+        </w:rPr>
+        <w:t xml:space="preserve">=http://192.168.124.162:4566 </w:t>
+      </w:r>
+      <w:proofErr w:type="spellStart"/>
+      <w:r>
+        <w:rPr>
+          <w:rFonts w:ascii="Courier New" w:hAnsi="Courier New" w:cs="Courier New"/>
+          <w:sz w:val="18"/>
+          <w:szCs w:val="18"/>
+        </w:rPr>
+        <w:t>sqs</w:t>
+      </w:r>
+      <w:proofErr w:type="spellEnd"/>
+      <w:r>
+        <w:rPr>
+          <w:rFonts w:ascii="Courier New" w:hAnsi="Courier New" w:cs="Courier New"/>
+          <w:sz w:val="18"/>
+          <w:szCs w:val="18"/>
+        </w:rPr>
+        <w:t xml:space="preserve"> get-queue-attributes --queue-</w:t>
+      </w:r>
+      <w:proofErr w:type="spellStart"/>
+      <w:r>
+        <w:rPr>
+          <w:rFonts w:ascii="Courier New" w:hAnsi="Courier New" w:cs="Courier New"/>
+          <w:sz w:val="18"/>
+          <w:szCs w:val="18"/>
+        </w:rPr>
+        <w:t>url</w:t>
+      </w:r>
+      <w:proofErr w:type="spellEnd"/>
+      <w:r>
+        <w:rPr>
+          <w:rFonts w:ascii="Courier New" w:hAnsi="Courier New" w:cs="Courier New"/>
+          <w:sz w:val="18"/>
+          <w:szCs w:val="18"/>
+        </w:rPr>
         <w:t xml:space="preserve"> http://192.168.124.162:4566/000000000000/develop-inbound-deployer-messages --attribute-names </w:t>
       </w:r>
       <w:proofErr w:type="spellStart"/>
@@ -7832,6 +8114,7 @@
           <w:sz w:val="18"/>
           <w:szCs w:val="18"/>
         </w:rPr>
+        <w:lastRenderedPageBreak/>
         <w:t xml:space="preserve">    --queue-</w:t>
       </w:r>
       <w:proofErr w:type="spellStart"/>
@@ -7991,7 +8274,6 @@
           <w:sz w:val="18"/>
           <w:szCs w:val="18"/>
         </w:rPr>
-        <w:lastRenderedPageBreak/>
         <w:t>response</w:t>
       </w:r>
       <w:proofErr w:type="gramEnd"/>
@@ -8966,6 +9248,146 @@
           <w:sz w:val="18"/>
           <w:szCs w:val="18"/>
         </w:rPr>
+        <w:t>date</w:t>
+      </w:r>
+      <w:proofErr w:type="gramEnd"/>
+    </w:p>
+    <w:p>
+      <w:pPr>
+        <w:pStyle w:val="ListParagraph"/>
+        <w:rPr>
+          <w:rFonts w:ascii="Courier New" w:hAnsi="Courier New" w:cs="Courier New"/>
+          <w:sz w:val="18"/>
+          <w:szCs w:val="18"/>
+        </w:rPr>
+      </w:pPr>
+    </w:p>
+    <w:p>
+      <w:pPr>
+        <w:pStyle w:val="ListParagraph"/>
+        <w:rPr>
+          <w:rFonts w:ascii="Courier New" w:hAnsi="Courier New" w:cs="Courier New"/>
+          <w:sz w:val="18"/>
+          <w:szCs w:val="18"/>
+        </w:rPr>
+      </w:pPr>
+      <w:r>
+        <w:rPr>
+          <w:rFonts w:ascii="Courier New" w:hAnsi="Courier New" w:cs="Courier New"/>
+          <w:sz w:val="18"/>
+          <w:szCs w:val="18"/>
+        </w:rPr>
+        <w:t xml:space="preserve"># </w:t>
+      </w:r>
+      <w:proofErr w:type="gramStart"/>
+      <w:r>
+        <w:rPr>
+          <w:rFonts w:ascii="Courier New" w:hAnsi="Courier New" w:cs="Courier New"/>
+          <w:sz w:val="18"/>
+          <w:szCs w:val="18"/>
+        </w:rPr>
+        <w:t>keep</w:t>
+      </w:r>
+      <w:proofErr w:type="gramEnd"/>
+      <w:r>
+        <w:rPr>
+          <w:rFonts w:ascii="Courier New" w:hAnsi="Courier New" w:cs="Courier New"/>
+          <w:sz w:val="18"/>
+          <w:szCs w:val="18"/>
+        </w:rPr>
+        <w:t xml:space="preserve"> the </w:t>
+      </w:r>
+      <w:proofErr w:type="spellStart"/>
+      <w:r>
+        <w:rPr>
+          <w:rFonts w:ascii="Courier New" w:hAnsi="Courier New" w:cs="Courier New"/>
+          <w:sz w:val="18"/>
+          <w:szCs w:val="18"/>
+        </w:rPr>
+        <w:t>docker</w:t>
+      </w:r>
+      <w:proofErr w:type="spellEnd"/>
+      <w:r>
+        <w:rPr>
+          <w:rFonts w:ascii="Courier New" w:hAnsi="Courier New" w:cs="Courier New"/>
+          <w:sz w:val="18"/>
+          <w:szCs w:val="18"/>
+        </w:rPr>
+        <w:t xml:space="preserve"> container running, to ensure nomad does not mark it as failed for running to quickly</w:t>
+      </w:r>
+    </w:p>
+    <w:p>
+      <w:pPr>
+        <w:pStyle w:val="ListParagraph"/>
+        <w:rPr>
+          <w:rFonts w:ascii="Courier New" w:hAnsi="Courier New" w:cs="Courier New"/>
+          <w:sz w:val="18"/>
+          <w:szCs w:val="18"/>
+        </w:rPr>
+      </w:pPr>
+      <w:proofErr w:type="gramStart"/>
+      <w:r>
+        <w:rPr>
+          <w:rFonts w:ascii="Courier New" w:hAnsi="Courier New" w:cs="Courier New"/>
+          <w:sz w:val="18"/>
+          <w:szCs w:val="18"/>
+        </w:rPr>
+        <w:t>while</w:t>
+      </w:r>
+      <w:proofErr w:type="gramEnd"/>
+      <w:r>
+        <w:rPr>
+          <w:rFonts w:ascii="Courier New" w:hAnsi="Courier New" w:cs="Courier New"/>
+          <w:sz w:val="18"/>
+          <w:szCs w:val="18"/>
+        </w:rPr>
+        <w:t xml:space="preserve"> true</w:t>
+      </w:r>
+    </w:p>
+    <w:p>
+      <w:pPr>
+        <w:pStyle w:val="ListParagraph"/>
+        <w:rPr>
+          <w:rFonts w:ascii="Courier New" w:hAnsi="Courier New" w:cs="Courier New"/>
+          <w:sz w:val="18"/>
+          <w:szCs w:val="18"/>
+        </w:rPr>
+      </w:pPr>
+      <w:proofErr w:type="gramStart"/>
+      <w:r>
+        <w:rPr>
+          <w:rFonts w:ascii="Courier New" w:hAnsi="Courier New" w:cs="Courier New"/>
+          <w:sz w:val="18"/>
+          <w:szCs w:val="18"/>
+        </w:rPr>
+        <w:t>do</w:t>
+      </w:r>
+      <w:proofErr w:type="gramEnd"/>
+    </w:p>
+    <w:p>
+      <w:pPr>
+        <w:pStyle w:val="ListParagraph"/>
+        <w:rPr>
+          <w:rFonts w:ascii="Courier New" w:hAnsi="Courier New" w:cs="Courier New"/>
+          <w:sz w:val="18"/>
+          <w:szCs w:val="18"/>
+        </w:rPr>
+      </w:pPr>
+      <w:r>
+        <w:rPr>
+          <w:rFonts w:ascii="Courier New" w:hAnsi="Courier New" w:cs="Courier New"/>
+          <w:sz w:val="18"/>
+          <w:szCs w:val="18"/>
+        </w:rPr>
+        <w:t xml:space="preserve">    </w:t>
+      </w:r>
+      <w:proofErr w:type="gramStart"/>
+      <w:r>
+        <w:rPr>
+          <w:rFonts w:ascii="Courier New" w:hAnsi="Courier New" w:cs="Courier New"/>
+          <w:sz w:val="18"/>
+          <w:szCs w:val="18"/>
+        </w:rPr>
         <w:t>sleep</w:t>
       </w:r>
       <w:proofErr w:type="gramEnd"/>
@@ -8977,6 +9399,26 @@
         </w:rPr>
         <w:t xml:space="preserve"> 2</w:t>
       </w:r>
+    </w:p>
+    <w:p>
+      <w:pPr>
+        <w:pStyle w:val="ListParagraph"/>
+        <w:rPr>
+          <w:rFonts w:ascii="Courier New" w:hAnsi="Courier New" w:cs="Courier New"/>
+          <w:sz w:val="18"/>
+          <w:szCs w:val="18"/>
+        </w:rPr>
+      </w:pPr>
+      <w:proofErr w:type="gramStart"/>
+      <w:r>
+        <w:rPr>
+          <w:rFonts w:ascii="Courier New" w:hAnsi="Courier New" w:cs="Courier New"/>
+          <w:sz w:val="18"/>
+          <w:szCs w:val="18"/>
+        </w:rPr>
+        <w:t>done</w:t>
+      </w:r>
+      <w:proofErr w:type="gramEnd"/>
     </w:p>
     <w:p>
       <w:pPr>
@@ -9063,6 +9505,7 @@
         </w:numPr>
       </w:pPr>
       <w:r>
+        <w:lastRenderedPageBreak/>
         <w:t>Check the job is ok with:</w:t>
       </w:r>
       <w:r>
@@ -9194,7 +9637,6 @@
           <w:noProof/>
           <w:lang w:eastAsia="en-GB"/>
         </w:rPr>
-        <w:lastRenderedPageBreak/>
         <w:drawing>
           <wp:inline distT="0" distB="0" distL="0" distR="0">
             <wp:extent cx="5718175" cy="3883025"/>

</xml_diff>

<commit_message>
fix some minor details and update go version
</commit_message>
<xml_diff>
--- a/25 - R710 Proxmox Add Nomad job - localstack SQS.docx
+++ b/25 - R710 Proxmox Add Nomad job - localstack SQS.docx
@@ -11334,10 +11334,7 @@
         </w:numPr>
       </w:pPr>
       <w:r>
-        <w:t>C</w:t>
-      </w:r>
-      <w:r>
-        <w:t xml:space="preserve">reate </w:t>
+        <w:t xml:space="preserve">Create </w:t>
       </w:r>
       <w:proofErr w:type="spellStart"/>
       <w:r>
@@ -11525,10 +11522,7 @@
         <w:pStyle w:val="ListParagraph"/>
       </w:pPr>
       <w:r>
-        <w:t>Ensure t</w:t>
-      </w:r>
-      <w:r>
-        <w:t xml:space="preserve">he owners and users of the nomad directory and its contents recursive is </w:t>
+        <w:t xml:space="preserve">Ensure the owners and users of the nomad directory and its contents recursive is </w:t>
       </w:r>
       <w:proofErr w:type="spellStart"/>
       <w:r>
@@ -11805,8 +11799,6 @@
       <w:r>
         <w:t>To get:</w:t>
       </w:r>
-      <w:bookmarkStart w:id="0" w:name="_GoBack"/>
-      <w:bookmarkEnd w:id="0"/>
       <w:r>
         <w:br/>
       </w:r>
@@ -11960,7 +11952,13 @@
       </w:pPr>
       <w:r>
         <w:lastRenderedPageBreak/>
-        <w:t xml:space="preserve">And not in the above that S3 is disabled due to </w:t>
+        <w:t>And not</w:t>
+      </w:r>
+      <w:r>
+        <w:t>e</w:t>
+      </w:r>
+      <w:r>
+        <w:t xml:space="preserve"> in the above that S3 is disabled due to </w:t>
       </w:r>
       <w:proofErr w:type="spellStart"/>
       <w:r>
@@ -27561,6 +27559,8 @@
         </w:rPr>
         <w:t>/credentials"</w:t>
       </w:r>
+      <w:bookmarkStart w:id="0" w:name="_GoBack"/>
+      <w:bookmarkEnd w:id="0"/>
     </w:p>
     <w:p>
       <w:pPr>

</xml_diff>